<commit_message>
doc: add context search image
</commit_message>
<xml_diff>
--- a/docs/reports/NLG-ataskaita-20190903.docx
+++ b/docs/reports/NLG-ataskaita-20190903.docx
@@ -6685,10 +6685,257 @@
       <w:pPr>
         <w:pStyle w:val="Normal"/>
         <w:spacing w:lineRule="auto" w:line="276"/>
-        <w:rPr/>
-      </w:pPr>
-      <w:r>
-        <w:rPr/>
+        <w:ind w:hanging="0"/>
+        <w:rPr>
+          <w:i w:val="false"/>
+          <w:i w:val="false"/>
+          <w:iCs w:val="false"/>
+        </w:rPr>
+      </w:pPr>
+      <w:r>
+        <w:rPr>
+          <w:i w:val="false"/>
+          <w:iCs w:val="false"/>
+        </w:rPr>
+      </w:r>
+    </w:p>
+    <w:p>
+      <w:pPr>
+        <w:pStyle w:val="Normal"/>
+        <w:spacing w:lineRule="auto" w:line="276"/>
+        <w:ind w:hanging="0"/>
+        <w:rPr>
+          <w:i w:val="false"/>
+          <w:i w:val="false"/>
+          <w:iCs w:val="false"/>
+        </w:rPr>
+      </w:pPr>
+      <w:r>
+        <w:rPr>
+          <w:i w:val="false"/>
+          <w:iCs w:val="false"/>
+        </w:rPr>
+      </w:r>
+    </w:p>
+    <w:p>
+      <w:pPr>
+        <w:pStyle w:val="Normal"/>
+        <w:spacing w:lineRule="auto" w:line="276"/>
+        <w:ind w:hanging="0"/>
+        <w:rPr>
+          <w:i w:val="false"/>
+          <w:i w:val="false"/>
+          <w:iCs w:val="false"/>
+        </w:rPr>
+      </w:pPr>
+      <w:r>
+        <w:rPr>
+          <w:i w:val="false"/>
+          <w:iCs w:val="false"/>
+        </w:rPr>
+      </w:r>
+    </w:p>
+    <w:p>
+      <w:pPr>
+        <w:pStyle w:val="Normal"/>
+        <w:spacing w:lineRule="auto" w:line="276"/>
+        <w:rPr/>
+      </w:pPr>
+      <w:r>
+        <w:rPr/>
+      </w:r>
+    </w:p>
+    <w:p>
+      <w:pPr>
+        <w:pStyle w:val="Normal"/>
+        <w:spacing w:lineRule="auto" w:line="276"/>
+        <w:rPr/>
+      </w:pPr>
+      <w:r>
+        <w:rPr/>
+      </w:r>
+    </w:p>
+    <w:p>
+      <w:pPr>
+        <w:pStyle w:val="Normal"/>
+        <w:spacing w:lineRule="auto" w:line="276"/>
+        <w:rPr/>
+      </w:pPr>
+      <w:r>
+        <w:rPr/>
+      </w:r>
+    </w:p>
+    <w:p>
+      <w:pPr>
+        <w:pStyle w:val="Normal"/>
+        <w:spacing w:lineRule="auto" w:line="276"/>
+        <w:rPr/>
+      </w:pPr>
+      <w:r>
+        <w:rPr/>
+      </w:r>
+      <w:r>
+        <mc:AlternateContent>
+          <mc:Choice Requires="wps">
+            <w:drawing>
+              <wp:inline distT="0" distB="0" distL="0" distR="0">
+                <wp:extent cx="4906010" cy="3393440"/>
+                <wp:effectExtent l="0" t="0" r="0" b="0"/>
+                <wp:docPr id="4" name="Frame1"/>
+                <a:graphic xmlns:a="http://schemas.openxmlformats.org/drawingml/2006/main">
+                  <a:graphicData uri="http://schemas.microsoft.com/office/word/2010/wordprocessingShape">
+                    <wps:wsp>
+                      <wps:cNvSpPr txBox="1"/>
+                      <wps:spPr>
+                        <a:xfrm>
+                          <a:off x="0" y="0"/>
+                          <a:ext cx="4906010" cy="3393440"/>
+                        </a:xfrm>
+                        <a:prstGeom prst="rect"/>
+                      </wps:spPr>
+                      <wps:txbx>
+                        <w:txbxContent>
+                          <w:p>
+                            <w:pPr>
+                              <w:pStyle w:val="Pav"/>
+                              <w:spacing w:before="120" w:after="120"/>
+                              <w:rPr/>
+                            </w:pPr>
+                            <w:r>
+                              <w:rPr>
+                                <w:vanish/>
+                              </w:rPr>
+                              <w:br/>
+                            </w:r>
+                            <w:r>
+                              <w:rPr/>
+                              <w:t xml:space="preserve">Pav </w:t>
+                            </w:r>
+                            <w:r>
+                              <w:rPr/>
+                              <w:fldChar w:fldCharType="begin"/>
+                            </w:r>
+                            <w:r>
+                              <w:rPr/>
+                              <w:instrText> SEQ Pav \* ARABIC </w:instrText>
+                            </w:r>
+                            <w:r>
+                              <w:rPr/>
+                              <w:fldChar w:fldCharType="separate"/>
+                            </w:r>
+                            <w:r>
+                              <w:rPr/>
+                              <w:t>1</w:t>
+                            </w:r>
+                            <w:r>
+                              <w:rPr/>
+                              <w:fldChar w:fldCharType="end"/>
+                            </w:r>
+                            <w:r>
+                              <w:rPr/>
+                              <w:t>: Kontekstinė paieška</w:t>
+                            </w:r>
+                          </w:p>
+                        </w:txbxContent>
+                      </wps:txbx>
+                      <wps:bodyPr anchor="t" lIns="0" tIns="0" rIns="0" bIns="0">
+                        <a:noAutofit/>
+                      </wps:bodyPr>
+                    </wps:wsp>
+                  </a:graphicData>
+                </a:graphic>
+              </wp:inline>
+            </w:drawing>
+          </mc:Choice>
+          <mc:Fallback>
+            <w:pict>
+              <v:rect style="position:absolute;rotation:0;width:386.3pt;height:267.2pt;mso-wrap-distance-left:0pt;mso-wrap-distance-right:0pt;mso-wrap-distance-top:0pt;mso-wrap-distance-bottom:0pt;margin-top:-267.2pt;mso-position-vertical:top;mso-position-vertical-relative:text;margin-left:47.75pt;mso-position-horizontal:center;mso-position-horizontal-relative:text">
+                <v:textbox inset="0in,0in,0in,0in">
+                  <w:txbxContent>
+                    <w:p>
+                      <w:pPr>
+                        <w:pStyle w:val="Pav"/>
+                        <w:spacing w:before="120" w:after="120"/>
+                        <w:rPr/>
+                      </w:pPr>
+                      <w:r>
+                        <w:rPr>
+                          <w:vanish/>
+                        </w:rPr>
+                        <w:br/>
+                      </w:r>
+                      <w:r>
+                        <w:rPr/>
+                        <w:t xml:space="preserve">Pav </w:t>
+                      </w:r>
+                      <w:r>
+                        <w:rPr/>
+                        <w:fldChar w:fldCharType="begin"/>
+                      </w:r>
+                      <w:r>
+                        <w:rPr/>
+                        <w:instrText> SEQ Pav \* ARABIC </w:instrText>
+                      </w:r>
+                      <w:r>
+                        <w:rPr/>
+                        <w:fldChar w:fldCharType="separate"/>
+                      </w:r>
+                      <w:r>
+                        <w:rPr/>
+                        <w:t>1</w:t>
+                      </w:r>
+                      <w:r>
+                        <w:rPr/>
+                        <w:fldChar w:fldCharType="end"/>
+                      </w:r>
+                      <w:r>
+                        <w:rPr/>
+                        <w:t>: Kontekstinė paieška</w:t>
+                      </w:r>
+                    </w:p>
+                  </w:txbxContent>
+                </v:textbox>
+                <w10:wrap type="square" side="largest"/>
+              </v:rect>
+            </w:pict>
+          </mc:Fallback>
+        </mc:AlternateContent>
+      </w:r>
+    </w:p>
+    <w:p>
+      <w:pPr>
+        <w:pStyle w:val="Normal"/>
+        <w:spacing w:lineRule="auto" w:line="276"/>
+        <w:rPr/>
+      </w:pPr>
+      <w:r>
+        <w:rPr/>
+      </w:r>
+    </w:p>
+    <w:p>
+      <w:pPr>
+        <w:pStyle w:val="Normal"/>
+        <w:spacing w:lineRule="auto" w:line="276"/>
+        <w:rPr>
+          <w:rFonts w:ascii="Calibri" w:hAnsi="Calibri" w:eastAsia="Calibri" w:cs="DejaVu Sans"/>
+          <w:color w:val="00000A"/>
+          <w:kern w:val="0"/>
+          <w:sz w:val="22"/>
+          <w:szCs w:val="22"/>
+          <w:lang w:val="lt-LT" w:eastAsia="en-US" w:bidi="ar-SA"/>
+        </w:rPr>
+      </w:pPr>
+      <w:r>
+        <w:rPr>
+          <w:rFonts w:eastAsia="Calibri" w:cs="DejaVu Sans"/>
+          <w:color w:val="00000A"/>
+          <w:kern w:val="0"/>
+          <w:sz w:val="22"/>
+          <w:szCs w:val="22"/>
+          <w:lang w:val="lt-LT" w:eastAsia="en-US" w:bidi="ar-SA"/>
+        </w:rPr>
+        <w:tab/>
+        <w:t>Paveiksle parodyta kontekstinė paieška geba parinkti reikiamos kalbos dalies žodžius ir kaip konceptus automatiškai įterpti į reikiamą dokumento plano vietą.</w:t>
       </w:r>
     </w:p>
     <w:p>
@@ -8559,7 +8806,7 @@
         <w:sz w:val="18"/>
         <w:szCs w:val="18"/>
       </w:rPr>
-      <w:t>12</w:t>
+      <w:t>10</w:t>
     </w:r>
     <w:r>
       <w:rPr>

</xml_diff>

<commit_message>
doc: finished report, needs review
</commit_message>
<xml_diff>
--- a/docs/reports/NLG-ataskaita-20190903.docx
+++ b/docs/reports/NLG-ataskaita-20190903.docx
@@ -859,7 +859,7 @@
               </w:rPr>
               <w:t>5.3. Rezultatai</w:t>
               <w:tab/>
-              <w:t>9</w:t>
+              <w:t>10</w:t>
             </w:r>
           </w:hyperlink>
         </w:p>
@@ -879,7 +879,7 @@
               </w:rPr>
               <w:t>6. Vartotojo sąsajos tobulinimas</w:t>
               <w:tab/>
-              <w:t>9</w:t>
+              <w:t>10</w:t>
             </w:r>
           </w:hyperlink>
         </w:p>
@@ -899,7 +899,7 @@
               </w:rPr>
               <w:t>6.1. Veiklos aprašas</w:t>
               <w:tab/>
-              <w:t>9</w:t>
+              <w:t>10</w:t>
             </w:r>
           </w:hyperlink>
         </w:p>
@@ -939,7 +939,7 @@
               </w:rPr>
               <w:t>6.3. Rezultatai</w:t>
               <w:tab/>
-              <w:t>10</w:t>
+              <w:t>11</w:t>
             </w:r>
           </w:hyperlink>
         </w:p>
@@ -959,7 +959,7 @@
               </w:rPr>
               <w:t>7. Įvykdyti paslaugų pirkimai</w:t>
               <w:tab/>
-              <w:t>10</w:t>
+              <w:t>12</w:t>
             </w:r>
           </w:hyperlink>
         </w:p>
@@ -979,7 +979,7 @@
               </w:rPr>
               <w:t>8. Užduočių atlikimas</w:t>
               <w:tab/>
-              <w:t>10</w:t>
+              <w:t>12</w:t>
             </w:r>
           </w:hyperlink>
         </w:p>
@@ -999,7 +999,7 @@
               </w:rPr>
               <w:t>9. Pasiekti rezultatai</w:t>
               <w:tab/>
-              <w:t>10</w:t>
+              <w:t>12</w:t>
             </w:r>
           </w:hyperlink>
         </w:p>
@@ -1019,7 +1019,7 @@
               </w:rPr>
               <w:t>10. Nepasiekti rezultatai</w:t>
               <w:tab/>
-              <w:t>11</w:t>
+              <w:t>13</w:t>
             </w:r>
           </w:hyperlink>
         </w:p>
@@ -1039,7 +1039,7 @@
               </w:rPr>
               <w:t>11. Veiklos vykdymo metu atliktų tyrimų eigos pakeitimai</w:t>
               <w:tab/>
-              <w:t>11</w:t>
+              <w:t>13</w:t>
             </w:r>
           </w:hyperlink>
         </w:p>
@@ -1059,7 +1059,7 @@
               </w:rPr>
               <w:t>12. Rezultatų naujumas ir nauda projektui</w:t>
               <w:tab/>
-              <w:t>11</w:t>
+              <w:t>13</w:t>
             </w:r>
           </w:hyperlink>
         </w:p>
@@ -1079,7 +1079,7 @@
               </w:rPr>
               <w:t>Bibliografija</w:t>
               <w:tab/>
-              <w:t>11</w:t>
+              <w:t>14</w:t>
             </w:r>
           </w:hyperlink>
           <w:r>
@@ -1115,10 +1115,10 @@
         <w:ind w:left="720" w:hanging="425"/>
         <w:rPr/>
       </w:pPr>
-      <w:bookmarkStart w:id="0" w:name="__RefHeading___Toc879_3920256043"/>
-      <w:bookmarkStart w:id="1" w:name="__RefNumPara__6002_1462031575"/>
-      <w:bookmarkStart w:id="2" w:name="_Toc350342211"/>
-      <w:bookmarkStart w:id="3" w:name="_Toc11242468"/>
+      <w:bookmarkStart w:id="0" w:name="__RefNumPara__6002_1462031575"/>
+      <w:bookmarkStart w:id="1" w:name="__RefHeading___Toc879_3920256043"/>
+      <w:bookmarkStart w:id="2" w:name="_Toc11242468"/>
+      <w:bookmarkStart w:id="3" w:name="_Toc350342211"/>
       <w:bookmarkEnd w:id="0"/>
       <w:bookmarkEnd w:id="1"/>
       <w:r>
@@ -1169,10 +1169,10 @@
         <w:ind w:left="720" w:hanging="425"/>
         <w:rPr/>
       </w:pPr>
-      <w:bookmarkStart w:id="4" w:name="__RefHeading___Toc881_3920256043"/>
-      <w:bookmarkStart w:id="5" w:name="__RefNumPara__4317_665943473"/>
-      <w:bookmarkStart w:id="6" w:name="_Toc11242469"/>
-      <w:bookmarkStart w:id="7" w:name="_Toc350342212"/>
+      <w:bookmarkStart w:id="4" w:name="__RefNumPara__4317_665943473"/>
+      <w:bookmarkStart w:id="5" w:name="__RefHeading___Toc881_3920256043"/>
+      <w:bookmarkStart w:id="6" w:name="_Toc350342212"/>
+      <w:bookmarkStart w:id="7" w:name="_Toc11242469"/>
       <w:bookmarkEnd w:id="4"/>
       <w:bookmarkEnd w:id="5"/>
       <w:r>
@@ -1292,8 +1292,8 @@
         <w:spacing w:lineRule="auto" w:line="276"/>
         <w:rPr/>
       </w:pPr>
-      <w:bookmarkStart w:id="8" w:name="__RefHeading___Toc883_3920256043"/>
-      <w:bookmarkStart w:id="9" w:name="__RefNumPara__717_665943473"/>
+      <w:bookmarkStart w:id="8" w:name="__RefNumPara__717_665943473"/>
+      <w:bookmarkStart w:id="9" w:name="__RefHeading___Toc883_3920256043"/>
       <w:bookmarkStart w:id="10" w:name="_Toc11242473"/>
       <w:bookmarkEnd w:id="8"/>
       <w:bookmarkEnd w:id="9"/>
@@ -1665,16 +1665,16 @@
         </w:tblCellMar>
       </w:tblPr>
       <w:tblGrid>
-        <w:gridCol w:w="1926"/>
+        <w:gridCol w:w="1925"/>
         <w:gridCol w:w="1852"/>
         <w:gridCol w:w="1981"/>
-        <w:gridCol w:w="3877"/>
+        <w:gridCol w:w="3878"/>
       </w:tblGrid>
       <w:tr>
         <w:trPr/>
         <w:tc>
           <w:tcPr>
-            <w:tcW w:w="1926" w:type="dxa"/>
+            <w:tcW w:w="1925" w:type="dxa"/>
             <w:tcBorders/>
             <w:shd w:fill="000000" w:val="clear"/>
           </w:tcPr>
@@ -1820,7 +1820,7 @@
         </w:tc>
         <w:tc>
           <w:tcPr>
-            <w:tcW w:w="3877" w:type="dxa"/>
+            <w:tcW w:w="3878" w:type="dxa"/>
             <w:tcBorders/>
             <w:shd w:fill="000000" w:val="clear"/>
           </w:tcPr>
@@ -1872,7 +1872,7 @@
         <w:trPr/>
         <w:tc>
           <w:tcPr>
-            <w:tcW w:w="1926" w:type="dxa"/>
+            <w:tcW w:w="1925" w:type="dxa"/>
             <w:tcBorders/>
             <w:shd w:fill="auto" w:val="clear"/>
           </w:tcPr>
@@ -2095,7 +2095,7 @@
         </w:tc>
         <w:tc>
           <w:tcPr>
-            <w:tcW w:w="3877" w:type="dxa"/>
+            <w:tcW w:w="3878" w:type="dxa"/>
             <w:tcBorders/>
             <w:shd w:fill="auto" w:val="clear"/>
           </w:tcPr>
@@ -2186,7 +2186,7 @@
         <w:trPr/>
         <w:tc>
           <w:tcPr>
-            <w:tcW w:w="1926" w:type="dxa"/>
+            <w:tcW w:w="1925" w:type="dxa"/>
             <w:tcBorders/>
             <w:shd w:fill="auto" w:val="clear"/>
           </w:tcPr>
@@ -2313,7 +2313,7 @@
         </w:tc>
         <w:tc>
           <w:tcPr>
-            <w:tcW w:w="3877" w:type="dxa"/>
+            <w:tcW w:w="3878" w:type="dxa"/>
             <w:tcBorders/>
             <w:shd w:fill="auto" w:val="clear"/>
           </w:tcPr>
@@ -2423,7 +2423,7 @@
         <w:trPr/>
         <w:tc>
           <w:tcPr>
-            <w:tcW w:w="1926" w:type="dxa"/>
+            <w:tcW w:w="1925" w:type="dxa"/>
             <w:tcBorders>
               <w:top w:val="single" w:sz="6" w:space="0" w:color="000000"/>
               <w:bottom w:val="single" w:sz="6" w:space="0" w:color="000000"/>
@@ -2559,7 +2559,7 @@
         </w:tc>
         <w:tc>
           <w:tcPr>
-            <w:tcW w:w="3877" w:type="dxa"/>
+            <w:tcW w:w="3878" w:type="dxa"/>
             <w:tcBorders>
               <w:top w:val="single" w:sz="6" w:space="0" w:color="000000"/>
               <w:bottom w:val="single" w:sz="6" w:space="0" w:color="000000"/>
@@ -3648,8 +3648,8 @@
         <w:spacing w:lineRule="auto" w:line="276"/>
         <w:rPr/>
       </w:pPr>
-      <w:bookmarkStart w:id="18" w:name="__RefHeading___Toc895_3920256043"/>
-      <w:bookmarkStart w:id="19" w:name="__RefNumPara__6000_1462031575"/>
+      <w:bookmarkStart w:id="18" w:name="__RefNumPara__6000_1462031575"/>
+      <w:bookmarkStart w:id="19" w:name="__RefHeading___Toc895_3920256043"/>
       <w:bookmarkStart w:id="20" w:name="_Toc11242476"/>
       <w:bookmarkEnd w:id="18"/>
       <w:bookmarkEnd w:id="19"/>
@@ -6124,8 +6124,8 @@
         <w:ind w:left="720" w:hanging="425"/>
         <w:rPr/>
       </w:pPr>
-      <w:bookmarkStart w:id="35" w:name="__RefHeading___Toc911_3920256043"/>
-      <w:bookmarkStart w:id="36" w:name="__RefNumPara__898_3773642510"/>
+      <w:bookmarkStart w:id="35" w:name="__RefNumPara__898_3773642510"/>
+      <w:bookmarkStart w:id="36" w:name="__RefHeading___Toc911_3920256043"/>
       <w:bookmarkEnd w:id="35"/>
       <w:bookmarkEnd w:id="36"/>
       <w:r>
@@ -6268,12 +6268,8 @@
       </w:pPr>
       <w:r>
         <w:rPr>
-          <w:rFonts w:eastAsia="Calibri" w:cs="DejaVu Sans"/>
-          <w:color w:val="00000A"/>
-          <w:kern w:val="0"/>
-          <w:sz w:val="22"/>
-          <w:szCs w:val="22"/>
-          <w:lang w:val="lt-LT" w:eastAsia="en-US" w:bidi="ar-SA"/>
+          <w:i w:val="false"/>
+          <w:iCs w:val="false"/>
         </w:rPr>
       </w:r>
     </w:p>
@@ -6302,7 +6298,62 @@
           <w:szCs w:val="22"/>
           <w:lang w:val="lt-LT" w:eastAsia="en-US" w:bidi="ar-SA"/>
         </w:rPr>
-        <w:t>P</w:t>
+        <w:t>Pati aplinka pradėta testuoti kuriant konkrečius el-komercijos srities tekstus. Šie planai yra naudojami aukščiau aprašytoje Spotify parduotuvėje (</w:t>
+      </w:r>
+      <w:r>
+        <w:rPr>
+          <w:rFonts w:eastAsia="Calibri" w:cs="DejaVu Sans"/>
+          <w:i w:val="false"/>
+          <w:iCs w:val="false"/>
+          <w:kern w:val="0"/>
+          <w:sz w:val="22"/>
+          <w:szCs w:val="22"/>
+        </w:rPr>
+        <w:fldChar w:fldCharType="begin"/>
+      </w:r>
+      <w:r>
+        <w:rPr>
+          <w:sz w:val="22"/>
+          <w:i w:val="false"/>
+          <w:kern w:val="0"/>
+          <w:szCs w:val="22"/>
+          <w:iCs w:val="false"/>
+          <w:rFonts w:eastAsia="Calibri" w:cs="DejaVu Sans"/>
+        </w:rPr>
+        <w:instrText> REF __RefNumPara__717_665943473 \r \h </w:instrText>
+      </w:r>
+      <w:r>
+        <w:rPr>
+          <w:sz w:val="22"/>
+          <w:i w:val="false"/>
+          <w:kern w:val="0"/>
+          <w:szCs w:val="22"/>
+          <w:iCs w:val="false"/>
+          <w:rFonts w:eastAsia="Calibri" w:cs="DejaVu Sans"/>
+        </w:rPr>
+        <w:fldChar w:fldCharType="separate"/>
+      </w:r>
+      <w:r>
+        <w:rPr>
+          <w:sz w:val="22"/>
+          <w:i w:val="false"/>
+          <w:kern w:val="0"/>
+          <w:szCs w:val="22"/>
+          <w:iCs w:val="false"/>
+          <w:rFonts w:eastAsia="Calibri" w:cs="DejaVu Sans"/>
+        </w:rPr>
+        <w:t>3</w:t>
+      </w:r>
+      <w:r>
+        <w:rPr>
+          <w:sz w:val="22"/>
+          <w:i w:val="false"/>
+          <w:kern w:val="0"/>
+          <w:szCs w:val="22"/>
+          <w:iCs w:val="false"/>
+          <w:rFonts w:eastAsia="Calibri" w:cs="DejaVu Sans"/>
+        </w:rPr>
+        <w:fldChar w:fldCharType="end"/>
       </w:r>
       <w:r>
         <w:rPr>
@@ -6315,7 +6366,62 @@
           <w:szCs w:val="22"/>
           <w:lang w:val="lt-LT" w:eastAsia="en-US" w:bidi="ar-SA"/>
         </w:rPr>
-        <w:t>ati aplinka pradėta testuoti kuriant konkrečius el-komercijos srities tekstus. Šie planai yra naudojami aukščiau aprašytoje Spotify parduotuvėje (</w:t>
+        <w:t xml:space="preserve"> </w:t>
+      </w:r>
+      <w:r>
+        <w:rPr>
+          <w:rFonts w:eastAsia="Calibri" w:cs="DejaVu Sans"/>
+          <w:i w:val="false"/>
+          <w:iCs w:val="false"/>
+          <w:kern w:val="0"/>
+          <w:sz w:val="22"/>
+          <w:szCs w:val="22"/>
+        </w:rPr>
+        <w:fldChar w:fldCharType="begin"/>
+      </w:r>
+      <w:r>
+        <w:rPr>
+          <w:sz w:val="22"/>
+          <w:i w:val="false"/>
+          <w:kern w:val="0"/>
+          <w:szCs w:val="22"/>
+          <w:iCs w:val="false"/>
+          <w:rFonts w:eastAsia="Calibri" w:cs="DejaVu Sans"/>
+        </w:rPr>
+        <w:instrText> REF __RefNumPara__717_665943473 \h </w:instrText>
+      </w:r>
+      <w:r>
+        <w:rPr>
+          <w:sz w:val="22"/>
+          <w:i w:val="false"/>
+          <w:kern w:val="0"/>
+          <w:szCs w:val="22"/>
+          <w:iCs w:val="false"/>
+          <w:rFonts w:eastAsia="Calibri" w:cs="DejaVu Sans"/>
+        </w:rPr>
+        <w:fldChar w:fldCharType="separate"/>
+      </w:r>
+      <w:r>
+        <w:rPr>
+          <w:sz w:val="22"/>
+          <w:i w:val="false"/>
+          <w:kern w:val="0"/>
+          <w:szCs w:val="22"/>
+          <w:iCs w:val="false"/>
+          <w:rFonts w:eastAsia="Calibri" w:cs="DejaVu Sans"/>
+        </w:rPr>
+        <w:t>Bandomoji el-parduotuvė</w:t>
+      </w:r>
+      <w:r>
+        <w:rPr>
+          <w:sz w:val="22"/>
+          <w:i w:val="false"/>
+          <w:kern w:val="0"/>
+          <w:szCs w:val="22"/>
+          <w:iCs w:val="false"/>
+          <w:rFonts w:eastAsia="Calibri" w:cs="DejaVu Sans"/>
+        </w:rPr>
+        <w:fldChar w:fldCharType="end"/>
       </w:r>
       <w:r>
         <w:rPr>
@@ -6328,133 +6434,6 @@
           <w:szCs w:val="22"/>
           <w:lang w:val="lt-LT" w:eastAsia="en-US" w:bidi="ar-SA"/>
         </w:rPr>
-        <w:fldChar w:fldCharType="begin"/>
-      </w:r>
-      <w:r>
-        <w:rPr>
-          <w:sz w:val="22"/>
-          <w:i w:val="false"/>
-          <w:kern w:val="0"/>
-          <w:szCs w:val="22"/>
-          <w:iCs w:val="false"/>
-          <w:rFonts w:eastAsia="Calibri" w:cs="DejaVu Sans"/>
-        </w:rPr>
-        <w:instrText> REF __RefNumPara__717_665943473 \r \h </w:instrText>
-      </w:r>
-      <w:r>
-        <w:rPr>
-          <w:sz w:val="22"/>
-          <w:i w:val="false"/>
-          <w:kern w:val="0"/>
-          <w:szCs w:val="22"/>
-          <w:iCs w:val="false"/>
-          <w:rFonts w:eastAsia="Calibri" w:cs="DejaVu Sans"/>
-        </w:rPr>
-        <w:fldChar w:fldCharType="separate"/>
-      </w:r>
-      <w:r>
-        <w:rPr>
-          <w:sz w:val="22"/>
-          <w:i w:val="false"/>
-          <w:kern w:val="0"/>
-          <w:szCs w:val="22"/>
-          <w:iCs w:val="false"/>
-          <w:rFonts w:eastAsia="Calibri" w:cs="DejaVu Sans"/>
-        </w:rPr>
-        <w:t>3</w:t>
-      </w:r>
-      <w:r>
-        <w:rPr>
-          <w:sz w:val="22"/>
-          <w:i w:val="false"/>
-          <w:kern w:val="0"/>
-          <w:szCs w:val="22"/>
-          <w:iCs w:val="false"/>
-          <w:rFonts w:eastAsia="Calibri" w:cs="DejaVu Sans"/>
-        </w:rPr>
-        <w:fldChar w:fldCharType="end"/>
-      </w:r>
-      <w:r>
-        <w:rPr>
-          <w:rFonts w:eastAsia="Calibri" w:cs="DejaVu Sans"/>
-          <w:i w:val="false"/>
-          <w:iCs w:val="false"/>
-          <w:color w:val="00000A"/>
-          <w:kern w:val="0"/>
-          <w:sz w:val="22"/>
-          <w:szCs w:val="22"/>
-          <w:lang w:val="lt-LT" w:eastAsia="en-US" w:bidi="ar-SA"/>
-        </w:rPr>
-        <w:t xml:space="preserve"> </w:t>
-      </w:r>
-      <w:r>
-        <w:rPr>
-          <w:rFonts w:eastAsia="Calibri" w:cs="DejaVu Sans"/>
-          <w:i w:val="false"/>
-          <w:iCs w:val="false"/>
-          <w:color w:val="00000A"/>
-          <w:kern w:val="0"/>
-          <w:sz w:val="22"/>
-          <w:szCs w:val="22"/>
-          <w:lang w:val="lt-LT" w:eastAsia="en-US" w:bidi="ar-SA"/>
-        </w:rPr>
-        <w:fldChar w:fldCharType="begin"/>
-      </w:r>
-      <w:r>
-        <w:rPr>
-          <w:sz w:val="22"/>
-          <w:i w:val="false"/>
-          <w:kern w:val="0"/>
-          <w:szCs w:val="22"/>
-          <w:iCs w:val="false"/>
-          <w:rFonts w:eastAsia="Calibri" w:cs="DejaVu Sans"/>
-        </w:rPr>
-        <w:instrText> REF __RefNumPara__717_665943473 \h </w:instrText>
-      </w:r>
-      <w:r>
-        <w:rPr>
-          <w:sz w:val="22"/>
-          <w:i w:val="false"/>
-          <w:kern w:val="0"/>
-          <w:szCs w:val="22"/>
-          <w:iCs w:val="false"/>
-          <w:rFonts w:eastAsia="Calibri" w:cs="DejaVu Sans"/>
-        </w:rPr>
-        <w:fldChar w:fldCharType="separate"/>
-      </w:r>
-      <w:r>
-        <w:rPr>
-          <w:sz w:val="22"/>
-          <w:i w:val="false"/>
-          <w:kern w:val="0"/>
-          <w:szCs w:val="22"/>
-          <w:iCs w:val="false"/>
-          <w:rFonts w:eastAsia="Calibri" w:cs="DejaVu Sans"/>
-        </w:rPr>
-        <w:t>Bandomoji el-parduotuvė</w:t>
-      </w:r>
-      <w:r>
-        <w:rPr>
-          <w:sz w:val="22"/>
-          <w:i w:val="false"/>
-          <w:kern w:val="0"/>
-          <w:szCs w:val="22"/>
-          <w:iCs w:val="false"/>
-          <w:rFonts w:eastAsia="Calibri" w:cs="DejaVu Sans"/>
-        </w:rPr>
-        <w:fldChar w:fldCharType="end"/>
-      </w:r>
-      <w:r>
-        <w:rPr>
-          <w:rFonts w:eastAsia="Calibri" w:cs="DejaVu Sans"/>
-          <w:i w:val="false"/>
-          <w:iCs w:val="false"/>
-          <w:color w:val="00000A"/>
-          <w:kern w:val="0"/>
-          <w:sz w:val="22"/>
-          <w:szCs w:val="22"/>
-          <w:lang w:val="lt-LT" w:eastAsia="en-US" w:bidi="ar-SA"/>
-        </w:rPr>
         <w:t xml:space="preserve"> skyrius).</w:t>
       </w:r>
     </w:p>
@@ -6525,7 +6504,30 @@
       </w:r>
       <w:r>
         <w:rPr/>
-        <w:t>okumento plano konstravimo strategija remiasi AMR pricipu, kur pranešimo prasmė dažniausiai konstruojama per veiksmažodį. Tai nėra intuityvu sistemos naudotojams. Žmonės konstruoja sakinius pradėdami nuo daiktavardžio:</w:t>
+        <w:t xml:space="preserve">okumento plano konstravimo strategija remiasi AMR pricipu, kur pranešimo prasmė dažniausiai konstruojama per veiksmažodį. Tai nėra intuityvu sistemos naudotojams. Žmonės konstruoja sakinius pradėdami </w:t>
+      </w:r>
+      <w:r>
+        <w:rPr/>
+        <w:t>ir galvodami apie</w:t>
+      </w:r>
+      <w:r>
+        <w:rPr/>
+        <w:t xml:space="preserve"> </w:t>
+      </w:r>
+      <w:r>
+        <w:rPr>
+          <w:rFonts w:eastAsia="Calibri" w:cs="DejaVu Sans"/>
+          <w:color w:val="00000A"/>
+          <w:kern w:val="0"/>
+          <w:sz w:val="22"/>
+          <w:szCs w:val="22"/>
+          <w:lang w:val="lt-LT" w:eastAsia="en-US" w:bidi="ar-SA"/>
+        </w:rPr>
+        <w:t>daiktavardį – t. y. tai kas atlieka veiksmą</w:t>
+      </w:r>
+      <w:r>
+        <w:rPr/>
+        <w:t>:</w:t>
       </w:r>
     </w:p>
     <w:p>
@@ -6649,8 +6651,8 @@
       </w:pPr>
       <w:r>
         <w:rPr>
-          <w:i w:val="false"/>
-          <w:iCs w:val="false"/>
+          <w:i/>
+          <w:iCs/>
         </w:rPr>
       </w:r>
     </w:p>
@@ -6671,14 +6673,7 @@
           <w:iCs w:val="false"/>
         </w:rPr>
         <w:tab/>
-        <w:t xml:space="preserve">Tačiau būtent antrasis – funkcinis – būdas yra naudojamas AMR’e (taip pat ir CCG). Tam, kad vartotojui palengvinti </w:t>
-      </w:r>
-      <w:r>
-        <w:rPr>
-          <w:i w:val="false"/>
-          <w:iCs w:val="false"/>
-        </w:rPr>
-        <w:t>darba su tokiomis AMR struktūromis, mes įgyvendinome, greitos kontekstinės paieškos sistemą, kuri liedžia greitai rasti norimus AMR pranešimo elementus.</w:t>
+        <w:t>Tačiau būtent antrasis – funkcinis – būdas yra naudojamas AMR’e (taip pat ir CCG). Tam, kad vartotojui palengvinti darba su tokiomis AMR struktūromis, mes įgyvendinome, greitos kontekstinės paieškos sistemą, kuri liedžia greitai rasti norimus AMR pranešimo elementus.</w:t>
       </w:r>
     </w:p>
     <w:p>
@@ -6778,9 +6773,17 @@
         <mc:AlternateContent>
           <mc:Choice Requires="wps">
             <w:drawing>
-              <wp:inline distT="0" distB="0" distL="0" distR="0">
-                <wp:extent cx="4906010" cy="3393440"/>
+              <wp:anchor behindDoc="0" distT="0" distB="0" distL="0" distR="0" simplePos="0" locked="0" layoutInCell="1" allowOverlap="1" relativeHeight="5">
+                <wp:simplePos x="0" y="0"/>
+                <wp:positionH relativeFrom="column">
+                  <wp:align>center</wp:align>
+                </wp:positionH>
+                <wp:positionV relativeFrom="paragraph">
+                  <wp:posOffset>635</wp:posOffset>
+                </wp:positionV>
+                <wp:extent cx="6119495" cy="4672965"/>
                 <wp:effectExtent l="0" t="0" r="0" b="0"/>
+                <wp:wrapSquare wrapText="largest"/>
                 <wp:docPr id="4" name="Frame1"/>
                 <a:graphic xmlns:a="http://schemas.openxmlformats.org/drawingml/2006/main">
                   <a:graphicData uri="http://schemas.microsoft.com/office/word/2010/wordprocessingShape">
@@ -6789,7 +6792,7 @@
                       <wps:spPr>
                         <a:xfrm>
                           <a:off x="0" y="0"/>
-                          <a:ext cx="4906010" cy="3393440"/>
+                          <a:ext cx="6119495" cy="4672965"/>
                         </a:xfrm>
                         <a:prstGeom prst="rect"/>
                       </wps:spPr>
@@ -6801,6 +6804,46 @@
                               <w:spacing w:before="120" w:after="120"/>
                               <w:rPr/>
                             </w:pPr>
+                            <w:r>
+                              <w:rPr/>
+                              <w:drawing>
+                                <wp:inline distT="0" distB="0" distL="0" distR="0">
+                                  <wp:extent cx="6119495" cy="4382770"/>
+                                  <wp:effectExtent l="0" t="0" r="0" b="0"/>
+                                  <wp:docPr id="5" name="Image3" descr=""/>
+                                  <wp:cNvGraphicFramePr>
+                                    <a:graphicFrameLocks xmlns:a="http://schemas.openxmlformats.org/drawingml/2006/main" noChangeAspect="1"/>
+                                  </wp:cNvGraphicFramePr>
+                                  <a:graphic xmlns:a="http://schemas.openxmlformats.org/drawingml/2006/main">
+                                    <a:graphicData uri="http://schemas.openxmlformats.org/drawingml/2006/picture">
+                                      <pic:pic xmlns:pic="http://schemas.openxmlformats.org/drawingml/2006/picture">
+                                        <pic:nvPicPr>
+                                          <pic:cNvPr id="5" name="Image3" descr=""/>
+                                          <pic:cNvPicPr>
+                                            <a:picLocks noChangeAspect="1" noChangeArrowheads="1"/>
+                                          </pic:cNvPicPr>
+                                        </pic:nvPicPr>
+                                        <pic:blipFill>
+                                          <a:blip r:embed="rId5"/>
+                                          <a:stretch>
+                                            <a:fillRect/>
+                                          </a:stretch>
+                                        </pic:blipFill>
+                                        <pic:spPr bwMode="auto">
+                                          <a:xfrm>
+                                            <a:off x="0" y="0"/>
+                                            <a:ext cx="6119495" cy="4382770"/>
+                                          </a:xfrm>
+                                          <a:prstGeom prst="rect">
+                                            <a:avLst/>
+                                          </a:prstGeom>
+                                        </pic:spPr>
+                                      </pic:pic>
+                                    </a:graphicData>
+                                  </a:graphic>
+                                </wp:inline>
+                              </w:drawing>
+                            </w:r>
                             <w:r>
                               <w:rPr>
                                 <w:vanish/>
@@ -6844,12 +6887,12 @@
                     </wps:wsp>
                   </a:graphicData>
                 </a:graphic>
-              </wp:inline>
+              </wp:anchor>
             </w:drawing>
           </mc:Choice>
           <mc:Fallback>
             <w:pict>
-              <v:rect style="position:absolute;rotation:0;width:386.3pt;height:267.2pt;mso-wrap-distance-left:0pt;mso-wrap-distance-right:0pt;mso-wrap-distance-top:0pt;mso-wrap-distance-bottom:0pt;margin-top:-267.2pt;mso-position-vertical:top;mso-position-vertical-relative:text;margin-left:47.75pt;mso-position-horizontal:center;mso-position-horizontal-relative:text">
+              <v:rect style="position:absolute;rotation:0;width:481.85pt;height:367.95pt;mso-wrap-distance-left:0pt;mso-wrap-distance-right:0pt;mso-wrap-distance-top:0pt;mso-wrap-distance-bottom:0pt;margin-top:0pt;mso-position-vertical:top;mso-position-vertical-relative:text;margin-left:0pt;mso-position-horizontal:center;mso-position-horizontal-relative:text">
                 <v:textbox inset="0in,0in,0in,0in">
                   <w:txbxContent>
                     <w:p>
@@ -6858,6 +6901,46 @@
                         <w:spacing w:before="120" w:after="120"/>
                         <w:rPr/>
                       </w:pPr>
+                      <w:r>
+                        <w:rPr/>
+                        <w:drawing>
+                          <wp:inline distT="0" distB="0" distL="0" distR="0">
+                            <wp:extent cx="6119495" cy="4382770"/>
+                            <wp:effectExtent l="0" t="0" r="0" b="0"/>
+                            <wp:docPr id="6" name="Image3" descr=""/>
+                            <wp:cNvGraphicFramePr>
+                              <a:graphicFrameLocks xmlns:a="http://schemas.openxmlformats.org/drawingml/2006/main" noChangeAspect="1"/>
+                            </wp:cNvGraphicFramePr>
+                            <a:graphic xmlns:a="http://schemas.openxmlformats.org/drawingml/2006/main">
+                              <a:graphicData uri="http://schemas.openxmlformats.org/drawingml/2006/picture">
+                                <pic:pic xmlns:pic="http://schemas.openxmlformats.org/drawingml/2006/picture">
+                                  <pic:nvPicPr>
+                                    <pic:cNvPr id="6" name="Image3" descr=""/>
+                                    <pic:cNvPicPr>
+                                      <a:picLocks noChangeAspect="1" noChangeArrowheads="1"/>
+                                    </pic:cNvPicPr>
+                                  </pic:nvPicPr>
+                                  <pic:blipFill>
+                                    <a:blip r:embed="rId5"/>
+                                    <a:stretch>
+                                      <a:fillRect/>
+                                    </a:stretch>
+                                  </pic:blipFill>
+                                  <pic:spPr bwMode="auto">
+                                    <a:xfrm>
+                                      <a:off x="0" y="0"/>
+                                      <a:ext cx="6119495" cy="4382770"/>
+                                    </a:xfrm>
+                                    <a:prstGeom prst="rect">
+                                      <a:avLst/>
+                                    </a:prstGeom>
+                                  </pic:spPr>
+                                </pic:pic>
+                              </a:graphicData>
+                            </a:graphic>
+                          </wp:inline>
+                        </w:drawing>
+                      </w:r>
                       <w:r>
                         <w:rPr>
                           <w:vanish/>
@@ -7446,9 +7529,9 @@
         <w:rPr/>
       </w:pPr>
       <w:bookmarkStart w:id="47" w:name="__RefHeading___Toc921_3920256043"/>
-      <w:bookmarkStart w:id="48" w:name="_Toc350342216"/>
+      <w:bookmarkStart w:id="48" w:name="_Toc11242489"/>
       <w:bookmarkStart w:id="49" w:name="_Toc349201001"/>
-      <w:bookmarkStart w:id="50" w:name="_Toc11242489"/>
+      <w:bookmarkStart w:id="50" w:name="_Toc350342216"/>
       <w:bookmarkEnd w:id="47"/>
       <w:r>
         <w:rPr/>
@@ -8234,8 +8317,8 @@
         <w:rPr/>
       </w:pPr>
       <w:bookmarkStart w:id="52" w:name="__RefHeading___Toc923_3920256043"/>
-      <w:bookmarkStart w:id="53" w:name="_Toc11242490"/>
-      <w:bookmarkStart w:id="54" w:name="_Toc350342218"/>
+      <w:bookmarkStart w:id="53" w:name="_Toc350342218"/>
+      <w:bookmarkStart w:id="54" w:name="_Toc11242490"/>
       <w:bookmarkStart w:id="55" w:name="_Toc389153661"/>
       <w:bookmarkEnd w:id="52"/>
       <w:bookmarkEnd w:id="55"/>
@@ -8273,6 +8356,178 @@
       </w:pPr>
       <w:r>
         <w:rPr/>
+        <w:t>Kuriamą produktą galima suprasti kaip priemonę kuri atlieka dvi funkcijas:</w:t>
+      </w:r>
+    </w:p>
+    <w:p>
+      <w:pPr>
+        <w:pStyle w:val="Normal"/>
+        <w:spacing w:lineRule="auto" w:line="276"/>
+        <w:jc w:val="both"/>
+        <w:rPr/>
+      </w:pPr>
+      <w:r>
+        <w:rPr/>
+      </w:r>
+    </w:p>
+    <w:p>
+      <w:pPr>
+        <w:pStyle w:val="Normal"/>
+        <w:numPr>
+          <w:ilvl w:val="0"/>
+          <w:numId w:val="7"/>
+        </w:numPr>
+        <w:spacing w:lineRule="auto" w:line="276"/>
+        <w:jc w:val="both"/>
+        <w:rPr/>
+      </w:pPr>
+      <w:r>
+        <w:rPr/>
+        <w:t>Suteikia redaktoriui priemones apibrėžti komunikacijos tikslus ir planą. Šie turi būti apibrėžti taip, kad nekiltų pranešimo prasmės dviprasmybių ar kitų netikslumų.</w:t>
+      </w:r>
+    </w:p>
+    <w:p>
+      <w:pPr>
+        <w:pStyle w:val="Normal"/>
+        <w:numPr>
+          <w:ilvl w:val="0"/>
+          <w:numId w:val="7"/>
+        </w:numPr>
+        <w:spacing w:lineRule="auto" w:line="276"/>
+        <w:jc w:val="both"/>
+        <w:rPr/>
+      </w:pPr>
+      <w:r>
+        <w:rPr/>
+        <w:t>Remiantis sukurta pranešimo prasmės struktūra, generuoti rišlius teksto variantus.</w:t>
+      </w:r>
+    </w:p>
+    <w:p>
+      <w:pPr>
+        <w:pStyle w:val="Normal"/>
+        <w:spacing w:lineRule="auto" w:line="276"/>
+        <w:jc w:val="both"/>
+        <w:rPr/>
+      </w:pPr>
+      <w:r>
+        <w:rPr/>
+      </w:r>
+    </w:p>
+    <w:p>
+      <w:pPr>
+        <w:pStyle w:val="Normal"/>
+        <w:spacing w:lineRule="auto" w:line="276"/>
+        <w:jc w:val="both"/>
+        <w:rPr/>
+      </w:pPr>
+      <w:r>
+        <w:rPr/>
+        <w:t xml:space="preserve">Šios abi dalys siejasi per AMR (abstrakčios prasmės reprezentaciją, </w:t>
+      </w:r>
+      <w:r>
+        <w:rPr>
+          <w:i/>
+          <w:iCs/>
+        </w:rPr>
+        <w:t>angl: abstract meaning representation</w:t>
+      </w:r>
+      <w:r>
+        <w:rPr/>
+        <w:t xml:space="preserve">) konceptą. Jei AMR naudojimo ir jo konvertavimo į gramatiką ir iš ten į tekstą, aspektai, jau buvo ištirti ir įgyvendinti praeituose etapuose, tai šiame etape buvo išgryninti </w:t>
+      </w:r>
+      <w:r>
+        <w:rPr>
+          <w:rFonts w:eastAsia="Calibri" w:cs="DejaVu Sans"/>
+          <w:color w:val="00000A"/>
+          <w:kern w:val="0"/>
+          <w:sz w:val="22"/>
+          <w:szCs w:val="22"/>
+          <w:lang w:val="lt-LT" w:eastAsia="en-US" w:bidi="ar-SA"/>
+        </w:rPr>
+        <w:t>šios</w:t>
+      </w:r>
+      <w:r>
+        <w:rPr/>
+        <w:t xml:space="preserve"> dvi AMR koncepto naudojimo produkte pusės: </w:t>
+      </w:r>
+      <w:r>
+        <w:rPr>
+          <w:i/>
+          <w:iCs/>
+        </w:rPr>
+        <w:t>vartotojui</w:t>
+      </w:r>
+      <w:r>
+        <w:rPr/>
+        <w:t xml:space="preserve"> – apibrėžti prasmę ir </w:t>
+      </w:r>
+      <w:r>
+        <w:rPr>
+          <w:i/>
+          <w:iCs/>
+        </w:rPr>
+        <w:t>NLG generatoriui</w:t>
+      </w:r>
+      <w:r>
+        <w:rPr/>
+        <w:t xml:space="preserve"> – sukurti tekstą.</w:t>
+      </w:r>
+    </w:p>
+    <w:p>
+      <w:pPr>
+        <w:pStyle w:val="Normal"/>
+        <w:spacing w:lineRule="auto" w:line="276"/>
+        <w:jc w:val="both"/>
+        <w:rPr/>
+      </w:pPr>
+      <w:r>
+        <w:rPr/>
+      </w:r>
+    </w:p>
+    <w:p>
+      <w:pPr>
+        <w:pStyle w:val="Normal"/>
+        <w:spacing w:lineRule="auto" w:line="276"/>
+        <w:jc w:val="both"/>
+        <w:rPr/>
+      </w:pPr>
+      <w:r>
+        <w:rPr/>
+        <w:t xml:space="preserve">Vartotojo lygyje AMR toliau vystomas pagal vizualios programavimo kalbos redaktoriaus paradigmą aprašytą pirmojoje 2018-12 ataskaitoje skyriųje </w:t>
+      </w:r>
+      <w:r>
+        <w:rPr>
+          <w:i/>
+          <w:iCs/>
+        </w:rPr>
+        <w:t xml:space="preserve">3.  Automatizuotas dokumento plano redaktorius </w:t>
+      </w:r>
+      <w:r>
+        <w:rPr/>
+        <w:t xml:space="preserve"> [10]. Šiame etape išplečiant šią paradigma kontekstinės paieškos komponentu, kuris įgalina programavimo principus naudoti ligvistiniame kontekste.</w:t>
+      </w:r>
+    </w:p>
+    <w:p>
+      <w:pPr>
+        <w:pStyle w:val="Normal"/>
+        <w:spacing w:lineRule="auto" w:line="276"/>
+        <w:jc w:val="both"/>
+        <w:rPr/>
+      </w:pPr>
+      <w:r>
+        <w:rPr/>
+      </w:r>
+    </w:p>
+    <w:p>
+      <w:pPr>
+        <w:pStyle w:val="Normal"/>
+        <w:spacing w:lineRule="auto" w:line="276"/>
+        <w:jc w:val="both"/>
+        <w:rPr/>
+      </w:pPr>
+      <w:r>
+        <w:rPr/>
+        <w:t>AMR naudojimas teksto generavimo pusėje toliau vystomas pagal numatytą architektūrą, atrandant ir įgyvendinant reikiamas, prasmės reprezentavimo konvertavimo į gramatiką, struktūras.</w:t>
       </w:r>
     </w:p>
     <w:p>
@@ -8311,6 +8566,10 @@
       </w:r>
       <w:bookmarkEnd w:id="57"/>
       <w:bookmarkEnd w:id="58"/>
+      <w:r>
+        <w:rPr/>
+        <w:t xml:space="preserve"> </w:t>
+      </w:r>
     </w:p>
     <w:p>
       <w:pPr>
@@ -8347,8 +8606,8 @@
         <w:rPr/>
       </w:pPr>
       <w:bookmarkStart w:id="59" w:name="__RefHeading___Toc927_3920256043"/>
-      <w:bookmarkStart w:id="60" w:name="_Toc389153664"/>
-      <w:bookmarkStart w:id="61" w:name="_Toc11242492"/>
+      <w:bookmarkStart w:id="60" w:name="_Toc11242492"/>
+      <w:bookmarkStart w:id="61" w:name="_Toc389153664"/>
       <w:bookmarkEnd w:id="59"/>
       <w:r>
         <w:rPr/>
@@ -8371,11 +8630,333 @@
       <w:pPr>
         <w:pStyle w:val="Normal"/>
         <w:spacing w:lineRule="auto" w:line="276"/>
-        <w:rPr/>
-      </w:pPr>
-      <w:r>
-        <w:rPr/>
-        <w:t>Veiklos pakeitimų nebuvo.</w:t>
+        <w:rPr>
+          <w:rFonts w:ascii="Calibri" w:hAnsi="Calibri" w:eastAsia="Calibri" w:cs="DejaVu Sans"/>
+          <w:color w:val="00000A"/>
+          <w:kern w:val="0"/>
+          <w:sz w:val="22"/>
+          <w:szCs w:val="22"/>
+          <w:lang w:val="lt-LT" w:eastAsia="en-US" w:bidi="ar-SA"/>
+        </w:rPr>
+      </w:pPr>
+      <w:r>
+        <w:rPr>
+          <w:rFonts w:eastAsia="Calibri" w:cs="DejaVu Sans"/>
+          <w:color w:val="00000A"/>
+          <w:kern w:val="0"/>
+          <w:sz w:val="22"/>
+          <w:szCs w:val="22"/>
+          <w:lang w:val="lt-LT" w:eastAsia="en-US" w:bidi="ar-SA"/>
+        </w:rPr>
+        <w:t>Remiantis praeito etapo tyrimu, buvo planuojama, kad dokumento plane mes galėsime remtis visiškai nuo gramatinės specifikos suformuluoti prasmės pranešimu. Kaip antai:</w:t>
+      </w:r>
+    </w:p>
+    <w:p>
+      <w:pPr>
+        <w:pStyle w:val="Normal"/>
+        <w:spacing w:lineRule="auto" w:line="276"/>
+        <w:rPr>
+          <w:rFonts w:ascii="Calibri" w:hAnsi="Calibri" w:eastAsia="Calibri" w:cs="DejaVu Sans"/>
+          <w:color w:val="00000A"/>
+          <w:kern w:val="0"/>
+          <w:sz w:val="22"/>
+          <w:szCs w:val="22"/>
+          <w:lang w:val="lt-LT" w:eastAsia="en-US" w:bidi="ar-SA"/>
+        </w:rPr>
+      </w:pPr>
+      <w:r>
+        <w:rPr>
+          <w:rFonts w:eastAsia="Calibri" w:cs="DejaVu Sans"/>
+          <w:color w:val="00000A"/>
+          <w:kern w:val="0"/>
+          <w:sz w:val="22"/>
+          <w:szCs w:val="22"/>
+          <w:lang w:val="lt-LT" w:eastAsia="en-US" w:bidi="ar-SA"/>
+        </w:rPr>
+      </w:r>
+    </w:p>
+    <w:p>
+      <w:pPr>
+        <w:pStyle w:val="Normal"/>
+        <w:spacing w:lineRule="auto" w:line="276"/>
+        <w:rPr>
+          <w:rFonts w:ascii="Calibri" w:hAnsi="Calibri" w:eastAsia="Calibri" w:cs="DejaVu Sans"/>
+          <w:i/>
+          <w:i/>
+          <w:iCs/>
+          <w:color w:val="00000A"/>
+          <w:kern w:val="0"/>
+          <w:sz w:val="22"/>
+          <w:szCs w:val="22"/>
+          <w:lang w:val="lt-LT" w:eastAsia="en-US" w:bidi="ar-SA"/>
+        </w:rPr>
+      </w:pPr>
+      <w:r>
+        <w:rPr>
+          <w:rFonts w:eastAsia="Calibri" w:cs="DejaVu Sans"/>
+          <w:i/>
+          <w:iCs/>
+          <w:color w:val="00000A"/>
+          <w:kern w:val="0"/>
+          <w:sz w:val="22"/>
+          <w:szCs w:val="22"/>
+          <w:lang w:val="lt-LT" w:eastAsia="en-US" w:bidi="ar-SA"/>
+        </w:rPr>
+        <w:t xml:space="preserve">He </w:t>
+      </w:r>
+      <w:r>
+        <w:rPr>
+          <w:rFonts w:eastAsia="Calibri" w:cs="DejaVu Sans"/>
+          <w:b/>
+          <w:bCs/>
+          <w:i/>
+          <w:iCs/>
+          <w:color w:val="00000A"/>
+          <w:kern w:val="0"/>
+          <w:sz w:val="22"/>
+          <w:szCs w:val="22"/>
+          <w:lang w:val="lt-LT" w:eastAsia="en-US" w:bidi="ar-SA"/>
+        </w:rPr>
+        <w:t xml:space="preserve">worked </w:t>
+      </w:r>
+      <w:r>
+        <w:rPr>
+          <w:rFonts w:eastAsia="Calibri" w:cs="DejaVu Sans"/>
+          <w:i/>
+          <w:iCs/>
+          <w:color w:val="00000A"/>
+          <w:kern w:val="0"/>
+          <w:sz w:val="22"/>
+          <w:szCs w:val="22"/>
+          <w:lang w:val="lt-LT" w:eastAsia="en-US" w:bidi="ar-SA"/>
+        </w:rPr>
+        <w:t>for two hours.</w:t>
+      </w:r>
+    </w:p>
+    <w:p>
+      <w:pPr>
+        <w:pStyle w:val="Normal"/>
+        <w:spacing w:lineRule="auto" w:line="276"/>
+        <w:rPr>
+          <w:rFonts w:ascii="Calibri" w:hAnsi="Calibri" w:eastAsia="Calibri" w:cs="DejaVu Sans"/>
+          <w:color w:val="00000A"/>
+          <w:kern w:val="0"/>
+          <w:sz w:val="22"/>
+          <w:szCs w:val="22"/>
+          <w:lang w:val="lt-LT" w:eastAsia="en-US" w:bidi="ar-SA"/>
+        </w:rPr>
+      </w:pPr>
+      <w:r>
+        <w:rPr>
+          <w:rFonts w:eastAsia="Calibri" w:cs="DejaVu Sans"/>
+          <w:color w:val="00000A"/>
+          <w:kern w:val="0"/>
+          <w:sz w:val="22"/>
+          <w:szCs w:val="22"/>
+          <w:lang w:val="lt-LT" w:eastAsia="en-US" w:bidi="ar-SA"/>
+        </w:rPr>
+      </w:r>
+    </w:p>
+    <w:p>
+      <w:pPr>
+        <w:pStyle w:val="PreformattedText"/>
+        <w:spacing w:lineRule="auto" w:line="276"/>
+        <w:rPr>
+          <w:rFonts w:ascii="Calibri" w:hAnsi="Calibri" w:eastAsia="Calibri" w:cs="DejaVu Sans"/>
+          <w:color w:val="00000A"/>
+          <w:kern w:val="0"/>
+          <w:sz w:val="22"/>
+          <w:szCs w:val="22"/>
+          <w:lang w:val="lt-LT" w:eastAsia="en-US" w:bidi="ar-SA"/>
+        </w:rPr>
+      </w:pPr>
+      <w:r>
+        <w:rPr>
+          <w:rFonts w:eastAsia="Calibri" w:cs="DejaVu Sans" w:ascii="Calibri" w:hAnsi="Calibri"/>
+          <w:color w:val="00000A"/>
+          <w:kern w:val="0"/>
+          <w:sz w:val="22"/>
+          <w:szCs w:val="22"/>
+          <w:lang w:val="lt-LT" w:eastAsia="en-US" w:bidi="ar-SA"/>
+        </w:rPr>
+        <w:t>(w / work-01</w:t>
+      </w:r>
+    </w:p>
+    <w:p>
+      <w:pPr>
+        <w:pStyle w:val="PreformattedText"/>
+        <w:rPr/>
+      </w:pPr>
+      <w:r>
+        <w:rPr/>
+        <w:t xml:space="preserve">   </w:t>
+      </w:r>
+      <w:r>
+        <w:rPr/>
+        <w:t>:ARG0 (h / he)</w:t>
+      </w:r>
+    </w:p>
+    <w:p>
+      <w:pPr>
+        <w:pStyle w:val="PreformattedText"/>
+        <w:rPr/>
+      </w:pPr>
+      <w:r>
+        <w:rPr/>
+        <w:t xml:space="preserve">   </w:t>
+      </w:r>
+      <w:r>
+        <w:rPr/>
+        <w:t>:duration (t / temporal-quantity</w:t>
+      </w:r>
+    </w:p>
+    <w:p>
+      <w:pPr>
+        <w:pStyle w:val="PreformattedText"/>
+        <w:rPr/>
+      </w:pPr>
+      <w:r>
+        <w:rPr/>
+        <w:t xml:space="preserve">                </w:t>
+      </w:r>
+      <w:r>
+        <w:rPr/>
+        <w:t>:quant 2</w:t>
+      </w:r>
+    </w:p>
+    <w:p>
+      <w:pPr>
+        <w:pStyle w:val="PreformattedText"/>
+        <w:spacing w:before="0" w:after="283"/>
+        <w:rPr/>
+      </w:pPr>
+      <w:r>
+        <w:rPr/>
+        <w:t xml:space="preserve">                </w:t>
+      </w:r>
+      <w:r>
+        <w:rPr/>
+        <w:t>:unit (h2 / hour)))</w:t>
+      </w:r>
+    </w:p>
+    <w:p>
+      <w:pPr>
+        <w:pStyle w:val="Normal"/>
+        <w:spacing w:lineRule="auto" w:line="276"/>
+        <w:rPr>
+          <w:rFonts w:ascii="Calibri" w:hAnsi="Calibri" w:eastAsia="Calibri" w:cs="DejaVu Sans"/>
+          <w:color w:val="00000A"/>
+          <w:kern w:val="0"/>
+          <w:sz w:val="22"/>
+          <w:szCs w:val="22"/>
+          <w:lang w:val="lt-LT" w:eastAsia="en-US" w:bidi="ar-SA"/>
+        </w:rPr>
+      </w:pPr>
+      <w:r>
+        <w:rPr>
+          <w:rFonts w:eastAsia="Calibri" w:cs="DejaVu Sans"/>
+          <w:color w:val="00000A"/>
+          <w:kern w:val="0"/>
+          <w:sz w:val="22"/>
+          <w:szCs w:val="22"/>
+          <w:lang w:val="lt-LT" w:eastAsia="en-US" w:bidi="ar-SA"/>
+        </w:rPr>
+      </w:r>
+    </w:p>
+    <w:p>
+      <w:pPr>
+        <w:pStyle w:val="Normal"/>
+        <w:spacing w:lineRule="auto" w:line="276"/>
+        <w:rPr>
+          <w:rFonts w:ascii="Calibri" w:hAnsi="Calibri" w:eastAsia="Calibri" w:cs="DejaVu Sans"/>
+          <w:color w:val="00000A"/>
+          <w:kern w:val="0"/>
+          <w:sz w:val="22"/>
+          <w:szCs w:val="22"/>
+          <w:lang w:val="lt-LT" w:eastAsia="en-US" w:bidi="ar-SA"/>
+        </w:rPr>
+      </w:pPr>
+      <w:r>
+        <w:rPr>
+          <w:rFonts w:eastAsia="Calibri" w:cs="DejaVu Sans"/>
+          <w:color w:val="00000A"/>
+          <w:kern w:val="0"/>
+          <w:sz w:val="22"/>
+          <w:szCs w:val="22"/>
+          <w:lang w:val="lt-LT" w:eastAsia="en-US" w:bidi="ar-SA"/>
+        </w:rPr>
+        <w:t xml:space="preserve">Tačiau šio etapo metu paaiškėjo, kad gramatinis šablonas, bent kol kas, yra būtinas ir aukščiau pateiktą AMR pavyzdį reikia papildyti sintaksės šalonu, kurį galima gauti per VerbNet’ą </w:t>
+      </w:r>
+      <w:r>
+        <w:rPr>
+          <w:rFonts w:eastAsia="Calibri" w:cs="DejaVu Sans"/>
+          <w:color w:val="00000A"/>
+          <w:kern w:val="0"/>
+          <w:sz w:val="22"/>
+          <w:szCs w:val="22"/>
+          <w:lang w:val="lt-LT" w:eastAsia="en-US" w:bidi="ar-SA"/>
+        </w:rPr>
+        <w:t>[9]</w:t>
+      </w:r>
+      <w:r>
+        <w:rPr>
+          <w:rFonts w:eastAsia="Calibri" w:cs="DejaVu Sans"/>
+          <w:color w:val="00000A"/>
+          <w:kern w:val="0"/>
+          <w:sz w:val="22"/>
+          <w:szCs w:val="22"/>
+          <w:lang w:val="lt-LT" w:eastAsia="en-US" w:bidi="ar-SA"/>
+        </w:rPr>
+        <w:t>.</w:t>
+      </w:r>
+    </w:p>
+    <w:p>
+      <w:pPr>
+        <w:pStyle w:val="Normal"/>
+        <w:spacing w:lineRule="auto" w:line="276"/>
+        <w:rPr>
+          <w:rFonts w:ascii="Calibri" w:hAnsi="Calibri" w:eastAsia="Calibri" w:cs="DejaVu Sans"/>
+          <w:color w:val="00000A"/>
+          <w:kern w:val="0"/>
+          <w:sz w:val="22"/>
+          <w:szCs w:val="22"/>
+          <w:lang w:val="lt-LT" w:eastAsia="en-US" w:bidi="ar-SA"/>
+        </w:rPr>
+      </w:pPr>
+      <w:r>
+        <w:rPr>
+          <w:rFonts w:eastAsia="Calibri" w:cs="DejaVu Sans"/>
+          <w:color w:val="00000A"/>
+          <w:kern w:val="0"/>
+          <w:sz w:val="22"/>
+          <w:szCs w:val="22"/>
+          <w:lang w:val="lt-LT" w:eastAsia="en-US" w:bidi="ar-SA"/>
+        </w:rPr>
+      </w:r>
+    </w:p>
+    <w:p>
+      <w:pPr>
+        <w:pStyle w:val="Normal"/>
+        <w:spacing w:lineRule="auto" w:line="276"/>
+        <w:rPr>
+          <w:rFonts w:ascii="Calibri" w:hAnsi="Calibri" w:eastAsia="Calibri" w:cs="DejaVu Sans"/>
+          <w:color w:val="00000A"/>
+          <w:kern w:val="0"/>
+          <w:sz w:val="22"/>
+          <w:szCs w:val="22"/>
+          <w:lang w:val="lt-LT" w:eastAsia="en-US" w:bidi="ar-SA"/>
+        </w:rPr>
+      </w:pPr>
+      <w:r>
+        <w:rPr>
+          <w:rFonts w:eastAsia="Calibri" w:cs="DejaVu Sans"/>
+          <w:color w:val="00000A"/>
+          <w:kern w:val="0"/>
+          <w:sz w:val="22"/>
+          <w:szCs w:val="22"/>
+          <w:lang w:val="lt-LT" w:eastAsia="en-US" w:bidi="ar-SA"/>
+        </w:rPr>
+        <w:t>Šis pakeitimas reikalauja papildomo, duomenų apdorojimo žingsnio, sistemos veikime, tačiau nekeičia jos konstrukcijos ir veikimo principų.</w:t>
       </w:r>
     </w:p>
     <w:p>
@@ -8390,8 +8971,8 @@
         <w:rPr/>
       </w:pPr>
       <w:bookmarkStart w:id="62" w:name="__RefHeading___Toc929_3920256043"/>
-      <w:bookmarkStart w:id="63" w:name="_Toc350342221"/>
-      <w:bookmarkStart w:id="64" w:name="_Toc11242493"/>
+      <w:bookmarkStart w:id="63" w:name="_Toc11242493"/>
+      <w:bookmarkStart w:id="64" w:name="_Toc350342221"/>
       <w:bookmarkEnd w:id="62"/>
       <w:r>
         <w:rPr/>
@@ -8428,6 +9009,88 @@
       </w:pPr>
       <w:r>
         <w:rPr/>
+        <w:t>Tolimesni tyrimai nebeatliekami, todėl šio etapo rezultatai nėra nukreipti į naujų teorijos taikymų atradimą. Šiame ir kituose etapuose yra įgyvendinama ir tobulinami ankstesnių tyrimų rezultatai.</w:t>
+      </w:r>
+    </w:p>
+    <w:p>
+      <w:pPr>
+        <w:pStyle w:val="Normal"/>
+        <w:spacing w:lineRule="auto" w:line="276"/>
+        <w:jc w:val="both"/>
+        <w:rPr/>
+      </w:pPr>
+      <w:r>
+        <w:rPr/>
+      </w:r>
+    </w:p>
+    <w:p>
+      <w:pPr>
+        <w:pStyle w:val="Normal"/>
+        <w:spacing w:lineRule="auto" w:line="276"/>
+        <w:jc w:val="both"/>
+        <w:rPr/>
+      </w:pPr>
+      <w:r>
+        <w:rPr/>
+        <w:t>Ankstesnių rezultatų ir jų taikymo šiame etape, nauda projektui:</w:t>
+      </w:r>
+    </w:p>
+    <w:p>
+      <w:pPr>
+        <w:pStyle w:val="Normal"/>
+        <w:spacing w:lineRule="auto" w:line="276"/>
+        <w:jc w:val="both"/>
+        <w:rPr/>
+      </w:pPr>
+      <w:r>
+        <w:rPr/>
+      </w:r>
+    </w:p>
+    <w:p>
+      <w:pPr>
+        <w:pStyle w:val="Normal"/>
+        <w:numPr>
+          <w:ilvl w:val="0"/>
+          <w:numId w:val="8"/>
+        </w:numPr>
+        <w:spacing w:lineRule="auto" w:line="276"/>
+        <w:jc w:val="both"/>
+        <w:rPr/>
+      </w:pPr>
+      <w:r>
+        <w:rPr/>
+        <w:t>Palaikomų AMR ir gramatikos konstrukcijų plėtimas, šio etapo metu, leido mums sukurti bandomąją parduotuvę.</w:t>
+      </w:r>
+    </w:p>
+    <w:p>
+      <w:pPr>
+        <w:pStyle w:val="Normal"/>
+        <w:numPr>
+          <w:ilvl w:val="0"/>
+          <w:numId w:val="8"/>
+        </w:numPr>
+        <w:spacing w:lineRule="auto" w:line="276"/>
+        <w:jc w:val="both"/>
+        <w:rPr/>
+      </w:pPr>
+      <w:r>
+        <w:rPr/>
+        <w:t xml:space="preserve">Dokumento plano redaktoriaus plėtimas leidžia </w:t>
+      </w:r>
+      <w:r>
+        <w:rPr>
+          <w:rFonts w:eastAsia="Calibri" w:cs="DejaVu Sans"/>
+          <w:color w:val="00000A"/>
+          <w:kern w:val="0"/>
+          <w:sz w:val="22"/>
+          <w:szCs w:val="22"/>
+          <w:lang w:val="lt-LT" w:eastAsia="en-US" w:bidi="ar-SA"/>
+        </w:rPr>
+        <w:t>paprasčiau</w:t>
+      </w:r>
+      <w:r>
+        <w:rPr/>
+        <w:t xml:space="preserve"> apibrėžti dokumento planą. Dabartinis redaktorius yra pilnai fukcionalus kurti įvariausiams tekstų tipams.</w:t>
       </w:r>
     </w:p>
     <w:p>
@@ -8483,7 +9146,7 @@
         <w:rPr/>
         <w:t xml:space="preserve"> (Skaityta 2019-09-03) </w:t>
       </w:r>
-      <w:hyperlink r:id="rId5">
+      <w:hyperlink r:id="rId6">
         <w:r>
           <w:rPr>
             <w:rStyle w:val="InternetLink"/>
@@ -8521,7 +9184,7 @@
         </w:rPr>
         <w:t xml:space="preserve">(Skaityta 2019-09-04) </w:t>
       </w:r>
-      <w:hyperlink r:id="rId6">
+      <w:hyperlink r:id="rId7">
         <w:r>
           <w:rPr>
             <w:rStyle w:val="InternetLink"/>
@@ -8587,7 +9250,7 @@
         </w:rPr>
         <w:t xml:space="preserve">, Martin Fowler </w:t>
       </w:r>
-      <w:hyperlink r:id="rId7">
+      <w:hyperlink r:id="rId8">
         <w:r>
           <w:rPr>
             <w:rStyle w:val="InternetLink"/>
@@ -8630,7 +9293,7 @@
         </w:rPr>
         <w:t xml:space="preserve">(Skaityta 2019-09-05) </w:t>
       </w:r>
-      <w:hyperlink r:id="rId8">
+      <w:hyperlink r:id="rId9">
         <w:r>
           <w:rPr>
             <w:rStyle w:val="InternetLink"/>
@@ -8673,7 +9336,7 @@
         </w:rPr>
         <w:t xml:space="preserve"> (Skaityta 2019-09-05) </w:t>
       </w:r>
-      <w:hyperlink r:id="rId9">
+      <w:hyperlink r:id="rId10">
         <w:r>
           <w:rPr>
             <w:rStyle w:val="InternetLink"/>
@@ -8683,15 +9346,13 @@
           <w:t>https://wordnet.princeton.edu/</w:t>
         </w:r>
       </w:hyperlink>
-      <w:hyperlink r:id="rId10">
-        <w:r>
-          <w:rPr>
-            <w:i w:val="false"/>
-            <w:iCs w:val="false"/>
-          </w:rPr>
-          <w:t xml:space="preserve"> </w:t>
-        </w:r>
-      </w:hyperlink>
+      <w:r>
+        <w:rPr>
+          <w:i w:val="false"/>
+          <w:iCs w:val="false"/>
+        </w:rPr>
+        <w:t xml:space="preserve"> </w:t>
+      </w:r>
     </w:p>
     <w:p>
       <w:pPr>
@@ -8702,11 +9363,7 @@
         </w:numPr>
         <w:spacing w:lineRule="auto" w:line="360" w:before="0" w:after="140"/>
         <w:jc w:val="left"/>
-        <w:rPr>
-          <w:i/>
-          <w:i/>
-          <w:iCs/>
-        </w:rPr>
+        <w:rPr/>
       </w:pPr>
       <w:r>
         <w:rPr>
@@ -8740,9 +9397,78 @@
         <w:t xml:space="preserve"> </w:t>
       </w:r>
     </w:p>
+    <w:p>
+      <w:pPr>
+        <w:pStyle w:val="TextBody"/>
+        <w:numPr>
+          <w:ilvl w:val="0"/>
+          <w:numId w:val="5"/>
+        </w:numPr>
+        <w:spacing w:lineRule="auto" w:line="360" w:before="0" w:after="140"/>
+        <w:jc w:val="left"/>
+        <w:rPr/>
+      </w:pPr>
+      <w:r>
+        <w:rPr>
+          <w:i/>
+          <w:iCs/>
+        </w:rPr>
+        <w:t>VerbNet</w:t>
+      </w:r>
+      <w:r>
+        <w:rPr>
+          <w:i w:val="false"/>
+          <w:iCs w:val="false"/>
+        </w:rPr>
+        <w:t xml:space="preserve"> (Skaityta 2019-09-05) </w:t>
+      </w:r>
+      <w:hyperlink r:id="rId12">
+        <w:r>
+          <w:rPr>
+            <w:rStyle w:val="InternetLink"/>
+            <w:i w:val="false"/>
+            <w:iCs w:val="false"/>
+          </w:rPr>
+          <w:t>http://verbs.colorado.edu/~mpalmer/projects/verbnet.html</w:t>
+        </w:r>
+      </w:hyperlink>
+      <w:r>
+        <w:rPr>
+          <w:i w:val="false"/>
+          <w:iCs w:val="false"/>
+        </w:rPr>
+        <w:t xml:space="preserve"> </w:t>
+      </w:r>
+    </w:p>
+    <w:p>
+      <w:pPr>
+        <w:pStyle w:val="TextBody"/>
+        <w:numPr>
+          <w:ilvl w:val="0"/>
+          <w:numId w:val="5"/>
+        </w:numPr>
+        <w:spacing w:lineRule="auto" w:line="360" w:before="0" w:after="140"/>
+        <w:jc w:val="left"/>
+        <w:rPr/>
+      </w:pPr>
+      <w:r>
+        <w:rPr>
+          <w:i w:val="false"/>
+          <w:iCs w:val="false"/>
+        </w:rPr>
+        <w:t xml:space="preserve"> </w:t>
+      </w:r>
+      <w:r>
+        <w:rPr>
+          <w:i w:val="false"/>
+          <w:iCs w:val="false"/>
+        </w:rPr>
+        <w:t>2018-12-19 ataskaita</w:t>
+      </w:r>
+    </w:p>
     <w:sectPr>
-      <w:headerReference w:type="default" r:id="rId12"/>
-      <w:footerReference w:type="default" r:id="rId13"/>
+      <w:headerReference w:type="default" r:id="rId13"/>
+      <w:footerReference w:type="default" r:id="rId14"/>
       <w:footnotePr>
         <w:numFmt w:val="decimal"/>
       </w:footnotePr>
@@ -8806,7 +9532,7 @@
         <w:sz w:val="18"/>
         <w:szCs w:val="18"/>
       </w:rPr>
-      <w:t>10</w:t>
+      <w:t>14</w:t>
     </w:r>
     <w:r>
       <w:rPr>
@@ -9500,6 +10226,244 @@
       </w:pPr>
     </w:lvl>
   </w:abstractNum>
+  <w:abstractNum w:abstractNumId="7">
+    <w:lvl w:ilvl="0">
+      <w:start w:val="1"/>
+      <w:numFmt w:val="decimal"/>
+      <w:lvlText w:val="%1."/>
+      <w:lvlJc w:val="left"/>
+      <w:pPr>
+        <w:tabs>
+          <w:tab w:val="num" w:pos="720"/>
+        </w:tabs>
+        <w:ind w:left="720" w:hanging="360"/>
+      </w:pPr>
+      <w:rPr/>
+    </w:lvl>
+    <w:lvl w:ilvl="1">
+      <w:start w:val="1"/>
+      <w:numFmt w:val="decimal"/>
+      <w:lvlText w:val="%2."/>
+      <w:lvlJc w:val="left"/>
+      <w:pPr>
+        <w:tabs>
+          <w:tab w:val="num" w:pos="1080"/>
+        </w:tabs>
+        <w:ind w:left="1080" w:hanging="360"/>
+      </w:pPr>
+      <w:rPr/>
+    </w:lvl>
+    <w:lvl w:ilvl="2">
+      <w:start w:val="1"/>
+      <w:numFmt w:val="decimal"/>
+      <w:lvlText w:val="%3."/>
+      <w:lvlJc w:val="left"/>
+      <w:pPr>
+        <w:tabs>
+          <w:tab w:val="num" w:pos="1440"/>
+        </w:tabs>
+        <w:ind w:left="1440" w:hanging="360"/>
+      </w:pPr>
+      <w:rPr/>
+    </w:lvl>
+    <w:lvl w:ilvl="3">
+      <w:start w:val="1"/>
+      <w:numFmt w:val="decimal"/>
+      <w:lvlText w:val="%4."/>
+      <w:lvlJc w:val="left"/>
+      <w:pPr>
+        <w:tabs>
+          <w:tab w:val="num" w:pos="1800"/>
+        </w:tabs>
+        <w:ind w:left="1800" w:hanging="360"/>
+      </w:pPr>
+      <w:rPr/>
+    </w:lvl>
+    <w:lvl w:ilvl="4">
+      <w:start w:val="1"/>
+      <w:numFmt w:val="decimal"/>
+      <w:lvlText w:val="%5."/>
+      <w:lvlJc w:val="left"/>
+      <w:pPr>
+        <w:tabs>
+          <w:tab w:val="num" w:pos="2160"/>
+        </w:tabs>
+        <w:ind w:left="2160" w:hanging="360"/>
+      </w:pPr>
+      <w:rPr/>
+    </w:lvl>
+    <w:lvl w:ilvl="5">
+      <w:start w:val="1"/>
+      <w:numFmt w:val="decimal"/>
+      <w:lvlText w:val="%6."/>
+      <w:lvlJc w:val="left"/>
+      <w:pPr>
+        <w:tabs>
+          <w:tab w:val="num" w:pos="2520"/>
+        </w:tabs>
+        <w:ind w:left="2520" w:hanging="360"/>
+      </w:pPr>
+      <w:rPr/>
+    </w:lvl>
+    <w:lvl w:ilvl="6">
+      <w:start w:val="1"/>
+      <w:numFmt w:val="decimal"/>
+      <w:lvlText w:val="%7."/>
+      <w:lvlJc w:val="left"/>
+      <w:pPr>
+        <w:tabs>
+          <w:tab w:val="num" w:pos="2880"/>
+        </w:tabs>
+        <w:ind w:left="2880" w:hanging="360"/>
+      </w:pPr>
+      <w:rPr/>
+    </w:lvl>
+    <w:lvl w:ilvl="7">
+      <w:start w:val="1"/>
+      <w:numFmt w:val="decimal"/>
+      <w:lvlText w:val="%8."/>
+      <w:lvlJc w:val="left"/>
+      <w:pPr>
+        <w:tabs>
+          <w:tab w:val="num" w:pos="3240"/>
+        </w:tabs>
+        <w:ind w:left="3240" w:hanging="360"/>
+      </w:pPr>
+      <w:rPr/>
+    </w:lvl>
+    <w:lvl w:ilvl="8">
+      <w:start w:val="1"/>
+      <w:numFmt w:val="decimal"/>
+      <w:lvlText w:val="%9."/>
+      <w:lvlJc w:val="left"/>
+      <w:pPr>
+        <w:tabs>
+          <w:tab w:val="num" w:pos="3600"/>
+        </w:tabs>
+        <w:ind w:left="3600" w:hanging="360"/>
+      </w:pPr>
+      <w:rPr/>
+    </w:lvl>
+  </w:abstractNum>
+  <w:abstractNum w:abstractNumId="8">
+    <w:lvl w:ilvl="0">
+      <w:start w:val="1"/>
+      <w:numFmt w:val="decimal"/>
+      <w:lvlText w:val="%1."/>
+      <w:lvlJc w:val="left"/>
+      <w:pPr>
+        <w:tabs>
+          <w:tab w:val="num" w:pos="720"/>
+        </w:tabs>
+        <w:ind w:left="720" w:hanging="360"/>
+      </w:pPr>
+      <w:rPr/>
+    </w:lvl>
+    <w:lvl w:ilvl="1">
+      <w:start w:val="1"/>
+      <w:numFmt w:val="decimal"/>
+      <w:lvlText w:val="%2."/>
+      <w:lvlJc w:val="left"/>
+      <w:pPr>
+        <w:tabs>
+          <w:tab w:val="num" w:pos="1080"/>
+        </w:tabs>
+        <w:ind w:left="1080" w:hanging="360"/>
+      </w:pPr>
+      <w:rPr/>
+    </w:lvl>
+    <w:lvl w:ilvl="2">
+      <w:start w:val="1"/>
+      <w:numFmt w:val="decimal"/>
+      <w:lvlText w:val="%3."/>
+      <w:lvlJc w:val="left"/>
+      <w:pPr>
+        <w:tabs>
+          <w:tab w:val="num" w:pos="1440"/>
+        </w:tabs>
+        <w:ind w:left="1440" w:hanging="360"/>
+      </w:pPr>
+      <w:rPr/>
+    </w:lvl>
+    <w:lvl w:ilvl="3">
+      <w:start w:val="1"/>
+      <w:numFmt w:val="decimal"/>
+      <w:lvlText w:val="%4."/>
+      <w:lvlJc w:val="left"/>
+      <w:pPr>
+        <w:tabs>
+          <w:tab w:val="num" w:pos="1800"/>
+        </w:tabs>
+        <w:ind w:left="1800" w:hanging="360"/>
+      </w:pPr>
+      <w:rPr/>
+    </w:lvl>
+    <w:lvl w:ilvl="4">
+      <w:start w:val="1"/>
+      <w:numFmt w:val="decimal"/>
+      <w:lvlText w:val="%5."/>
+      <w:lvlJc w:val="left"/>
+      <w:pPr>
+        <w:tabs>
+          <w:tab w:val="num" w:pos="2160"/>
+        </w:tabs>
+        <w:ind w:left="2160" w:hanging="360"/>
+      </w:pPr>
+      <w:rPr/>
+    </w:lvl>
+    <w:lvl w:ilvl="5">
+      <w:start w:val="1"/>
+      <w:numFmt w:val="decimal"/>
+      <w:lvlText w:val="%6."/>
+      <w:lvlJc w:val="left"/>
+      <w:pPr>
+        <w:tabs>
+          <w:tab w:val="num" w:pos="2520"/>
+        </w:tabs>
+        <w:ind w:left="2520" w:hanging="360"/>
+      </w:pPr>
+      <w:rPr/>
+    </w:lvl>
+    <w:lvl w:ilvl="6">
+      <w:start w:val="1"/>
+      <w:numFmt w:val="decimal"/>
+      <w:lvlText w:val="%7."/>
+      <w:lvlJc w:val="left"/>
+      <w:pPr>
+        <w:tabs>
+          <w:tab w:val="num" w:pos="2880"/>
+        </w:tabs>
+        <w:ind w:left="2880" w:hanging="360"/>
+      </w:pPr>
+      <w:rPr/>
+    </w:lvl>
+    <w:lvl w:ilvl="7">
+      <w:start w:val="1"/>
+      <w:numFmt w:val="decimal"/>
+      <w:lvlText w:val="%8."/>
+      <w:lvlJc w:val="left"/>
+      <w:pPr>
+        <w:tabs>
+          <w:tab w:val="num" w:pos="3240"/>
+        </w:tabs>
+        <w:ind w:left="3240" w:hanging="360"/>
+      </w:pPr>
+      <w:rPr/>
+    </w:lvl>
+    <w:lvl w:ilvl="8">
+      <w:start w:val="1"/>
+      <w:numFmt w:val="decimal"/>
+      <w:lvlText w:val="%9."/>
+      <w:lvlJc w:val="left"/>
+      <w:pPr>
+        <w:tabs>
+          <w:tab w:val="num" w:pos="3600"/>
+        </w:tabs>
+        <w:ind w:left="3600" w:hanging="360"/>
+      </w:pPr>
+      <w:rPr/>
+    </w:lvl>
+  </w:abstractNum>
   <w:num w:numId="1">
     <w:abstractNumId w:val="1"/>
   </w:num>
@@ -9517,6 +10481,12 @@
   </w:num>
   <w:num w:numId="6">
     <w:abstractNumId w:val="6"/>
+  </w:num>
+  <w:num w:numId="7">
+    <w:abstractNumId w:val="7"/>
+  </w:num>
+  <w:num w:numId="8">
+    <w:abstractNumId w:val="8"/>
   </w:num>
 </w:numbering>
 </file>
@@ -10648,9 +11618,10 @@
       <w:szCs w:val="20"/>
     </w:rPr>
   </w:style>
-  <w:style w:type="paragraph" w:styleId="ContentsHeading">
+  <w:style w:type="paragraph" w:styleId="TOAHeading1">
     <w:name w:val="TOA Heading"/>
     <w:basedOn w:val="Heading"/>
+    <w:qFormat/>
     <w:pPr>
       <w:suppressLineNumbers/>
       <w:ind w:left="0" w:hanging="0"/>
@@ -10673,6 +11644,20 @@
       <w:ind w:left="566" w:hanging="0"/>
     </w:pPr>
     <w:rPr/>
+  </w:style>
+  <w:style w:type="paragraph" w:styleId="ContentsHeading">
+    <w:name w:val="TOA Heading"/>
+    <w:basedOn w:val="Heading"/>
+    <w:pPr>
+      <w:suppressLineNumbers/>
+      <w:ind w:left="0" w:hanging="0"/>
+    </w:pPr>
+    <w:rPr>
+      <w:b/>
+      <w:bCs/>
+      <w:sz w:val="32"/>
+      <w:szCs w:val="32"/>
+    </w:rPr>
   </w:style>
   <w:style w:type="numbering" w:styleId="NoList" w:default="1">
     <w:name w:val="No List"/>

</xml_diff>

<commit_message>
doc: finish the Q3 report
</commit_message>
<xml_diff>
--- a/docs/reports/NLG-ataskaita-20190903.docx
+++ b/docs/reports/NLG-ataskaita-20190903.docx
@@ -507,7 +507,7 @@
       <w:sdtContent>
         <w:p>
           <w:pPr>
-            <w:pStyle w:val="ContentsHeading"/>
+            <w:pStyle w:val="TOAHeading1"/>
             <w:suppressLineNumbers/>
             <w:ind w:left="0" w:hanging="0"/>
             <w:rPr>
@@ -1093,12 +1093,29 @@
     </w:sdt>
     <w:p>
       <w:pPr>
-        <w:pStyle w:val="Heading1"/>
-        <w:spacing w:lineRule="auto" w:line="276"/>
-        <w:rPr/>
-      </w:pPr>
-      <w:r>
-        <w:rPr/>
+        <w:pStyle w:val="Normal"/>
+        <w:widowControl/>
+        <w:bidi w:val="0"/>
+        <w:ind w:firstLine="360"/>
+        <w:jc w:val="left"/>
+        <w:rPr>
+          <w:rFonts w:ascii="Calibri" w:hAnsi="Calibri" w:eastAsia="Calibri" w:cs="DejaVu Sans"/>
+          <w:color w:val="00000A"/>
+          <w:kern w:val="0"/>
+          <w:sz w:val="22"/>
+          <w:szCs w:val="22"/>
+          <w:lang w:val="lt-LT" w:eastAsia="en-US" w:bidi="ar-SA"/>
+        </w:rPr>
+      </w:pPr>
+      <w:r>
+        <w:rPr>
+          <w:rFonts w:eastAsia="Calibri" w:cs="DejaVu Sans"/>
+          <w:color w:val="00000A"/>
+          <w:kern w:val="0"/>
+          <w:sz w:val="22"/>
+          <w:szCs w:val="22"/>
+          <w:lang w:val="lt-LT" w:eastAsia="en-US" w:bidi="ar-SA"/>
+        </w:rPr>
       </w:r>
       <w:r>
         <w:br w:type="page"/>
@@ -1115,10 +1132,10 @@
         <w:ind w:left="720" w:hanging="425"/>
         <w:rPr/>
       </w:pPr>
-      <w:bookmarkStart w:id="0" w:name="__RefNumPara__6002_1462031575"/>
-      <w:bookmarkStart w:id="1" w:name="__RefHeading___Toc879_3920256043"/>
-      <w:bookmarkStart w:id="2" w:name="_Toc11242468"/>
-      <w:bookmarkStart w:id="3" w:name="_Toc350342211"/>
+      <w:bookmarkStart w:id="0" w:name="__RefHeading___Toc879_3920256043"/>
+      <w:bookmarkStart w:id="1" w:name="__RefNumPara__6002_1462031575"/>
+      <w:bookmarkStart w:id="2" w:name="_Toc350342211"/>
+      <w:bookmarkStart w:id="3" w:name="_Toc11242468"/>
       <w:bookmarkEnd w:id="0"/>
       <w:bookmarkEnd w:id="1"/>
       <w:r>
@@ -1169,10 +1186,10 @@
         <w:ind w:left="720" w:hanging="425"/>
         <w:rPr/>
       </w:pPr>
-      <w:bookmarkStart w:id="4" w:name="__RefNumPara__4317_665943473"/>
-      <w:bookmarkStart w:id="5" w:name="__RefHeading___Toc881_3920256043"/>
-      <w:bookmarkStart w:id="6" w:name="_Toc350342212"/>
-      <w:bookmarkStart w:id="7" w:name="_Toc11242469"/>
+      <w:bookmarkStart w:id="4" w:name="__RefHeading___Toc881_3920256043"/>
+      <w:bookmarkStart w:id="5" w:name="__RefNumPara__4317_665943473"/>
+      <w:bookmarkStart w:id="6" w:name="_Toc11242469"/>
+      <w:bookmarkStart w:id="7" w:name="_Toc350342212"/>
       <w:bookmarkEnd w:id="4"/>
       <w:bookmarkEnd w:id="5"/>
       <w:r>
@@ -1234,7 +1251,7 @@
       </w:pPr>
       <w:r>
         <w:rPr/>
-        <w:t xml:space="preserve">Bandomasis diegimas testinėje el-komercijos platformoje. Buvo sukurta bandomoji el-parduotuvė Shopify.com platformoje, kurioje prekių aprašymas yra atliekamas naudojant mūsų teksto generavimo variklį. </w:t>
+        <w:t xml:space="preserve">Bandomasis diegimas testinėje, el-komercijos platformoje. Buvo sukurta bandomoji el-parduotuvė Shopify.com platformoje, kurioje prekių aprašymas yra atliekamas naudojant mūsų teksto generavimo variklį. </w:t>
       </w:r>
     </w:p>
     <w:p>
@@ -1249,7 +1266,7 @@
       </w:pPr>
       <w:r>
         <w:rPr/>
-        <w:t>Abstrakčios prasmės reprezentavimo modelio plėtimas. Tęsiamas praeitų etapų darbas (2019-06-14 dienos ataskaita 5 skyrius [1]), aprašant galimas prasmės reprezentavimo struktūras.</w:t>
+        <w:t>Abstrakčios prasmės reprezentavimo modelio plėtimas. Tęsiamas praeitų etapų darbas (2019-06-14 dienos ataskaita 5 skyrius [1]), aprašant galimas, prasmės reprezentavimo, struktūras.</w:t>
       </w:r>
     </w:p>
     <w:p>
@@ -1292,8 +1309,8 @@
         <w:spacing w:lineRule="auto" w:line="276"/>
         <w:rPr/>
       </w:pPr>
-      <w:bookmarkStart w:id="8" w:name="__RefNumPara__717_665943473"/>
-      <w:bookmarkStart w:id="9" w:name="__RefHeading___Toc883_3920256043"/>
+      <w:bookmarkStart w:id="8" w:name="__RefHeading___Toc883_3920256043"/>
+      <w:bookmarkStart w:id="9" w:name="__RefNumPara__717_665943473"/>
       <w:bookmarkStart w:id="10" w:name="_Toc11242473"/>
       <w:bookmarkEnd w:id="8"/>
       <w:bookmarkEnd w:id="9"/>
@@ -1353,7 +1370,7 @@
       </w:pPr>
       <w:r>
         <w:rPr/>
-        <w:t xml:space="preserve">Kuriama teksto generavimo sistema turi integruotis su įvairiomis, turinį publikuojančiomis, platformomis. Dabartinis tikslas yra turėti sistemą veikiančią, bet neapsiribojančią, su pagrindinėmis el-komercijos platformomis. Bandomajam diegimui buvo pasirinkta </w:t>
+        <w:t xml:space="preserve">Kuriama teksto generavimo sistema turi integruotis su įvairiomis, turinį publikuojančiomis, platformomis. Dabartinis tikslas, yra įgyvendinti sistemą veikiančią, bet neapsiribojančią, su pagrindinėmis el-komercijos platformomis. Bandomajam diegimui buvo pasirinkta </w:t>
       </w:r>
       <w:r>
         <w:rPr>
@@ -1570,7 +1587,7 @@
       </w:pPr>
       <w:r>
         <w:rPr/>
-        <w:t xml:space="preserve">Tiek pradinių duomenų gavimas tiek jų grąžinimas į el-prekybos platformą yra atliekamas per GraphQL interfeisą aptartą 2019-06-14 ataskaitos </w:t>
+        <w:t xml:space="preserve">Tiek pradinių duomenų gavimas, tiek jų grąžinimas į el-prekybos platformą yra atliekamas per GraphQL interfeisą (aptartą 2019-06-14 ataskaitos </w:t>
       </w:r>
       <w:r>
         <w:rPr>
@@ -1581,7 +1598,7 @@
       </w:r>
       <w:r>
         <w:rPr/>
-        <w:t xml:space="preserve"> skyriuje. Shopify platformos API taip pat yra įgyvendintas GraphQL protokolu. Tai palengvina integraciją su mūsų produktu bei patvirtina mūsų apsiriktos architektūros tinkamumą el-prekybos kontekste. Toliau GraphQL naudojimo specifika nebus aptariama, fokusuojantis į labiau funkcionalius tokios integracijos vykdymo eigos žingsnius.</w:t>
+        <w:t xml:space="preserve"> skyriuje). Shopify platformos API taip pat yra įgyvendintas GraphQL protokolu. Tai palengvina integraciją su mūsų produktu bei patvirtina mūsų apsiriktos architektūros tinkamumą el-prekybos kontekste. Toliau GraphQL naudojimo specifika nebus aptariama, fokusuojantis į labiau funkcionalius tokios integracijos vykdymo eigos žingsnius.</w:t>
       </w:r>
     </w:p>
     <w:p>
@@ -1631,7 +1648,7 @@
       </w:pPr>
       <w:r>
         <w:rPr/>
-        <w:t>Duomenų struktūra, su kuria yra dirbama yra labai paprasta. Ją galima atspindėti paprasta lentele, kurioje yra išvardinami visi prekės atributai. Prekę aprašantis tekstas yra toks pat atributas kaip ir kiti duomenys.</w:t>
+        <w:t>Duomenų struktūra, su kuria yra dirbama, yra atributų lentelės pavidalo. Joje yra išvardinami visi prekių atributų ir jų reikšmių rinkiniai. Prekę aprašantis tekstas yra toks pat atributas kaip ir kiti duomenys.</w:t>
       </w:r>
     </w:p>
     <w:p>
@@ -1657,6 +1674,7 @@
         <w:tblW w:w="9637" w:type="dxa"/>
         <w:jc w:val="left"/>
         <w:tblInd w:w="0" w:type="dxa"/>
+        <w:tblBorders/>
         <w:tblCellMar>
           <w:top w:w="0" w:type="dxa"/>
           <w:left w:w="0" w:type="dxa"/>
@@ -1665,16 +1683,16 @@
         </w:tblCellMar>
       </w:tblPr>
       <w:tblGrid>
-        <w:gridCol w:w="1925"/>
+        <w:gridCol w:w="1924"/>
         <w:gridCol w:w="1852"/>
-        <w:gridCol w:w="1981"/>
-        <w:gridCol w:w="3878"/>
+        <w:gridCol w:w="1984"/>
+        <w:gridCol w:w="3876"/>
       </w:tblGrid>
       <w:tr>
         <w:trPr/>
         <w:tc>
           <w:tcPr>
-            <w:tcW w:w="1925" w:type="dxa"/>
+            <w:tcW w:w="1924" w:type="dxa"/>
             <w:tcBorders/>
             <w:shd w:fill="000000" w:val="clear"/>
           </w:tcPr>
@@ -1772,7 +1790,7 @@
         </w:tc>
         <w:tc>
           <w:tcPr>
-            <w:tcW w:w="1981" w:type="dxa"/>
+            <w:tcW w:w="1984" w:type="dxa"/>
             <w:tcBorders/>
             <w:shd w:fill="000000" w:val="clear"/>
           </w:tcPr>
@@ -1820,7 +1838,7 @@
         </w:tc>
         <w:tc>
           <w:tcPr>
-            <w:tcW w:w="3878" w:type="dxa"/>
+            <w:tcW w:w="3876" w:type="dxa"/>
             <w:tcBorders/>
             <w:shd w:fill="000000" w:val="clear"/>
           </w:tcPr>
@@ -1872,7 +1890,7 @@
         <w:trPr/>
         <w:tc>
           <w:tcPr>
-            <w:tcW w:w="1925" w:type="dxa"/>
+            <w:tcW w:w="1924" w:type="dxa"/>
             <w:tcBorders/>
             <w:shd w:fill="auto" w:val="clear"/>
           </w:tcPr>
@@ -1973,7 +1991,7 @@
         </w:tc>
         <w:tc>
           <w:tcPr>
-            <w:tcW w:w="1981" w:type="dxa"/>
+            <w:tcW w:w="1984" w:type="dxa"/>
             <w:vMerge w:val="restart"/>
             <w:tcBorders/>
             <w:shd w:fill="auto" w:val="clear"/>
@@ -2095,7 +2113,7 @@
         </w:tc>
         <w:tc>
           <w:tcPr>
-            <w:tcW w:w="3878" w:type="dxa"/>
+            <w:tcW w:w="3876" w:type="dxa"/>
             <w:tcBorders/>
             <w:shd w:fill="auto" w:val="clear"/>
           </w:tcPr>
@@ -2186,7 +2204,7 @@
         <w:trPr/>
         <w:tc>
           <w:tcPr>
-            <w:tcW w:w="1925" w:type="dxa"/>
+            <w:tcW w:w="1924" w:type="dxa"/>
             <w:tcBorders/>
             <w:shd w:fill="auto" w:val="clear"/>
           </w:tcPr>
@@ -2287,7 +2305,7 @@
         </w:tc>
         <w:tc>
           <w:tcPr>
-            <w:tcW w:w="1981" w:type="dxa"/>
+            <w:tcW w:w="1984" w:type="dxa"/>
             <w:vMerge w:val="continue"/>
             <w:tcBorders/>
             <w:shd w:fill="auto" w:val="clear"/>
@@ -2313,7 +2331,7 @@
         </w:tc>
         <w:tc>
           <w:tcPr>
-            <w:tcW w:w="3878" w:type="dxa"/>
+            <w:tcW w:w="3876" w:type="dxa"/>
             <w:tcBorders/>
             <w:shd w:fill="auto" w:val="clear"/>
           </w:tcPr>
@@ -2423,10 +2441,11 @@
         <w:trPr/>
         <w:tc>
           <w:tcPr>
-            <w:tcW w:w="1925" w:type="dxa"/>
+            <w:tcW w:w="1924" w:type="dxa"/>
             <w:tcBorders>
               <w:top w:val="single" w:sz="6" w:space="0" w:color="000000"/>
               <w:bottom w:val="single" w:sz="6" w:space="0" w:color="000000"/>
+              <w:insideH w:val="single" w:sz="6" w:space="0" w:color="000000"/>
             </w:tcBorders>
             <w:shd w:fill="auto" w:val="clear"/>
           </w:tcPr>
@@ -2481,6 +2500,7 @@
             <w:tcBorders>
               <w:top w:val="single" w:sz="6" w:space="0" w:color="000000"/>
               <w:bottom w:val="single" w:sz="6" w:space="0" w:color="000000"/>
+              <w:insideH w:val="single" w:sz="6" w:space="0" w:color="000000"/>
             </w:tcBorders>
             <w:shd w:fill="auto" w:val="clear"/>
           </w:tcPr>
@@ -2530,11 +2550,12 @@
         </w:tc>
         <w:tc>
           <w:tcPr>
-            <w:tcW w:w="1981" w:type="dxa"/>
+            <w:tcW w:w="1984" w:type="dxa"/>
             <w:vMerge w:val="continue"/>
             <w:tcBorders>
               <w:top w:val="single" w:sz="6" w:space="0" w:color="000000"/>
               <w:bottom w:val="single" w:sz="6" w:space="0" w:color="000000"/>
+              <w:insideH w:val="single" w:sz="6" w:space="0" w:color="000000"/>
             </w:tcBorders>
             <w:shd w:fill="auto" w:val="clear"/>
           </w:tcPr>
@@ -2559,10 +2580,11 @@
         </w:tc>
         <w:tc>
           <w:tcPr>
-            <w:tcW w:w="3878" w:type="dxa"/>
+            <w:tcW w:w="3876" w:type="dxa"/>
             <w:tcBorders>
               <w:top w:val="single" w:sz="6" w:space="0" w:color="000000"/>
               <w:bottom w:val="single" w:sz="6" w:space="0" w:color="000000"/>
+              <w:insideH w:val="single" w:sz="6" w:space="0" w:color="000000"/>
             </w:tcBorders>
             <w:shd w:fill="auto" w:val="clear"/>
           </w:tcPr>
@@ -3027,7 +3049,7 @@
       </w:pPr>
       <w:r>
         <w:rPr/>
-        <w:t>Shopify, kaip ir kitų panašių el-prekybos platformų, darbo procesas susijęs su prekių įkėlimu vyksta per prekių inventoriaus valdymo darbą. Todėl aprašančio teksto generavimo sistema neturėtų, keisti tokio darbo įpročių ir nusistovėjusių procesų.</w:t>
+        <w:t>Shopify, kaip ir kitų panašių el-prekybos platformų, darbo procesas susijęs su prekių įkėlimu, vyksta per prekių inventoriaus valdymą. Aprašančio teksto generavimo sistema neturėtų, keisti tokio darbo įpročių ir nusistovėjusių procesų.</w:t>
       </w:r>
     </w:p>
     <w:p>
@@ -3161,7 +3183,7 @@
       </w:pPr>
       <w:r>
         <w:rPr/>
-        <w:t>Mūsų diegiama NLG sistema gali gauti pranešimus apie prekių pakeitimus inventoriaus lentelėje ir papildyti prekės duomenis, prekės automatinio aprašo lauku. Naudojant mūsų sistemos API susiejimą su Shopify API [2], mes galime visiškai automatizuoti tokį procesą ir atsidarius prekės langą rodyti mūsų sugeneruotą aprašą.</w:t>
+        <w:t>Mūsų diegiama NLG sistema gali gauti pranešimus apie prekių pakeitimus inventoriaus lentelėje ir papildyti prekės duomenis, prekės automatinio aprašo lauku. Mūsų NLG sistema susieta su Shopify API [2], gali visiškai automatizuoti prekių dokumentavimą procesą ir atsidarius prekės langą rodyti mūsų sugeneruotą aprašą.</w:t>
       </w:r>
     </w:p>
     <w:p>
@@ -3337,13 +3359,18 @@
         <w:tblW w:w="9637" w:type="dxa"/>
         <w:jc w:val="left"/>
         <w:tblInd w:w="0" w:type="dxa"/>
+        <w:tblBorders>
+          <w:top w:val="single" w:sz="6" w:space="0" w:color="000000"/>
+          <w:bottom w:val="single" w:sz="6" w:space="0" w:color="000000"/>
+          <w:insideH w:val="single" w:sz="6" w:space="0" w:color="000000"/>
+        </w:tblBorders>
         <w:tblCellMar>
           <w:top w:w="0" w:type="dxa"/>
           <w:left w:w="0" w:type="dxa"/>
           <w:bottom w:w="0" w:type="dxa"/>
           <w:right w:w="0" w:type="dxa"/>
         </w:tblCellMar>
-        <w:tblLook w:val="0000" w:noVBand="0" w:noHBand="0" w:lastColumn="0" w:firstColumn="0" w:lastRow="0" w:firstRow="0"/>
+        <w:tblLook w:noVBand="0" w:val="0000" w:noHBand="0" w:lastColumn="0" w:firstColumn="0" w:lastRow="0" w:firstRow="0"/>
       </w:tblPr>
       <w:tblGrid>
         <w:gridCol w:w="2068"/>
@@ -3358,6 +3385,7 @@
             <w:tcBorders>
               <w:top w:val="single" w:sz="6" w:space="0" w:color="000000"/>
               <w:bottom w:val="single" w:sz="6" w:space="0" w:color="000000"/>
+              <w:insideH w:val="single" w:sz="6" w:space="0" w:color="000000"/>
             </w:tcBorders>
             <w:shd w:fill="auto" w:val="clear"/>
           </w:tcPr>
@@ -3385,6 +3413,7 @@
             <w:tcBorders>
               <w:top w:val="single" w:sz="6" w:space="0" w:color="000000"/>
               <w:bottom w:val="single" w:sz="6" w:space="0" w:color="000000"/>
+              <w:insideH w:val="single" w:sz="6" w:space="0" w:color="000000"/>
             </w:tcBorders>
             <w:shd w:fill="auto" w:val="clear"/>
           </w:tcPr>
@@ -3412,6 +3441,7 @@
             <w:tcBorders>
               <w:top w:val="single" w:sz="6" w:space="0" w:color="000000"/>
               <w:bottom w:val="single" w:sz="6" w:space="0" w:color="000000"/>
+              <w:insideH w:val="single" w:sz="6" w:space="0" w:color="000000"/>
             </w:tcBorders>
             <w:shd w:fill="auto" w:val="clear"/>
           </w:tcPr>
@@ -3442,6 +3472,7 @@
             <w:tcBorders>
               <w:top w:val="single" w:sz="6" w:space="0" w:color="000000"/>
               <w:bottom w:val="single" w:sz="6" w:space="0" w:color="000000"/>
+              <w:insideH w:val="single" w:sz="6" w:space="0" w:color="000000"/>
             </w:tcBorders>
             <w:shd w:fill="auto" w:val="clear"/>
           </w:tcPr>
@@ -3468,6 +3499,7 @@
             <w:tcBorders>
               <w:top w:val="single" w:sz="6" w:space="0" w:color="000000"/>
               <w:bottom w:val="single" w:sz="6" w:space="0" w:color="000000"/>
+              <w:insideH w:val="single" w:sz="6" w:space="0" w:color="000000"/>
             </w:tcBorders>
             <w:shd w:fill="auto" w:val="clear"/>
           </w:tcPr>
@@ -3484,7 +3516,7 @@
                 <w:sz w:val="24"/>
                 <w:szCs w:val="24"/>
               </w:rPr>
-              <w:t>a) GraphQL leidžia lankstų integracinio API apibrėžimą. Tai yra populiarus sąsajų apibrėžimo formatas, kas leidžia tikėtis, kad daugiau duomenų platformų bus įgyvendinta šiuo būdu. Tai įgalina ir platesnį mūsų NLG sistemos diegimą.</w:t>
+              <w:t>a) GraphQL leidžia lankstų integracinio API apibrėžimą. Tai yra populiarus sąsajų apibrėžimo formatas, kas leidžia tikėtis, kad daugiau duomenų platformų bus įgyvendinta šiuo būdu. GraphQL įgalina ir platesnį mūsų NLG sistemos diegimą.</w:t>
             </w:r>
           </w:p>
           <w:p>
@@ -3500,7 +3532,7 @@
                 <w:sz w:val="24"/>
                 <w:szCs w:val="24"/>
               </w:rPr>
-              <w:t>b) Pačių duomenų dekomponavimas į atskirų laikų masyvus, leidžia neapibrėžti fiksuotos duomenų schemos, kas savo ruožtu nereikalauja, kad NLG naudojanti sistema būtų keičiama.</w:t>
+              <w:t>b) Pačių duomenų dekomponavimas į atskirų laukų masyvus, leidžia neapibrėžti fiksuotos duomenų schemos, kas savo ruožtu nereikalauja, kad NLG naudojanti sistema būtų keičiama.</w:t>
             </w:r>
           </w:p>
         </w:tc>
@@ -3510,6 +3542,7 @@
             <w:tcBorders>
               <w:top w:val="single" w:sz="6" w:space="0" w:color="000000"/>
               <w:bottom w:val="single" w:sz="6" w:space="0" w:color="000000"/>
+              <w:insideH w:val="single" w:sz="6" w:space="0" w:color="000000"/>
             </w:tcBorders>
             <w:shd w:fill="auto" w:val="clear"/>
           </w:tcPr>
@@ -3539,6 +3572,7 @@
             <w:tcBorders>
               <w:top w:val="single" w:sz="6" w:space="0" w:color="000000"/>
               <w:bottom w:val="single" w:sz="6" w:space="0" w:color="000000"/>
+              <w:insideH w:val="single" w:sz="6" w:space="0" w:color="000000"/>
             </w:tcBorders>
             <w:shd w:fill="auto" w:val="clear"/>
           </w:tcPr>
@@ -3565,6 +3599,7 @@
             <w:tcBorders>
               <w:top w:val="single" w:sz="6" w:space="0" w:color="000000"/>
               <w:bottom w:val="single" w:sz="6" w:space="0" w:color="000000"/>
+              <w:insideH w:val="single" w:sz="6" w:space="0" w:color="000000"/>
             </w:tcBorders>
             <w:shd w:fill="auto" w:val="clear"/>
           </w:tcPr>
@@ -3607,6 +3642,7 @@
             <w:tcBorders>
               <w:top w:val="single" w:sz="6" w:space="0" w:color="000000"/>
               <w:bottom w:val="single" w:sz="6" w:space="0" w:color="000000"/>
+              <w:insideH w:val="single" w:sz="6" w:space="0" w:color="000000"/>
             </w:tcBorders>
             <w:shd w:fill="auto" w:val="clear"/>
           </w:tcPr>
@@ -3623,7 +3659,7 @@
                 <w:sz w:val="24"/>
                 <w:szCs w:val="24"/>
               </w:rPr>
-              <w:t>Iššūkių nėra, iš dalies todėl, kad mes patys pasirinkome Schopify integraciją. Pats Shopify turi itin išvystytą integracijos platformą.</w:t>
+              <w:t>Iššūkių nėra, iš dalies todėl, kad mes patys pasirinkome Schopify integraciją. Shopify turi itin išvystytą integracijos platformą.</w:t>
             </w:r>
           </w:p>
         </w:tc>
@@ -3648,8 +3684,8 @@
         <w:spacing w:lineRule="auto" w:line="276"/>
         <w:rPr/>
       </w:pPr>
-      <w:bookmarkStart w:id="18" w:name="__RefNumPara__6000_1462031575"/>
-      <w:bookmarkStart w:id="19" w:name="__RefHeading___Toc895_3920256043"/>
+      <w:bookmarkStart w:id="18" w:name="__RefHeading___Toc895_3920256043"/>
+      <w:bookmarkStart w:id="19" w:name="__RefNumPara__6000_1462031575"/>
       <w:bookmarkStart w:id="20" w:name="_Toc11242476"/>
       <w:bookmarkEnd w:id="18"/>
       <w:bookmarkEnd w:id="19"/>
@@ -3813,6 +3849,7 @@
         <w:tblW w:w="9637" w:type="dxa"/>
         <w:jc w:val="left"/>
         <w:tblInd w:w="0" w:type="dxa"/>
+        <w:tblBorders/>
         <w:tblCellMar>
           <w:top w:w="0" w:type="dxa"/>
           <w:left w:w="0" w:type="dxa"/>
@@ -4125,7 +4162,9 @@
           <w:tcPr>
             <w:tcW w:w="3212" w:type="dxa"/>
             <w:tcBorders>
+              <w:top w:val="single" w:sz="6" w:space="0" w:color="000000"/>
               <w:bottom w:val="single" w:sz="6" w:space="0" w:color="000000"/>
+              <w:insideH w:val="single" w:sz="6" w:space="0" w:color="000000"/>
             </w:tcBorders>
             <w:shd w:fill="auto" w:val="clear"/>
           </w:tcPr>
@@ -4175,7 +4214,9 @@
           <w:tcPr>
             <w:tcW w:w="3212" w:type="dxa"/>
             <w:tcBorders>
+              <w:top w:val="single" w:sz="6" w:space="0" w:color="000000"/>
               <w:bottom w:val="single" w:sz="6" w:space="0" w:color="000000"/>
+              <w:insideH w:val="single" w:sz="6" w:space="0" w:color="000000"/>
             </w:tcBorders>
             <w:shd w:fill="auto" w:val="clear"/>
           </w:tcPr>
@@ -4225,7 +4266,9 @@
           <w:tcPr>
             <w:tcW w:w="3213" w:type="dxa"/>
             <w:tcBorders>
+              <w:top w:val="single" w:sz="6" w:space="0" w:color="000000"/>
               <w:bottom w:val="single" w:sz="6" w:space="0" w:color="000000"/>
+              <w:insideH w:val="single" w:sz="6" w:space="0" w:color="000000"/>
             </w:tcBorders>
             <w:shd w:fill="auto" w:val="clear"/>
           </w:tcPr>
@@ -4333,11 +4376,7 @@
         <w:pStyle w:val="Normal"/>
         <w:spacing w:lineRule="auto" w:line="276"/>
         <w:jc w:val="both"/>
-        <w:rPr>
-          <w:i w:val="false"/>
-          <w:i w:val="false"/>
-          <w:iCs w:val="false"/>
-        </w:rPr>
+        <w:rPr/>
       </w:pPr>
       <w:r>
         <w:rPr>
@@ -4429,7 +4468,7 @@
           <w:i w:val="false"/>
           <w:iCs w:val="false"/>
         </w:rPr>
-        <w:t xml:space="preserve"> AMRai reikalauti, kad pirmasis daiktavardis yra asmenvardis.</w:t>
+        <w:t xml:space="preserve"> AMRai reikalauja, kad pirmasis daiktavardis yra asmenvardis.</w:t>
       </w:r>
     </w:p>
     <w:p>
@@ -4705,17 +4744,36 @@
       </w:pPr>
       <w:r>
         <w:rPr/>
-        <w:t>AMR ribojimų dėsningumų yra daugiau – 113. Keletas pavyzdžių:</w:t>
-      </w:r>
-    </w:p>
-    <w:p>
-      <w:pPr>
-        <w:pStyle w:val="Normal"/>
-        <w:spacing w:lineRule="auto" w:line="276"/>
-        <w:rPr/>
-      </w:pPr>
-      <w:r>
-        <w:rPr/>
+        <w:t>AMR ribojimų dėsningumų yra daugiau, viso 113. Keletas pavyzdžių (pirmas stulpelis yra kalbos dalis, antras – ribojimo pavadinimas):</w:t>
+      </w:r>
+    </w:p>
+    <w:p>
+      <w:pPr>
+        <w:pStyle w:val="Normal"/>
+        <w:spacing w:lineRule="auto" w:line="276"/>
+        <w:rPr/>
+      </w:pPr>
+      <w:r>
+        <w:rPr/>
+      </w:r>
+    </w:p>
+    <w:p>
+      <w:pPr>
+        <w:pStyle w:val="Normal"/>
+        <w:spacing w:lineRule="auto" w:line="276"/>
+        <w:ind w:left="408" w:firstLine="360"/>
+        <w:rPr/>
+      </w:pPr>
+      <w:r>
+        <w:rPr>
+          <w:rFonts w:eastAsia="Liberation Mono" w:cs="Liberation Mono" w:ascii="Liberation Mono" w:hAnsi="Liberation Mono"/>
+          <w:color w:val="00000A"/>
+          <w:kern w:val="0"/>
+          <w:sz w:val="16"/>
+          <w:szCs w:val="16"/>
+          <w:lang w:val="en-US" w:eastAsia="en-US" w:bidi="ar-SA"/>
+        </w:rPr>
+        <w:t>ADJ None</w:t>
       </w:r>
     </w:p>
     <w:p>
@@ -4741,7 +4799,7 @@
           <w:szCs w:val="16"/>
           <w:lang w:val="en-US" w:eastAsia="en-US" w:bidi="ar-SA"/>
         </w:rPr>
-        <w:t>ADJ None</w:t>
+        <w:t>ADV Trajectory</w:t>
       </w:r>
     </w:p>
     <w:p>
@@ -4767,7 +4825,7 @@
           <w:szCs w:val="16"/>
           <w:lang w:val="en-US" w:eastAsia="en-US" w:bidi="ar-SA"/>
         </w:rPr>
-        <w:t>ADV Trajectory</w:t>
+        <w:t>ADV None</w:t>
       </w:r>
     </w:p>
     <w:p>
@@ -4793,7 +4851,7 @@
           <w:szCs w:val="16"/>
           <w:lang w:val="en-US" w:eastAsia="en-US" w:bidi="ar-SA"/>
         </w:rPr>
-        <w:t>ADV None</w:t>
+        <w:t>NP Beneficiary</w:t>
       </w:r>
     </w:p>
     <w:p>
@@ -4819,7 +4877,7 @@
           <w:szCs w:val="16"/>
           <w:lang w:val="en-US" w:eastAsia="en-US" w:bidi="ar-SA"/>
         </w:rPr>
-        <w:t>NP Beneficiary</w:t>
+        <w:t>NP Causer</w:t>
       </w:r>
     </w:p>
     <w:p>
@@ -4845,7 +4903,7 @@
           <w:szCs w:val="16"/>
           <w:lang w:val="en-US" w:eastAsia="en-US" w:bidi="ar-SA"/>
         </w:rPr>
-        <w:t>NP Causer</w:t>
+        <w:t>NP Co-Agent</w:t>
       </w:r>
     </w:p>
     <w:p>
@@ -4871,7 +4929,7 @@
           <w:szCs w:val="16"/>
           <w:lang w:val="en-US" w:eastAsia="en-US" w:bidi="ar-SA"/>
         </w:rPr>
-        <w:t>NP Co-Agent</w:t>
+        <w:t>NP Destination</w:t>
       </w:r>
     </w:p>
     <w:p>
@@ -4897,7 +4955,7 @@
           <w:szCs w:val="16"/>
           <w:lang w:val="en-US" w:eastAsia="en-US" w:bidi="ar-SA"/>
         </w:rPr>
-        <w:t>NP Destination</w:t>
+        <w:t>NP Duration</w:t>
       </w:r>
     </w:p>
     <w:p>
@@ -4923,7 +4981,7 @@
           <w:szCs w:val="16"/>
           <w:lang w:val="en-US" w:eastAsia="en-US" w:bidi="ar-SA"/>
         </w:rPr>
-        <w:t>NP Duration</w:t>
+        <w:t>NP Experiencer</w:t>
       </w:r>
     </w:p>
     <w:p>
@@ -4949,7 +5007,7 @@
           <w:szCs w:val="16"/>
           <w:lang w:val="en-US" w:eastAsia="en-US" w:bidi="ar-SA"/>
         </w:rPr>
-        <w:t>NP Experiencer</w:t>
+        <w:t>NP Extent</w:t>
       </w:r>
     </w:p>
     <w:p>
@@ -4975,7 +5033,7 @@
           <w:szCs w:val="16"/>
           <w:lang w:val="en-US" w:eastAsia="en-US" w:bidi="ar-SA"/>
         </w:rPr>
-        <w:t>NP Extent</w:t>
+        <w:t>NP Goal</w:t>
       </w:r>
     </w:p>
     <w:p>
@@ -5001,7 +5059,7 @@
           <w:szCs w:val="16"/>
           <w:lang w:val="en-US" w:eastAsia="en-US" w:bidi="ar-SA"/>
         </w:rPr>
-        <w:t>NP Goal</w:t>
+        <w:t>NP Precondition</w:t>
       </w:r>
     </w:p>
     <w:p>
@@ -5027,7 +5085,7 @@
           <w:szCs w:val="16"/>
           <w:lang w:val="en-US" w:eastAsia="en-US" w:bidi="ar-SA"/>
         </w:rPr>
-        <w:t>NP Precondition</w:t>
+        <w:t>PREP against on</w:t>
       </w:r>
     </w:p>
     <w:p>
@@ -5053,7 +5111,7 @@
           <w:szCs w:val="16"/>
           <w:lang w:val="en-US" w:eastAsia="en-US" w:bidi="ar-SA"/>
         </w:rPr>
-        <w:t>PREP against on</w:t>
+        <w:t>PREP against</w:t>
       </w:r>
     </w:p>
     <w:p>
@@ -5079,7 +5137,7 @@
           <w:szCs w:val="16"/>
           <w:lang w:val="en-US" w:eastAsia="en-US" w:bidi="ar-SA"/>
         </w:rPr>
-        <w:t>PREP against</w:t>
+        <w:t>PREP as</w:t>
       </w:r>
     </w:p>
     <w:p>
@@ -5105,32 +5163,6 @@
           <w:szCs w:val="16"/>
           <w:lang w:val="en-US" w:eastAsia="en-US" w:bidi="ar-SA"/>
         </w:rPr>
-        <w:t>PREP as</w:t>
-      </w:r>
-    </w:p>
-    <w:p>
-      <w:pPr>
-        <w:pStyle w:val="Normal"/>
-        <w:spacing w:lineRule="auto" w:line="276"/>
-        <w:ind w:left="408" w:firstLine="360"/>
-        <w:rPr>
-          <w:rFonts w:ascii="Liberation Mono" w:hAnsi="Liberation Mono" w:eastAsia="Liberation Mono" w:cs="Liberation Mono"/>
-          <w:color w:val="00000A"/>
-          <w:kern w:val="0"/>
-          <w:sz w:val="16"/>
-          <w:szCs w:val="16"/>
-          <w:lang w:val="en-US" w:eastAsia="en-US" w:bidi="ar-SA"/>
-        </w:rPr>
-      </w:pPr>
-      <w:r>
-        <w:rPr>
-          <w:rFonts w:eastAsia="Liberation Mono" w:cs="Liberation Mono" w:ascii="Liberation Mono" w:hAnsi="Liberation Mono"/>
-          <w:color w:val="00000A"/>
-          <w:kern w:val="0"/>
-          <w:sz w:val="16"/>
-          <w:szCs w:val="16"/>
-          <w:lang w:val="en-US" w:eastAsia="en-US" w:bidi="ar-SA"/>
-        </w:rPr>
         <w:t>PREP at for</w:t>
       </w:r>
     </w:p>
@@ -5302,13 +5334,18 @@
         <w:tblW w:w="9637" w:type="dxa"/>
         <w:jc w:val="left"/>
         <w:tblInd w:w="0" w:type="dxa"/>
+        <w:tblBorders>
+          <w:top w:val="single" w:sz="6" w:space="0" w:color="000000"/>
+          <w:bottom w:val="single" w:sz="6" w:space="0" w:color="000000"/>
+          <w:insideH w:val="single" w:sz="6" w:space="0" w:color="000000"/>
+        </w:tblBorders>
         <w:tblCellMar>
           <w:top w:w="0" w:type="dxa"/>
           <w:left w:w="0" w:type="dxa"/>
           <w:bottom w:w="0" w:type="dxa"/>
           <w:right w:w="0" w:type="dxa"/>
         </w:tblCellMar>
-        <w:tblLook w:val="0000" w:noVBand="0" w:noHBand="0" w:lastColumn="0" w:firstColumn="0" w:lastRow="0" w:firstRow="0"/>
+        <w:tblLook w:noVBand="0" w:val="0000" w:noHBand="0" w:lastColumn="0" w:firstColumn="0" w:lastRow="0" w:firstRow="0"/>
       </w:tblPr>
       <w:tblGrid>
         <w:gridCol w:w="2068"/>
@@ -5323,6 +5360,7 @@
             <w:tcBorders>
               <w:top w:val="single" w:sz="6" w:space="0" w:color="000000"/>
               <w:bottom w:val="single" w:sz="6" w:space="0" w:color="000000"/>
+              <w:insideH w:val="single" w:sz="6" w:space="0" w:color="000000"/>
             </w:tcBorders>
             <w:shd w:fill="auto" w:val="clear"/>
           </w:tcPr>
@@ -5350,6 +5388,7 @@
             <w:tcBorders>
               <w:top w:val="single" w:sz="6" w:space="0" w:color="000000"/>
               <w:bottom w:val="single" w:sz="6" w:space="0" w:color="000000"/>
+              <w:insideH w:val="single" w:sz="6" w:space="0" w:color="000000"/>
             </w:tcBorders>
             <w:shd w:fill="auto" w:val="clear"/>
           </w:tcPr>
@@ -5377,6 +5416,7 @@
             <w:tcBorders>
               <w:top w:val="single" w:sz="6" w:space="0" w:color="000000"/>
               <w:bottom w:val="single" w:sz="6" w:space="0" w:color="000000"/>
+              <w:insideH w:val="single" w:sz="6" w:space="0" w:color="000000"/>
             </w:tcBorders>
             <w:shd w:fill="auto" w:val="clear"/>
           </w:tcPr>
@@ -5407,6 +5447,7 @@
             <w:tcBorders>
               <w:top w:val="single" w:sz="6" w:space="0" w:color="000000"/>
               <w:bottom w:val="single" w:sz="6" w:space="0" w:color="000000"/>
+              <w:insideH w:val="single" w:sz="6" w:space="0" w:color="000000"/>
             </w:tcBorders>
             <w:shd w:fill="auto" w:val="clear"/>
           </w:tcPr>
@@ -5433,6 +5474,7 @@
             <w:tcBorders>
               <w:top w:val="single" w:sz="6" w:space="0" w:color="000000"/>
               <w:bottom w:val="single" w:sz="6" w:space="0" w:color="000000"/>
+              <w:insideH w:val="single" w:sz="6" w:space="0" w:color="000000"/>
             </w:tcBorders>
             <w:shd w:fill="auto" w:val="clear"/>
           </w:tcPr>
@@ -5449,7 +5491,7 @@
                 <w:sz w:val="24"/>
                 <w:szCs w:val="24"/>
               </w:rPr>
-              <w:t>a) Identifikuoti 37 dėsningumai</w:t>
+              <w:t>a) Identifikuoti 37 dėsningumai.</w:t>
             </w:r>
           </w:p>
           <w:p>
@@ -5475,6 +5517,7 @@
             <w:tcBorders>
               <w:top w:val="single" w:sz="6" w:space="0" w:color="000000"/>
               <w:bottom w:val="single" w:sz="6" w:space="0" w:color="000000"/>
+              <w:insideH w:val="single" w:sz="6" w:space="0" w:color="000000"/>
             </w:tcBorders>
             <w:shd w:fill="auto" w:val="clear"/>
           </w:tcPr>
@@ -5504,6 +5547,7 @@
             <w:tcBorders>
               <w:top w:val="single" w:sz="6" w:space="0" w:color="000000"/>
               <w:bottom w:val="single" w:sz="6" w:space="0" w:color="000000"/>
+              <w:insideH w:val="single" w:sz="6" w:space="0" w:color="000000"/>
             </w:tcBorders>
             <w:shd w:fill="auto" w:val="clear"/>
           </w:tcPr>
@@ -5530,6 +5574,7 @@
             <w:tcBorders>
               <w:top w:val="single" w:sz="6" w:space="0" w:color="000000"/>
               <w:bottom w:val="single" w:sz="6" w:space="0" w:color="000000"/>
+              <w:insideH w:val="single" w:sz="6" w:space="0" w:color="000000"/>
             </w:tcBorders>
             <w:shd w:fill="auto" w:val="clear"/>
           </w:tcPr>
@@ -5562,7 +5607,7 @@
                 <w:sz w:val="24"/>
                 <w:szCs w:val="24"/>
               </w:rPr>
-              <w:t>b) Paruošta sistemos architektūra jų palaikymi</w:t>
+              <w:t>b) Paruošta sistemos architektūra jų palaikymui</w:t>
             </w:r>
           </w:p>
         </w:tc>
@@ -5572,6 +5617,7 @@
             <w:tcBorders>
               <w:top w:val="single" w:sz="6" w:space="0" w:color="000000"/>
               <w:bottom w:val="single" w:sz="6" w:space="0" w:color="000000"/>
+              <w:insideH w:val="single" w:sz="6" w:space="0" w:color="000000"/>
             </w:tcBorders>
             <w:shd w:fill="auto" w:val="clear"/>
           </w:tcPr>
@@ -5615,7 +5661,9 @@
           <w:tcPr>
             <w:tcW w:w="2068" w:type="dxa"/>
             <w:tcBorders>
+              <w:top w:val="single" w:sz="6" w:space="0" w:color="000000"/>
               <w:bottom w:val="single" w:sz="6" w:space="0" w:color="000000"/>
+              <w:insideH w:val="single" w:sz="6" w:space="0" w:color="000000"/>
             </w:tcBorders>
             <w:shd w:fill="auto" w:val="clear"/>
           </w:tcPr>
@@ -5649,7 +5697,9 @@
           <w:tcPr>
             <w:tcW w:w="4356" w:type="dxa"/>
             <w:tcBorders>
+              <w:top w:val="single" w:sz="6" w:space="0" w:color="000000"/>
               <w:bottom w:val="single" w:sz="6" w:space="0" w:color="000000"/>
+              <w:insideH w:val="single" w:sz="6" w:space="0" w:color="000000"/>
             </w:tcBorders>
             <w:shd w:fill="auto" w:val="clear"/>
           </w:tcPr>
@@ -5683,7 +5733,9 @@
           <w:tcPr>
             <w:tcW w:w="3213" w:type="dxa"/>
             <w:tcBorders>
+              <w:top w:val="single" w:sz="6" w:space="0" w:color="000000"/>
               <w:bottom w:val="single" w:sz="6" w:space="0" w:color="000000"/>
+              <w:insideH w:val="single" w:sz="6" w:space="0" w:color="000000"/>
             </w:tcBorders>
             <w:shd w:fill="auto" w:val="clear"/>
           </w:tcPr>
@@ -5691,14 +5743,7 @@
             <w:pPr>
               <w:pStyle w:val="TableContents"/>
               <w:ind w:hanging="0"/>
-              <w:rPr>
-                <w:rFonts w:ascii="Liberation Serif" w:hAnsi="Liberation Serif" w:eastAsia="Calibri" w:cs="DejaVu Sans"/>
-                <w:color w:val="000000"/>
-                <w:kern w:val="0"/>
-                <w:sz w:val="24"/>
-                <w:szCs w:val="24"/>
-                <w:lang w:val="lt-LT" w:eastAsia="en-US" w:bidi="ar-SA"/>
-              </w:rPr>
+              <w:rPr/>
             </w:pPr>
             <w:r>
               <w:rPr>
@@ -5709,7 +5754,7 @@
                 <w:szCs w:val="24"/>
                 <w:lang w:val="lt-LT" w:eastAsia="en-US" w:bidi="ar-SA"/>
               </w:rPr>
-              <w:t>a) WordNet nėra veiklos srities žodynas, jo siaurinimaui iki veiklos specifikos reikia įgyvendinti, glaimai, žodžių vektoriais  [8] paremtą sinonimų generatorių.</w:t>
+              <w:t>a) WordNet nėra veiklos srities žodynas. Jo siaurinimuj iki veiklos specifikos reikia įgyvendinti žodžių vektoriais  [8] paremtą sinonimų generatorių.</w:t>
             </w:r>
           </w:p>
         </w:tc>
@@ -5773,7 +5818,7 @@
       </w:pPr>
       <w:r>
         <w:rPr/>
-        <w:t>Šiame etape teksto generavimo komponentas nebuvo plačiamas naujomis funkcijomis. Visi darbai buvo susiję su pakeitimais, kurių reikalavo darbai susiję su AMR įgyvendinimu.</w:t>
+        <w:t>Šiame etape teksto generavimo komponentas nebuvo plečiamas naujomis funkcijomis. Visi darbai buvo susiję su pakeitimais, kurių reikalavo darbai susiję su AMR įgyvendinimu.</w:t>
       </w:r>
     </w:p>
     <w:p>
@@ -5843,7 +5888,18 @@
       </w:pPr>
       <w:r>
         <w:rPr/>
-        <w:t xml:space="preserve">AMR įgyvendinimas, CCG gramatika paremtu teksto generavimu, reikalauja vis sudėtingesnių gramatinių struktūrų įgyvendinimo. Tam sukurta ir projekto reikmėms naudojama DSL kalba. </w:t>
+        <w:t xml:space="preserve">AMR įgyvendinimas, CCG gramatika paremtu teksto generavimu, reikalauja vis sudėtingesnių gramatinių struktūrų įgyvendinimo. Tam sukurta ir projekto reikmėms naudojama DSL (angl: </w:t>
+      </w:r>
+      <w:r>
+        <w:rPr>
+          <w:i/>
+          <w:iCs/>
+        </w:rPr>
+        <w:t>Domain Specific Language)</w:t>
+      </w:r>
+      <w:r>
+        <w:rPr/>
+        <w:t xml:space="preserve"> kalba. </w:t>
       </w:r>
     </w:p>
     <w:p>
@@ -5924,7 +5980,7 @@
       </w:pPr>
       <w:r>
         <w:rPr/>
-        <w:t>Mūsų naudojamas OpenCCG [4] šią gramatiką aprašo arba per sudėtingą XML struktūrą, arba per taip pat sudėtingą Java objektų konstravimo programą. Mūsų DSL leidžia tai aprašyti pakankamai lengvai, naudojant mums įprasta Lisp S-ekspresijas [6]:</w:t>
+        <w:t>Mūsų naudojamas OpenCCG [4] šią gramatiką aprašo arba per sudėtingą XML struktūrą, arba per taip pat sudėtingą Java objektų konstravimo programą. Mūsų DSL leidžia tai aprašyti pakankamai lengvai, naudojant mums įprastas Lisp S-ekspresijas [6]:</w:t>
       </w:r>
     </w:p>
     <w:p>
@@ -6124,8 +6180,8 @@
         <w:ind w:left="720" w:hanging="425"/>
         <w:rPr/>
       </w:pPr>
-      <w:bookmarkStart w:id="35" w:name="__RefNumPara__898_3773642510"/>
-      <w:bookmarkStart w:id="36" w:name="__RefHeading___Toc911_3920256043"/>
+      <w:bookmarkStart w:id="35" w:name="__RefHeading___Toc911_3920256043"/>
+      <w:bookmarkStart w:id="36" w:name="__RefNumPara__898_3773642510"/>
       <w:bookmarkEnd w:id="35"/>
       <w:bookmarkEnd w:id="36"/>
       <w:r>
@@ -6182,14 +6238,7 @@
         <w:pStyle w:val="Normal"/>
         <w:spacing w:lineRule="auto" w:line="276"/>
         <w:jc w:val="both"/>
-        <w:rPr>
-          <w:rFonts w:ascii="Calibri" w:hAnsi="Calibri" w:eastAsia="Calibri" w:cs="DejaVu Sans"/>
-          <w:color w:val="00000A"/>
-          <w:kern w:val="0"/>
-          <w:sz w:val="22"/>
-          <w:szCs w:val="22"/>
-          <w:lang w:val="lt-LT" w:eastAsia="en-US" w:bidi="ar-SA"/>
-        </w:rPr>
+        <w:rPr/>
       </w:pPr>
       <w:r>
         <w:rPr>
@@ -6239,7 +6288,7 @@
           <w:szCs w:val="22"/>
           <w:lang w:val="lt-LT" w:eastAsia="en-US" w:bidi="ar-SA"/>
         </w:rPr>
-        <w:t>porgramavimo</w:t>
+        <w:t>programavimo</w:t>
       </w:r>
       <w:r>
         <w:rPr>
@@ -6252,7 +6301,7 @@
           <w:szCs w:val="22"/>
           <w:lang w:val="lt-LT" w:eastAsia="en-US" w:bidi="ar-SA"/>
         </w:rPr>
-        <w:t xml:space="preserve"> paradigmą, mes įgyvendiname eilę patobulinimų skirtų darbo optimizavimui.</w:t>
+        <w:t xml:space="preserve"> paradigmą, mes įgyvendiname eilę patobulinimų skirtų darbo su dokumentų planais optimizavimui.</w:t>
       </w:r>
     </w:p>
     <w:p>
@@ -6504,15 +6553,7 @@
       </w:r>
       <w:r>
         <w:rPr/>
-        <w:t xml:space="preserve">okumento plano konstravimo strategija remiasi AMR pricipu, kur pranešimo prasmė dažniausiai konstruojama per veiksmažodį. Tai nėra intuityvu sistemos naudotojams. Žmonės konstruoja sakinius pradėdami </w:t>
-      </w:r>
-      <w:r>
-        <w:rPr/>
-        <w:t>ir galvodami apie</w:t>
-      </w:r>
-      <w:r>
-        <w:rPr/>
-        <w:t xml:space="preserve"> </w:t>
+        <w:t xml:space="preserve">okumento plano konstravimo strategija remiasi AMR pricipu, kur pranešimo prasmė dažniausiai konstruojama per veiksmažodį. Tai nėra intuityvu sistemos naudotojams. Žmonės konstruoja sakinius pradėdami ir galvodami apie </w:t>
       </w:r>
       <w:r>
         <w:rPr>
@@ -6554,8 +6595,24 @@
         <w:rPr>
           <w:i/>
           <w:iCs/>
-        </w:rPr>
-        <w:t>Atėnai kariavo su Sparta</w:t>
+          <w:u w:val="single"/>
+        </w:rPr>
+        <w:t>Atėnai</w:t>
+      </w:r>
+      <w:r>
+        <w:rPr>
+          <w:i/>
+          <w:iCs/>
+        </w:rPr>
+        <w:t xml:space="preserve"> kariavo su </w:t>
+      </w:r>
+      <w:r>
+        <w:rPr>
+          <w:i/>
+          <w:iCs/>
+          <w:u w:val="single"/>
+        </w:rPr>
+        <w:t>Sparta</w:t>
       </w:r>
     </w:p>
     <w:p>
@@ -6634,8 +6691,16 @@
         <w:rPr>
           <w:i/>
           <w:iCs/>
-        </w:rPr>
-        <w:t>Kariavo: Atėnai, Sprata.</w:t>
+          <w:u w:val="single"/>
+        </w:rPr>
+        <w:t>Kariavo</w:t>
+      </w:r>
+      <w:r>
+        <w:rPr>
+          <w:i/>
+          <w:iCs/>
+        </w:rPr>
+        <w:t>: Atėnai, Sprata.</w:t>
       </w:r>
     </w:p>
     <w:p>
@@ -6661,6 +6726,22 @@
         <w:pStyle w:val="Normal"/>
         <w:spacing w:lineRule="auto" w:line="276"/>
         <w:ind w:hanging="0"/>
+        <w:rPr/>
+      </w:pPr>
+      <w:r>
+        <w:rPr>
+          <w:i w:val="false"/>
+          <w:iCs w:val="false"/>
+        </w:rPr>
+        <w:tab/>
+        <w:t>Tačiau būtent antrasis – funkcinis – būdas yra naudojamas AMR’e (taip pat ir CCG). Tam, kad vartotojui palengvinti darbą su tokiomis AMR struktūromis, mes įgyvendinome, greitos kontekstinės paieškos sistemą, kuri leidžia greitai rasti norimus AMR pranešimo elementus.</w:t>
+      </w:r>
+    </w:p>
+    <w:p>
+      <w:pPr>
+        <w:pStyle w:val="Normal"/>
+        <w:spacing w:lineRule="auto" w:line="276"/>
+        <w:ind w:hanging="0"/>
         <w:rPr>
           <w:i w:val="false"/>
           <w:i w:val="false"/>
@@ -6672,8 +6753,6 @@
           <w:i w:val="false"/>
           <w:iCs w:val="false"/>
         </w:rPr>
-        <w:tab/>
-        <w:t>Tačiau būtent antrasis – funkcinis – būdas yra naudojamas AMR’e (taip pat ir CCG). Tam, kad vartotojui palengvinti darba su tokiomis AMR struktūromis, mes įgyvendinome, greitos kontekstinės paieškos sistemą, kuri liedžia greitai rasti norimus AMR pranešimo elementus.</w:t>
       </w:r>
     </w:p>
     <w:p>
@@ -6716,297 +6795,122 @@
       <w:pPr>
         <w:pStyle w:val="Normal"/>
         <w:spacing w:lineRule="auto" w:line="276"/>
-        <w:ind w:hanging="0"/>
-        <w:rPr>
-          <w:i w:val="false"/>
-          <w:i w:val="false"/>
-          <w:iCs w:val="false"/>
-        </w:rPr>
-      </w:pPr>
-      <w:r>
-        <w:rPr>
-          <w:i w:val="false"/>
-          <w:iCs w:val="false"/>
-        </w:rPr>
-      </w:r>
-    </w:p>
-    <w:p>
-      <w:pPr>
-        <w:pStyle w:val="Normal"/>
-        <w:spacing w:lineRule="auto" w:line="276"/>
-        <w:rPr/>
-      </w:pPr>
-      <w:r>
-        <w:rPr/>
-      </w:r>
-    </w:p>
-    <w:p>
-      <w:pPr>
-        <w:pStyle w:val="Normal"/>
-        <w:spacing w:lineRule="auto" w:line="276"/>
-        <w:rPr/>
-      </w:pPr>
-      <w:r>
-        <w:rPr/>
-      </w:r>
-    </w:p>
-    <w:p>
-      <w:pPr>
-        <w:pStyle w:val="Normal"/>
-        <w:spacing w:lineRule="auto" w:line="276"/>
-        <w:rPr/>
-      </w:pPr>
-      <w:r>
-        <w:rPr/>
-      </w:r>
-    </w:p>
-    <w:p>
-      <w:pPr>
-        <w:pStyle w:val="Normal"/>
-        <w:spacing w:lineRule="auto" w:line="276"/>
-        <w:rPr/>
-      </w:pPr>
-      <w:r>
-        <w:rPr/>
-      </w:r>
-      <w:r>
-        <mc:AlternateContent>
-          <mc:Choice Requires="wps">
-            <w:drawing>
-              <wp:anchor behindDoc="0" distT="0" distB="0" distL="0" distR="0" simplePos="0" locked="0" layoutInCell="1" allowOverlap="1" relativeHeight="5">
-                <wp:simplePos x="0" y="0"/>
-                <wp:positionH relativeFrom="column">
-                  <wp:align>center</wp:align>
-                </wp:positionH>
-                <wp:positionV relativeFrom="paragraph">
-                  <wp:posOffset>635</wp:posOffset>
-                </wp:positionV>
-                <wp:extent cx="6119495" cy="4672965"/>
-                <wp:effectExtent l="0" t="0" r="0" b="0"/>
-                <wp:wrapSquare wrapText="largest"/>
-                <wp:docPr id="4" name="Frame1"/>
-                <a:graphic xmlns:a="http://schemas.openxmlformats.org/drawingml/2006/main">
-                  <a:graphicData uri="http://schemas.microsoft.com/office/word/2010/wordprocessingShape">
-                    <wps:wsp>
-                      <wps:cNvSpPr txBox="1"/>
-                      <wps:spPr>
-                        <a:xfrm>
-                          <a:off x="0" y="0"/>
-                          <a:ext cx="6119495" cy="4672965"/>
-                        </a:xfrm>
-                        <a:prstGeom prst="rect"/>
-                      </wps:spPr>
-                      <wps:txbx>
-                        <w:txbxContent>
-                          <w:p>
-                            <w:pPr>
-                              <w:pStyle w:val="Pav"/>
-                              <w:spacing w:before="120" w:after="120"/>
-                              <w:rPr/>
-                            </w:pPr>
-                            <w:r>
-                              <w:rPr/>
-                              <w:drawing>
-                                <wp:inline distT="0" distB="0" distL="0" distR="0">
-                                  <wp:extent cx="6119495" cy="4382770"/>
-                                  <wp:effectExtent l="0" t="0" r="0" b="0"/>
-                                  <wp:docPr id="5" name="Image3" descr=""/>
-                                  <wp:cNvGraphicFramePr>
-                                    <a:graphicFrameLocks xmlns:a="http://schemas.openxmlformats.org/drawingml/2006/main" noChangeAspect="1"/>
-                                  </wp:cNvGraphicFramePr>
-                                  <a:graphic xmlns:a="http://schemas.openxmlformats.org/drawingml/2006/main">
-                                    <a:graphicData uri="http://schemas.openxmlformats.org/drawingml/2006/picture">
-                                      <pic:pic xmlns:pic="http://schemas.openxmlformats.org/drawingml/2006/picture">
-                                        <pic:nvPicPr>
-                                          <pic:cNvPr id="5" name="Image3" descr=""/>
-                                          <pic:cNvPicPr>
-                                            <a:picLocks noChangeAspect="1" noChangeArrowheads="1"/>
-                                          </pic:cNvPicPr>
-                                        </pic:nvPicPr>
-                                        <pic:blipFill>
-                                          <a:blip r:embed="rId5"/>
-                                          <a:stretch>
-                                            <a:fillRect/>
-                                          </a:stretch>
-                                        </pic:blipFill>
-                                        <pic:spPr bwMode="auto">
-                                          <a:xfrm>
-                                            <a:off x="0" y="0"/>
-                                            <a:ext cx="6119495" cy="4382770"/>
-                                          </a:xfrm>
-                                          <a:prstGeom prst="rect">
-                                            <a:avLst/>
-                                          </a:prstGeom>
-                                        </pic:spPr>
-                                      </pic:pic>
-                                    </a:graphicData>
-                                  </a:graphic>
-                                </wp:inline>
-                              </w:drawing>
-                            </w:r>
-                            <w:r>
-                              <w:rPr>
-                                <w:vanish/>
-                              </w:rPr>
-                              <w:br/>
-                            </w:r>
-                            <w:r>
-                              <w:rPr/>
-                              <w:t xml:space="preserve">Pav </w:t>
-                            </w:r>
-                            <w:r>
-                              <w:rPr/>
-                              <w:fldChar w:fldCharType="begin"/>
-                            </w:r>
-                            <w:r>
-                              <w:rPr/>
-                              <w:instrText> SEQ Pav \* ARABIC </w:instrText>
-                            </w:r>
-                            <w:r>
-                              <w:rPr/>
-                              <w:fldChar w:fldCharType="separate"/>
-                            </w:r>
-                            <w:r>
-                              <w:rPr/>
-                              <w:t>1</w:t>
-                            </w:r>
-                            <w:r>
-                              <w:rPr/>
-                              <w:fldChar w:fldCharType="end"/>
-                            </w:r>
-                            <w:r>
-                              <w:rPr/>
-                              <w:t>: Kontekstinė paieška</w:t>
-                            </w:r>
-                          </w:p>
-                        </w:txbxContent>
-                      </wps:txbx>
-                      <wps:bodyPr anchor="t" lIns="0" tIns="0" rIns="0" bIns="0">
-                        <a:noAutofit/>
-                      </wps:bodyPr>
-                    </wps:wsp>
-                  </a:graphicData>
-                </a:graphic>
-              </wp:anchor>
-            </w:drawing>
-          </mc:Choice>
-          <mc:Fallback>
-            <w:pict>
-              <v:rect style="position:absolute;rotation:0;width:481.85pt;height:367.95pt;mso-wrap-distance-left:0pt;mso-wrap-distance-right:0pt;mso-wrap-distance-top:0pt;mso-wrap-distance-bottom:0pt;margin-top:0pt;mso-position-vertical:top;mso-position-vertical-relative:text;margin-left:0pt;mso-position-horizontal:center;mso-position-horizontal-relative:text">
-                <v:textbox inset="0in,0in,0in,0in">
-                  <w:txbxContent>
-                    <w:p>
-                      <w:pPr>
-                        <w:pStyle w:val="Pav"/>
-                        <w:spacing w:before="120" w:after="120"/>
-                        <w:rPr/>
-                      </w:pPr>
-                      <w:r>
-                        <w:rPr/>
-                        <w:drawing>
-                          <wp:inline distT="0" distB="0" distL="0" distR="0">
-                            <wp:extent cx="6119495" cy="4382770"/>
-                            <wp:effectExtent l="0" t="0" r="0" b="0"/>
-                            <wp:docPr id="6" name="Image3" descr=""/>
-                            <wp:cNvGraphicFramePr>
-                              <a:graphicFrameLocks xmlns:a="http://schemas.openxmlformats.org/drawingml/2006/main" noChangeAspect="1"/>
-                            </wp:cNvGraphicFramePr>
-                            <a:graphic xmlns:a="http://schemas.openxmlformats.org/drawingml/2006/main">
-                              <a:graphicData uri="http://schemas.openxmlformats.org/drawingml/2006/picture">
-                                <pic:pic xmlns:pic="http://schemas.openxmlformats.org/drawingml/2006/picture">
-                                  <pic:nvPicPr>
-                                    <pic:cNvPr id="6" name="Image3" descr=""/>
-                                    <pic:cNvPicPr>
-                                      <a:picLocks noChangeAspect="1" noChangeArrowheads="1"/>
-                                    </pic:cNvPicPr>
-                                  </pic:nvPicPr>
-                                  <pic:blipFill>
-                                    <a:blip r:embed="rId5"/>
-                                    <a:stretch>
-                                      <a:fillRect/>
-                                    </a:stretch>
-                                  </pic:blipFill>
-                                  <pic:spPr bwMode="auto">
-                                    <a:xfrm>
-                                      <a:off x="0" y="0"/>
-                                      <a:ext cx="6119495" cy="4382770"/>
-                                    </a:xfrm>
-                                    <a:prstGeom prst="rect">
-                                      <a:avLst/>
-                                    </a:prstGeom>
-                                  </pic:spPr>
-                                </pic:pic>
-                              </a:graphicData>
-                            </a:graphic>
-                          </wp:inline>
-                        </w:drawing>
-                      </w:r>
-                      <w:r>
-                        <w:rPr>
-                          <w:vanish/>
-                        </w:rPr>
-                        <w:br/>
-                      </w:r>
-                      <w:r>
-                        <w:rPr/>
-                        <w:t xml:space="preserve">Pav </w:t>
-                      </w:r>
-                      <w:r>
-                        <w:rPr/>
-                        <w:fldChar w:fldCharType="begin"/>
-                      </w:r>
-                      <w:r>
-                        <w:rPr/>
-                        <w:instrText> SEQ Pav \* ARABIC </w:instrText>
-                      </w:r>
-                      <w:r>
-                        <w:rPr/>
-                        <w:fldChar w:fldCharType="separate"/>
-                      </w:r>
-                      <w:r>
-                        <w:rPr/>
-                        <w:t>1</w:t>
-                      </w:r>
-                      <w:r>
-                        <w:rPr/>
-                        <w:fldChar w:fldCharType="end"/>
-                      </w:r>
-                      <w:r>
-                        <w:rPr/>
-                        <w:t>: Kontekstinė paieška</w:t>
-                      </w:r>
-                    </w:p>
-                  </w:txbxContent>
-                </v:textbox>
-                <w10:wrap type="square" side="largest"/>
-              </v:rect>
-            </w:pict>
-          </mc:Fallback>
-        </mc:AlternateContent>
-      </w:r>
-    </w:p>
-    <w:p>
-      <w:pPr>
-        <w:pStyle w:val="Normal"/>
-        <w:spacing w:lineRule="auto" w:line="276"/>
-        <w:rPr/>
-      </w:pPr>
-      <w:r>
-        <w:rPr/>
-      </w:r>
-    </w:p>
-    <w:p>
-      <w:pPr>
-        <w:pStyle w:val="Normal"/>
-        <w:spacing w:lineRule="auto" w:line="276"/>
-        <w:rPr>
-          <w:rFonts w:ascii="Calibri" w:hAnsi="Calibri" w:eastAsia="Calibri" w:cs="DejaVu Sans"/>
-          <w:color w:val="00000A"/>
-          <w:kern w:val="0"/>
-          <w:sz w:val="22"/>
-          <w:szCs w:val="22"/>
-          <w:lang w:val="lt-LT" w:eastAsia="en-US" w:bidi="ar-SA"/>
-        </w:rPr>
+        <w:rPr/>
+      </w:pPr>
+      <w:r>
+        <w:rPr/>
+      </w:r>
+    </w:p>
+    <w:p>
+      <w:pPr>
+        <w:pStyle w:val="Normal"/>
+        <w:spacing w:lineRule="auto" w:line="276"/>
+        <w:rPr/>
+      </w:pPr>
+      <w:r>
+        <w:rPr/>
+      </w:r>
+    </w:p>
+    <w:p>
+      <w:pPr>
+        <w:pStyle w:val="Normal"/>
+        <w:spacing w:lineRule="auto" w:line="276"/>
+        <w:rPr/>
+      </w:pPr>
+      <w:r>
+        <w:rPr/>
+      </w:r>
+    </w:p>
+    <w:p>
+      <w:pPr>
+        <w:pStyle w:val="Normal"/>
+        <w:spacing w:lineRule="auto" w:line="276"/>
+        <w:rPr/>
+      </w:pPr>
+      <w:r>
+        <w:rPr/>
+      </w:r>
+    </w:p>
+    <w:p>
+      <w:pPr>
+        <w:pStyle w:val="Normal"/>
+        <w:spacing w:lineRule="auto" w:line="276"/>
+        <w:rPr/>
+      </w:pPr>
+      <w:r>
+        <w:rPr/>
+        <w:drawing>
+          <wp:inline distT="0" distB="0" distL="0" distR="0">
+            <wp:extent cx="5150485" cy="3477895"/>
+            <wp:effectExtent l="0" t="0" r="0" b="0"/>
+            <wp:docPr id="4" name="Image3" descr=""/>
+            <wp:cNvGraphicFramePr>
+              <a:graphicFrameLocks xmlns:a="http://schemas.openxmlformats.org/drawingml/2006/main" noChangeAspect="1"/>
+            </wp:cNvGraphicFramePr>
+            <a:graphic xmlns:a="http://schemas.openxmlformats.org/drawingml/2006/main">
+              <a:graphicData uri="http://schemas.openxmlformats.org/drawingml/2006/picture">
+                <pic:pic xmlns:pic="http://schemas.openxmlformats.org/drawingml/2006/picture">
+                  <pic:nvPicPr>
+                    <pic:cNvPr id="4" name="Image3" descr=""/>
+                    <pic:cNvPicPr>
+                      <a:picLocks noChangeAspect="1" noChangeArrowheads="1"/>
+                    </pic:cNvPicPr>
+                  </pic:nvPicPr>
+                  <pic:blipFill>
+                    <a:blip r:embed="rId5"/>
+                    <a:stretch>
+                      <a:fillRect/>
+                    </a:stretch>
+                  </pic:blipFill>
+                  <pic:spPr bwMode="auto">
+                    <a:xfrm>
+                      <a:off x="0" y="0"/>
+                      <a:ext cx="5150485" cy="3477895"/>
+                    </a:xfrm>
+                    <a:prstGeom prst="rect">
+                      <a:avLst/>
+                    </a:prstGeom>
+                  </pic:spPr>
+                </pic:pic>
+              </a:graphicData>
+            </a:graphic>
+          </wp:inline>
+        </w:drawing>
+      </w:r>
+    </w:p>
+    <w:p>
+      <w:pPr>
+        <w:pStyle w:val="Normal"/>
+        <w:spacing w:lineRule="auto" w:line="276"/>
+        <w:rPr>
+          <w:i/>
+          <w:i/>
+          <w:iCs/>
+        </w:rPr>
+      </w:pPr>
+      <w:r>
+        <w:rPr>
+          <w:i/>
+          <w:iCs/>
+        </w:rPr>
+        <w:t>Pav 3. Kontekstinė paieška</w:t>
+      </w:r>
+    </w:p>
+    <w:p>
+      <w:pPr>
+        <w:pStyle w:val="Normal"/>
+        <w:spacing w:lineRule="auto" w:line="276"/>
+        <w:rPr/>
+      </w:pPr>
+      <w:r>
+        <w:rPr/>
+      </w:r>
+    </w:p>
+    <w:p>
+      <w:pPr>
+        <w:pStyle w:val="Normal"/>
+        <w:spacing w:lineRule="auto" w:line="276"/>
+        <w:rPr/>
       </w:pPr>
       <w:r>
         <w:rPr>
@@ -7017,7 +6921,6 @@
           <w:szCs w:val="22"/>
           <w:lang w:val="lt-LT" w:eastAsia="en-US" w:bidi="ar-SA"/>
         </w:rPr>
-        <w:tab/>
         <w:t>Paveiksle parodyta kontekstinė paieška geba parinkti reikiamos kalbos dalies žodžius ir kaip konceptus automatiškai įterpti į reikiamą dokumento plano vietą.</w:t>
       </w:r>
     </w:p>
@@ -7064,13 +6967,18 @@
         <w:tblW w:w="9637" w:type="dxa"/>
         <w:jc w:val="left"/>
         <w:tblInd w:w="0" w:type="dxa"/>
+        <w:tblBorders>
+          <w:top w:val="single" w:sz="6" w:space="0" w:color="000000"/>
+          <w:bottom w:val="single" w:sz="6" w:space="0" w:color="000000"/>
+          <w:insideH w:val="single" w:sz="6" w:space="0" w:color="000000"/>
+        </w:tblBorders>
         <w:tblCellMar>
           <w:top w:w="0" w:type="dxa"/>
           <w:left w:w="0" w:type="dxa"/>
           <w:bottom w:w="0" w:type="dxa"/>
           <w:right w:w="0" w:type="dxa"/>
         </w:tblCellMar>
-        <w:tblLook w:val="0000" w:noVBand="0" w:noHBand="0" w:lastColumn="0" w:firstColumn="0" w:lastRow="0" w:firstRow="0"/>
+        <w:tblLook w:noVBand="0" w:val="0000" w:noHBand="0" w:lastColumn="0" w:firstColumn="0" w:lastRow="0" w:firstRow="0"/>
       </w:tblPr>
       <w:tblGrid>
         <w:gridCol w:w="2068"/>
@@ -7085,6 +6993,7 @@
             <w:tcBorders>
               <w:top w:val="single" w:sz="6" w:space="0" w:color="000000"/>
               <w:bottom w:val="single" w:sz="6" w:space="0" w:color="000000"/>
+              <w:insideH w:val="single" w:sz="6" w:space="0" w:color="000000"/>
             </w:tcBorders>
             <w:shd w:fill="auto" w:val="clear"/>
           </w:tcPr>
@@ -7112,6 +7021,7 @@
             <w:tcBorders>
               <w:top w:val="single" w:sz="6" w:space="0" w:color="000000"/>
               <w:bottom w:val="single" w:sz="6" w:space="0" w:color="000000"/>
+              <w:insideH w:val="single" w:sz="6" w:space="0" w:color="000000"/>
             </w:tcBorders>
             <w:shd w:fill="auto" w:val="clear"/>
           </w:tcPr>
@@ -7139,6 +7049,7 @@
             <w:tcBorders>
               <w:top w:val="single" w:sz="6" w:space="0" w:color="000000"/>
               <w:bottom w:val="single" w:sz="6" w:space="0" w:color="000000"/>
+              <w:insideH w:val="single" w:sz="6" w:space="0" w:color="000000"/>
             </w:tcBorders>
             <w:shd w:fill="auto" w:val="clear"/>
           </w:tcPr>
@@ -7169,6 +7080,7 @@
             <w:tcBorders>
               <w:top w:val="single" w:sz="6" w:space="0" w:color="000000"/>
               <w:bottom w:val="single" w:sz="6" w:space="0" w:color="000000"/>
+              <w:insideH w:val="single" w:sz="6" w:space="0" w:color="000000"/>
             </w:tcBorders>
             <w:shd w:fill="auto" w:val="clear"/>
           </w:tcPr>
@@ -7204,6 +7116,7 @@
             <w:tcBorders>
               <w:top w:val="single" w:sz="6" w:space="0" w:color="000000"/>
               <w:bottom w:val="single" w:sz="6" w:space="0" w:color="000000"/>
+              <w:insideH w:val="single" w:sz="6" w:space="0" w:color="000000"/>
             </w:tcBorders>
             <w:shd w:fill="auto" w:val="clear"/>
           </w:tcPr>
@@ -7231,7 +7144,7 @@
                 <w:szCs w:val="24"/>
                 <w:lang w:val="lt-LT" w:eastAsia="en-US" w:bidi="ar-SA"/>
               </w:rPr>
-              <w:t>Įgyvendinta kontekstinė paieška leidžianti leigviausurasti norimas kalbines struktūras.</w:t>
+              <w:t>Įgyvendinta kontekstinė paieška leidžianti lengviau surasti norimas kalbines struktūras.</w:t>
             </w:r>
           </w:p>
         </w:tc>
@@ -7241,6 +7154,7 @@
             <w:tcBorders>
               <w:top w:val="single" w:sz="6" w:space="0" w:color="000000"/>
               <w:bottom w:val="single" w:sz="6" w:space="0" w:color="000000"/>
+              <w:insideH w:val="single" w:sz="6" w:space="0" w:color="000000"/>
             </w:tcBorders>
             <w:shd w:fill="auto" w:val="clear"/>
           </w:tcPr>
@@ -7268,7 +7182,7 @@
                 <w:szCs w:val="24"/>
                 <w:lang w:val="lt-LT" w:eastAsia="en-US" w:bidi="ar-SA"/>
               </w:rPr>
-              <w:t>Vartotojo sąsajoje mes stengiamės visiškai išvengti gramatinių konceptų (kalbos dalis, artikeliai anglų kalbai, skiryba ir panašiai). Tačiau kontekstinė paieška turi remtis bent jau kalbos dalimi. Sekančiame etape bus ieškoma, kaip išvengti šios priklausomybės.</w:t>
+              <w:t>Vartotojo sąsajoje mes stengiamės visiškai išvengti gramatinių konceptų (kalbos dalis, artikeliai anglų kalbai, skyryba ir panašiai). Tačiau kontekstinė paieška turi remtis bent jau kalbos dalimi. Sekančiame etape bus ieškoma, kaip išvengti šios priklausomybės.</w:t>
             </w:r>
           </w:p>
         </w:tc>
@@ -7279,7 +7193,9 @@
           <w:tcPr>
             <w:tcW w:w="2068" w:type="dxa"/>
             <w:tcBorders>
+              <w:top w:val="single" w:sz="6" w:space="0" w:color="000000"/>
               <w:bottom w:val="single" w:sz="6" w:space="0" w:color="000000"/>
+              <w:insideH w:val="single" w:sz="6" w:space="0" w:color="000000"/>
             </w:tcBorders>
             <w:shd w:fill="auto" w:val="clear"/>
           </w:tcPr>
@@ -7313,7 +7229,9 @@
           <w:tcPr>
             <w:tcW w:w="4356" w:type="dxa"/>
             <w:tcBorders>
+              <w:top w:val="single" w:sz="6" w:space="0" w:color="000000"/>
               <w:bottom w:val="single" w:sz="6" w:space="0" w:color="000000"/>
+              <w:insideH w:val="single" w:sz="6" w:space="0" w:color="000000"/>
             </w:tcBorders>
             <w:shd w:fill="auto" w:val="clear"/>
           </w:tcPr>
@@ -7336,7 +7254,7 @@
             </w:pPr>
             <w:r>
               <w:rPr/>
-              <w:t>b) Projekto dokumentavimas ir paruošimas galimam publikavimui atviro kodo repositorijoje.</w:t>
+              <w:t>b) Projekto dokumentavimas ir paruošimas galimam publikavimui atviro kodo repozitorijoje.</w:t>
             </w:r>
           </w:p>
         </w:tc>
@@ -7344,7 +7262,9 @@
           <w:tcPr>
             <w:tcW w:w="3213" w:type="dxa"/>
             <w:tcBorders>
+              <w:top w:val="single" w:sz="6" w:space="0" w:color="000000"/>
               <w:bottom w:val="single" w:sz="6" w:space="0" w:color="000000"/>
+              <w:insideH w:val="single" w:sz="6" w:space="0" w:color="000000"/>
             </w:tcBorders>
             <w:shd w:fill="auto" w:val="clear"/>
           </w:tcPr>
@@ -7529,9 +7449,9 @@
         <w:rPr/>
       </w:pPr>
       <w:bookmarkStart w:id="47" w:name="__RefHeading___Toc921_3920256043"/>
-      <w:bookmarkStart w:id="48" w:name="_Toc11242489"/>
+      <w:bookmarkStart w:id="48" w:name="_Toc350342216"/>
       <w:bookmarkStart w:id="49" w:name="_Toc349201001"/>
-      <w:bookmarkStart w:id="50" w:name="_Toc350342216"/>
+      <w:bookmarkStart w:id="50" w:name="_Toc11242489"/>
       <w:bookmarkEnd w:id="47"/>
       <w:r>
         <w:rPr/>
@@ -7580,19 +7500,27 @@
         <w:tblW w:w="9450" w:type="dxa"/>
         <w:jc w:val="left"/>
         <w:tblInd w:w="1" w:type="dxa"/>
+        <w:tblBorders>
+          <w:top w:val="single" w:sz="4" w:space="0" w:color="00000A"/>
+          <w:left w:val="single" w:sz="4" w:space="0" w:color="00000A"/>
+          <w:bottom w:val="single" w:sz="4" w:space="0" w:color="00000A"/>
+          <w:right w:val="single" w:sz="4" w:space="0" w:color="00000A"/>
+          <w:insideH w:val="single" w:sz="4" w:space="0" w:color="00000A"/>
+          <w:insideV w:val="single" w:sz="4" w:space="0" w:color="00000A"/>
+        </w:tblBorders>
         <w:tblCellMar>
           <w:top w:w="0" w:type="dxa"/>
           <w:left w:w="108" w:type="dxa"/>
           <w:bottom w:w="0" w:type="dxa"/>
           <w:right w:w="108" w:type="dxa"/>
         </w:tblCellMar>
-        <w:tblLook w:val="0000" w:noVBand="0" w:noHBand="0" w:lastColumn="0" w:firstColumn="0" w:lastRow="0" w:firstRow="0"/>
+        <w:tblLook w:noVBand="0" w:val="0000" w:noHBand="0" w:lastColumn="0" w:firstColumn="0" w:lastRow="0" w:firstRow="0"/>
       </w:tblPr>
       <w:tblGrid>
         <w:gridCol w:w="704"/>
         <w:gridCol w:w="3771"/>
-        <w:gridCol w:w="3582"/>
-        <w:gridCol w:w="1392"/>
+        <w:gridCol w:w="3583"/>
+        <w:gridCol w:w="1391"/>
       </w:tblGrid>
       <w:tr>
         <w:trPr>
@@ -7607,6 +7535,8 @@
               <w:left w:val="single" w:sz="4" w:space="0" w:color="00000A"/>
               <w:bottom w:val="single" w:sz="4" w:space="0" w:color="00000A"/>
               <w:right w:val="single" w:sz="4" w:space="0" w:color="00000A"/>
+              <w:insideH w:val="single" w:sz="4" w:space="0" w:color="00000A"/>
+              <w:insideV w:val="single" w:sz="4" w:space="0" w:color="00000A"/>
             </w:tcBorders>
             <w:shd w:fill="auto" w:val="clear"/>
             <w:vAlign w:val="center"/>
@@ -7639,6 +7569,8 @@
               <w:left w:val="single" w:sz="4" w:space="0" w:color="00000A"/>
               <w:bottom w:val="single" w:sz="4" w:space="0" w:color="00000A"/>
               <w:right w:val="single" w:sz="4" w:space="0" w:color="00000A"/>
+              <w:insideH w:val="single" w:sz="4" w:space="0" w:color="00000A"/>
+              <w:insideV w:val="single" w:sz="4" w:space="0" w:color="00000A"/>
             </w:tcBorders>
             <w:shd w:fill="auto" w:val="clear"/>
             <w:vAlign w:val="center"/>
@@ -7664,12 +7596,14 @@
         </w:tc>
         <w:tc>
           <w:tcPr>
-            <w:tcW w:w="3582" w:type="dxa"/>
+            <w:tcW w:w="3583" w:type="dxa"/>
             <w:tcBorders>
               <w:top w:val="single" w:sz="4" w:space="0" w:color="00000A"/>
               <w:left w:val="single" w:sz="4" w:space="0" w:color="00000A"/>
               <w:bottom w:val="single" w:sz="4" w:space="0" w:color="00000A"/>
               <w:right w:val="single" w:sz="4" w:space="0" w:color="00000A"/>
+              <w:insideH w:val="single" w:sz="4" w:space="0" w:color="00000A"/>
+              <w:insideV w:val="single" w:sz="4" w:space="0" w:color="00000A"/>
             </w:tcBorders>
             <w:shd w:fill="auto" w:val="clear"/>
             <w:vAlign w:val="center"/>
@@ -7696,12 +7630,14 @@
         </w:tc>
         <w:tc>
           <w:tcPr>
-            <w:tcW w:w="1392" w:type="dxa"/>
+            <w:tcW w:w="1391" w:type="dxa"/>
             <w:tcBorders>
               <w:top w:val="single" w:sz="4" w:space="0" w:color="00000A"/>
               <w:left w:val="single" w:sz="4" w:space="0" w:color="00000A"/>
               <w:bottom w:val="single" w:sz="4" w:space="0" w:color="00000A"/>
               <w:right w:val="single" w:sz="4" w:space="0" w:color="00000A"/>
+              <w:insideH w:val="single" w:sz="4" w:space="0" w:color="00000A"/>
+              <w:insideV w:val="single" w:sz="4" w:space="0" w:color="00000A"/>
             </w:tcBorders>
             <w:shd w:fill="auto" w:val="clear"/>
             <w:vAlign w:val="center"/>
@@ -7737,6 +7673,8 @@
               <w:left w:val="single" w:sz="4" w:space="0" w:color="00000A"/>
               <w:bottom w:val="single" w:sz="4" w:space="0" w:color="00000A"/>
               <w:right w:val="single" w:sz="4" w:space="0" w:color="00000A"/>
+              <w:insideH w:val="single" w:sz="4" w:space="0" w:color="00000A"/>
+              <w:insideV w:val="single" w:sz="4" w:space="0" w:color="00000A"/>
             </w:tcBorders>
             <w:shd w:fill="auto" w:val="clear"/>
           </w:tcPr>
@@ -7766,6 +7704,8 @@
               <w:left w:val="single" w:sz="4" w:space="0" w:color="00000A"/>
               <w:bottom w:val="single" w:sz="4" w:space="0" w:color="00000A"/>
               <w:right w:val="single" w:sz="4" w:space="0" w:color="00000A"/>
+              <w:insideH w:val="single" w:sz="4" w:space="0" w:color="00000A"/>
+              <w:insideV w:val="single" w:sz="4" w:space="0" w:color="00000A"/>
             </w:tcBorders>
             <w:shd w:fill="auto" w:val="clear"/>
           </w:tcPr>
@@ -7782,18 +7722,20 @@
                 <w:sz w:val="24"/>
                 <w:szCs w:val="24"/>
               </w:rPr>
-              <w:t>CCG analizė. Pradinių modelių įgyvendinimas</w:t>
+              <w:t>CCG gramatikos ir AMR implementacija</w:t>
             </w:r>
           </w:p>
         </w:tc>
         <w:tc>
           <w:tcPr>
-            <w:tcW w:w="3582" w:type="dxa"/>
+            <w:tcW w:w="3583" w:type="dxa"/>
             <w:tcBorders>
               <w:top w:val="single" w:sz="4" w:space="0" w:color="00000A"/>
               <w:left w:val="single" w:sz="4" w:space="0" w:color="00000A"/>
               <w:bottom w:val="single" w:sz="4" w:space="0" w:color="00000A"/>
               <w:right w:val="single" w:sz="4" w:space="0" w:color="00000A"/>
+              <w:insideH w:val="single" w:sz="4" w:space="0" w:color="00000A"/>
+              <w:insideV w:val="single" w:sz="4" w:space="0" w:color="00000A"/>
             </w:tcBorders>
             <w:shd w:fill="auto" w:val="clear"/>
           </w:tcPr>
@@ -7818,12 +7760,14 @@
         </w:tc>
         <w:tc>
           <w:tcPr>
-            <w:tcW w:w="1392" w:type="dxa"/>
+            <w:tcW w:w="1391" w:type="dxa"/>
             <w:tcBorders>
               <w:top w:val="single" w:sz="4" w:space="0" w:color="00000A"/>
               <w:left w:val="single" w:sz="4" w:space="0" w:color="00000A"/>
               <w:bottom w:val="single" w:sz="4" w:space="0" w:color="00000A"/>
               <w:right w:val="single" w:sz="4" w:space="0" w:color="00000A"/>
+              <w:insideH w:val="single" w:sz="4" w:space="0" w:color="00000A"/>
+              <w:insideV w:val="single" w:sz="4" w:space="0" w:color="00000A"/>
             </w:tcBorders>
             <w:shd w:fill="auto" w:val="clear"/>
           </w:tcPr>
@@ -7839,7 +7783,7 @@
                 <w:sz w:val="24"/>
                 <w:szCs w:val="24"/>
               </w:rPr>
-              <w:t>168</w:t>
+              <w:t>290</w:t>
             </w:r>
           </w:p>
         </w:tc>
@@ -7854,6 +7798,8 @@
               <w:left w:val="single" w:sz="4" w:space="0" w:color="00000A"/>
               <w:bottom w:val="single" w:sz="4" w:space="0" w:color="00000A"/>
               <w:right w:val="single" w:sz="4" w:space="0" w:color="00000A"/>
+              <w:insideH w:val="single" w:sz="4" w:space="0" w:color="00000A"/>
+              <w:insideV w:val="single" w:sz="4" w:space="0" w:color="00000A"/>
             </w:tcBorders>
             <w:shd w:fill="auto" w:val="clear"/>
           </w:tcPr>
@@ -7883,6 +7829,8 @@
               <w:left w:val="single" w:sz="4" w:space="0" w:color="00000A"/>
               <w:bottom w:val="single" w:sz="4" w:space="0" w:color="00000A"/>
               <w:right w:val="single" w:sz="4" w:space="0" w:color="00000A"/>
+              <w:insideH w:val="single" w:sz="4" w:space="0" w:color="00000A"/>
+              <w:insideV w:val="single" w:sz="4" w:space="0" w:color="00000A"/>
             </w:tcBorders>
             <w:shd w:fill="auto" w:val="clear"/>
           </w:tcPr>
@@ -7905,12 +7853,14 @@
         </w:tc>
         <w:tc>
           <w:tcPr>
-            <w:tcW w:w="3582" w:type="dxa"/>
+            <w:tcW w:w="3583" w:type="dxa"/>
             <w:tcBorders>
               <w:top w:val="single" w:sz="4" w:space="0" w:color="00000A"/>
               <w:left w:val="single" w:sz="4" w:space="0" w:color="00000A"/>
               <w:bottom w:val="single" w:sz="4" w:space="0" w:color="00000A"/>
               <w:right w:val="single" w:sz="4" w:space="0" w:color="00000A"/>
+              <w:insideH w:val="single" w:sz="4" w:space="0" w:color="00000A"/>
+              <w:insideV w:val="single" w:sz="4" w:space="0" w:color="00000A"/>
             </w:tcBorders>
             <w:shd w:fill="auto" w:val="clear"/>
           </w:tcPr>
@@ -7933,12 +7883,14 @@
         </w:tc>
         <w:tc>
           <w:tcPr>
-            <w:tcW w:w="1392" w:type="dxa"/>
+            <w:tcW w:w="1391" w:type="dxa"/>
             <w:tcBorders>
               <w:top w:val="single" w:sz="4" w:space="0" w:color="00000A"/>
               <w:left w:val="single" w:sz="4" w:space="0" w:color="00000A"/>
               <w:bottom w:val="single" w:sz="4" w:space="0" w:color="00000A"/>
               <w:right w:val="single" w:sz="4" w:space="0" w:color="00000A"/>
+              <w:insideH w:val="single" w:sz="4" w:space="0" w:color="00000A"/>
+              <w:insideV w:val="single" w:sz="4" w:space="0" w:color="00000A"/>
             </w:tcBorders>
             <w:shd w:fill="auto" w:val="clear"/>
           </w:tcPr>
@@ -7954,7 +7906,7 @@
                 <w:sz w:val="24"/>
                 <w:szCs w:val="24"/>
               </w:rPr>
-              <w:t>431</w:t>
+              <w:t>383</w:t>
             </w:r>
           </w:p>
         </w:tc>
@@ -7969,6 +7921,8 @@
               <w:left w:val="single" w:sz="4" w:space="0" w:color="00000A"/>
               <w:bottom w:val="single" w:sz="4" w:space="0" w:color="00000A"/>
               <w:right w:val="single" w:sz="4" w:space="0" w:color="00000A"/>
+              <w:insideH w:val="single" w:sz="4" w:space="0" w:color="00000A"/>
+              <w:insideV w:val="single" w:sz="4" w:space="0" w:color="00000A"/>
             </w:tcBorders>
             <w:shd w:fill="auto" w:val="clear"/>
           </w:tcPr>
@@ -7998,6 +7952,8 @@
               <w:left w:val="single" w:sz="4" w:space="0" w:color="00000A"/>
               <w:bottom w:val="single" w:sz="4" w:space="0" w:color="00000A"/>
               <w:right w:val="single" w:sz="4" w:space="0" w:color="00000A"/>
+              <w:insideH w:val="single" w:sz="4" w:space="0" w:color="00000A"/>
+              <w:insideV w:val="single" w:sz="4" w:space="0" w:color="00000A"/>
             </w:tcBorders>
             <w:shd w:fill="auto" w:val="clear"/>
           </w:tcPr>
@@ -8014,18 +7970,20 @@
                 <w:sz w:val="24"/>
                 <w:szCs w:val="24"/>
               </w:rPr>
-              <w:t>CCG gramatikos ir dokumento plano susiejimas ir konvertavimas</w:t>
+              <w:t>CCG gramatikos ir AMR implementacija</w:t>
             </w:r>
           </w:p>
         </w:tc>
         <w:tc>
           <w:tcPr>
-            <w:tcW w:w="3582" w:type="dxa"/>
+            <w:tcW w:w="3583" w:type="dxa"/>
             <w:tcBorders>
               <w:top w:val="single" w:sz="4" w:space="0" w:color="00000A"/>
               <w:left w:val="single" w:sz="4" w:space="0" w:color="00000A"/>
               <w:bottom w:val="single" w:sz="4" w:space="0" w:color="00000A"/>
               <w:right w:val="single" w:sz="4" w:space="0" w:color="00000A"/>
+              <w:insideH w:val="single" w:sz="4" w:space="0" w:color="00000A"/>
+              <w:insideV w:val="single" w:sz="4" w:space="0" w:color="00000A"/>
             </w:tcBorders>
             <w:shd w:fill="auto" w:val="clear"/>
           </w:tcPr>
@@ -8048,12 +8006,14 @@
         </w:tc>
         <w:tc>
           <w:tcPr>
-            <w:tcW w:w="1392" w:type="dxa"/>
+            <w:tcW w:w="1391" w:type="dxa"/>
             <w:tcBorders>
               <w:top w:val="single" w:sz="4" w:space="0" w:color="00000A"/>
               <w:left w:val="single" w:sz="4" w:space="0" w:color="00000A"/>
               <w:bottom w:val="single" w:sz="4" w:space="0" w:color="00000A"/>
               <w:right w:val="single" w:sz="4" w:space="0" w:color="00000A"/>
+              <w:insideH w:val="single" w:sz="4" w:space="0" w:color="00000A"/>
+              <w:insideV w:val="single" w:sz="4" w:space="0" w:color="00000A"/>
             </w:tcBorders>
             <w:shd w:fill="auto" w:val="clear"/>
           </w:tcPr>
@@ -8069,7 +8029,7 @@
                 <w:sz w:val="24"/>
                 <w:szCs w:val="24"/>
               </w:rPr>
-              <w:t>446</w:t>
+              <w:t>470</w:t>
             </w:r>
           </w:p>
         </w:tc>
@@ -8084,6 +8044,8 @@
               <w:left w:val="single" w:sz="4" w:space="0" w:color="00000A"/>
               <w:bottom w:val="single" w:sz="4" w:space="0" w:color="00000A"/>
               <w:right w:val="single" w:sz="4" w:space="0" w:color="00000A"/>
+              <w:insideH w:val="single" w:sz="4" w:space="0" w:color="00000A"/>
+              <w:insideV w:val="single" w:sz="4" w:space="0" w:color="00000A"/>
             </w:tcBorders>
             <w:shd w:fill="auto" w:val="clear"/>
           </w:tcPr>
@@ -8113,6 +8075,8 @@
               <w:left w:val="single" w:sz="4" w:space="0" w:color="00000A"/>
               <w:bottom w:val="single" w:sz="4" w:space="0" w:color="00000A"/>
               <w:right w:val="single" w:sz="4" w:space="0" w:color="00000A"/>
+              <w:insideH w:val="single" w:sz="4" w:space="0" w:color="00000A"/>
+              <w:insideV w:val="single" w:sz="4" w:space="0" w:color="00000A"/>
             </w:tcBorders>
             <w:shd w:fill="auto" w:val="clear"/>
           </w:tcPr>
@@ -8135,12 +8099,14 @@
         </w:tc>
         <w:tc>
           <w:tcPr>
-            <w:tcW w:w="3582" w:type="dxa"/>
+            <w:tcW w:w="3583" w:type="dxa"/>
             <w:tcBorders>
               <w:top w:val="single" w:sz="4" w:space="0" w:color="00000A"/>
               <w:left w:val="single" w:sz="4" w:space="0" w:color="00000A"/>
               <w:bottom w:val="single" w:sz="4" w:space="0" w:color="00000A"/>
               <w:right w:val="single" w:sz="4" w:space="0" w:color="00000A"/>
+              <w:insideH w:val="single" w:sz="4" w:space="0" w:color="00000A"/>
+              <w:insideV w:val="single" w:sz="4" w:space="0" w:color="00000A"/>
             </w:tcBorders>
             <w:shd w:fill="auto" w:val="clear"/>
           </w:tcPr>
@@ -8163,12 +8129,14 @@
         </w:tc>
         <w:tc>
           <w:tcPr>
-            <w:tcW w:w="1392" w:type="dxa"/>
+            <w:tcW w:w="1391" w:type="dxa"/>
             <w:tcBorders>
               <w:top w:val="single" w:sz="4" w:space="0" w:color="00000A"/>
               <w:left w:val="single" w:sz="4" w:space="0" w:color="00000A"/>
               <w:bottom w:val="single" w:sz="4" w:space="0" w:color="00000A"/>
               <w:right w:val="single" w:sz="4" w:space="0" w:color="00000A"/>
+              <w:insideH w:val="single" w:sz="4" w:space="0" w:color="00000A"/>
+              <w:insideV w:val="single" w:sz="4" w:space="0" w:color="00000A"/>
             </w:tcBorders>
             <w:shd w:fill="auto" w:val="clear"/>
           </w:tcPr>
@@ -8184,7 +8152,7 @@
                 <w:sz w:val="24"/>
                 <w:szCs w:val="24"/>
               </w:rPr>
-              <w:t>447</w:t>
+              <w:t>350</w:t>
             </w:r>
           </w:p>
         </w:tc>
@@ -8199,6 +8167,171 @@
               <w:left w:val="single" w:sz="4" w:space="0" w:color="00000A"/>
               <w:bottom w:val="single" w:sz="4" w:space="0" w:color="00000A"/>
               <w:right w:val="single" w:sz="4" w:space="0" w:color="00000A"/>
+              <w:insideH w:val="single" w:sz="4" w:space="0" w:color="00000A"/>
+              <w:insideV w:val="single" w:sz="4" w:space="0" w:color="00000A"/>
+            </w:tcBorders>
+            <w:shd w:fill="auto" w:val="clear"/>
+          </w:tcPr>
+          <w:p>
+            <w:pPr>
+              <w:pStyle w:val="Normal"/>
+              <w:spacing w:lineRule="auto" w:line="276"/>
+              <w:ind w:hanging="0"/>
+              <w:jc w:val="center"/>
+              <w:rPr>
+                <w:rFonts w:ascii="Times New Roman" w:hAnsi="Times New Roman" w:eastAsia="Calibri" w:cs="Times New Roman"/>
+                <w:color w:val="00000A"/>
+                <w:kern w:val="0"/>
+                <w:sz w:val="24"/>
+                <w:szCs w:val="24"/>
+                <w:lang w:val="lt-LT" w:eastAsia="en-US" w:bidi="ar-SA"/>
+              </w:rPr>
+            </w:pPr>
+            <w:r>
+              <w:rPr>
+                <w:rFonts w:eastAsia="Calibri" w:cs="Times New Roman" w:ascii="Times New Roman" w:hAnsi="Times New Roman"/>
+                <w:color w:val="00000A"/>
+                <w:kern w:val="0"/>
+                <w:sz w:val="24"/>
+                <w:szCs w:val="24"/>
+                <w:lang w:val="lt-LT" w:eastAsia="en-US" w:bidi="ar-SA"/>
+              </w:rPr>
+              <w:t>5.</w:t>
+            </w:r>
+          </w:p>
+        </w:tc>
+        <w:tc>
+          <w:tcPr>
+            <w:tcW w:w="3771" w:type="dxa"/>
+            <w:tcBorders>
+              <w:top w:val="single" w:sz="4" w:space="0" w:color="00000A"/>
+              <w:left w:val="single" w:sz="4" w:space="0" w:color="00000A"/>
+              <w:bottom w:val="single" w:sz="4" w:space="0" w:color="00000A"/>
+              <w:right w:val="single" w:sz="4" w:space="0" w:color="00000A"/>
+              <w:insideH w:val="single" w:sz="4" w:space="0" w:color="00000A"/>
+              <w:insideV w:val="single" w:sz="4" w:space="0" w:color="00000A"/>
+            </w:tcBorders>
+            <w:shd w:fill="auto" w:val="clear"/>
+          </w:tcPr>
+          <w:p>
+            <w:pPr>
+              <w:pStyle w:val="Normal"/>
+              <w:spacing w:lineRule="auto" w:line="276"/>
+              <w:ind w:hanging="0"/>
+              <w:rPr>
+                <w:rFonts w:ascii="Times New Roman" w:hAnsi="Times New Roman" w:eastAsia="Calibri" w:cs="Times New Roman"/>
+                <w:color w:val="00000A"/>
+                <w:kern w:val="0"/>
+                <w:sz w:val="24"/>
+                <w:szCs w:val="24"/>
+                <w:lang w:val="lt-LT" w:eastAsia="en-US" w:bidi="ar-SA"/>
+              </w:rPr>
+            </w:pPr>
+            <w:r>
+              <w:rPr>
+                <w:rFonts w:eastAsia="Calibri" w:cs="Times New Roman" w:ascii="Times New Roman" w:hAnsi="Times New Roman"/>
+                <w:color w:val="00000A"/>
+                <w:kern w:val="0"/>
+                <w:sz w:val="24"/>
+                <w:szCs w:val="24"/>
+                <w:lang w:val="lt-LT" w:eastAsia="en-US" w:bidi="ar-SA"/>
+              </w:rPr>
+              <w:t>Shopify integracija</w:t>
+            </w:r>
+          </w:p>
+        </w:tc>
+        <w:tc>
+          <w:tcPr>
+            <w:tcW w:w="3583" w:type="dxa"/>
+            <w:tcBorders>
+              <w:top w:val="single" w:sz="4" w:space="0" w:color="00000A"/>
+              <w:left w:val="single" w:sz="4" w:space="0" w:color="00000A"/>
+              <w:bottom w:val="single" w:sz="4" w:space="0" w:color="00000A"/>
+              <w:right w:val="single" w:sz="4" w:space="0" w:color="00000A"/>
+              <w:insideH w:val="single" w:sz="4" w:space="0" w:color="00000A"/>
+              <w:insideV w:val="single" w:sz="4" w:space="0" w:color="00000A"/>
+            </w:tcBorders>
+            <w:shd w:fill="auto" w:val="clear"/>
+          </w:tcPr>
+          <w:p>
+            <w:pPr>
+              <w:pStyle w:val="Normal"/>
+              <w:spacing w:lineRule="auto" w:line="276"/>
+              <w:ind w:hanging="0"/>
+              <w:rPr>
+                <w:rFonts w:ascii="Times New Roman" w:hAnsi="Times New Roman" w:eastAsia="Calibri" w:cs="Times New Roman"/>
+                <w:color w:val="00000A"/>
+                <w:kern w:val="0"/>
+                <w:sz w:val="24"/>
+                <w:szCs w:val="24"/>
+                <w:lang w:val="lt-LT" w:eastAsia="en-US" w:bidi="ar-SA"/>
+              </w:rPr>
+            </w:pPr>
+            <w:r>
+              <w:rPr>
+                <w:rFonts w:eastAsia="Calibri" w:cs="Times New Roman" w:ascii="Times New Roman" w:hAnsi="Times New Roman"/>
+                <w:color w:val="00000A"/>
+                <w:kern w:val="0"/>
+                <w:sz w:val="24"/>
+                <w:szCs w:val="24"/>
+                <w:lang w:val="lt-LT" w:eastAsia="en-US" w:bidi="ar-SA"/>
+              </w:rPr>
+              <w:t>Tomas Čerkaukas UAB “TokenMill”</w:t>
+            </w:r>
+          </w:p>
+        </w:tc>
+        <w:tc>
+          <w:tcPr>
+            <w:tcW w:w="1391" w:type="dxa"/>
+            <w:tcBorders>
+              <w:top w:val="single" w:sz="4" w:space="0" w:color="00000A"/>
+              <w:left w:val="single" w:sz="4" w:space="0" w:color="00000A"/>
+              <w:bottom w:val="single" w:sz="4" w:space="0" w:color="00000A"/>
+              <w:right w:val="single" w:sz="4" w:space="0" w:color="00000A"/>
+              <w:insideH w:val="single" w:sz="4" w:space="0" w:color="00000A"/>
+              <w:insideV w:val="single" w:sz="4" w:space="0" w:color="00000A"/>
+            </w:tcBorders>
+            <w:shd w:fill="auto" w:val="clear"/>
+          </w:tcPr>
+          <w:p>
+            <w:pPr>
+              <w:pStyle w:val="Normal"/>
+              <w:spacing w:lineRule="auto" w:line="276"/>
+              <w:rPr>
+                <w:rFonts w:ascii="Times New Roman" w:hAnsi="Times New Roman" w:eastAsia="Calibri" w:cs="Times New Roman"/>
+                <w:color w:val="00000A"/>
+                <w:kern w:val="0"/>
+                <w:sz w:val="24"/>
+                <w:szCs w:val="24"/>
+                <w:lang w:val="lt-LT" w:eastAsia="en-US" w:bidi="ar-SA"/>
+              </w:rPr>
+            </w:pPr>
+            <w:r>
+              <w:rPr>
+                <w:rFonts w:eastAsia="Calibri" w:cs="Times New Roman" w:ascii="Times New Roman" w:hAnsi="Times New Roman"/>
+                <w:color w:val="00000A"/>
+                <w:kern w:val="0"/>
+                <w:sz w:val="24"/>
+                <w:szCs w:val="24"/>
+                <w:lang w:val="lt-LT" w:eastAsia="en-US" w:bidi="ar-SA"/>
+              </w:rPr>
+              <w:t>120</w:t>
+            </w:r>
+          </w:p>
+        </w:tc>
+      </w:tr>
+      <w:tr>
+        <w:trPr/>
+        <w:tc>
+          <w:tcPr>
+            <w:tcW w:w="704" w:type="dxa"/>
+            <w:tcBorders>
+              <w:top w:val="single" w:sz="4" w:space="0" w:color="00000A"/>
+              <w:left w:val="single" w:sz="4" w:space="0" w:color="00000A"/>
+              <w:bottom w:val="single" w:sz="4" w:space="0" w:color="00000A"/>
+              <w:right w:val="single" w:sz="4" w:space="0" w:color="00000A"/>
+              <w:insideH w:val="single" w:sz="4" w:space="0" w:color="00000A"/>
+              <w:insideV w:val="single" w:sz="4" w:space="0" w:color="00000A"/>
             </w:tcBorders>
             <w:shd w:fill="auto" w:val="clear"/>
           </w:tcPr>
@@ -8216,7 +8349,7 @@
                 <w:sz w:val="24"/>
                 <w:szCs w:val="24"/>
               </w:rPr>
-              <w:t xml:space="preserve">5. </w:t>
+              <w:t xml:space="preserve">6. </w:t>
             </w:r>
           </w:p>
         </w:tc>
@@ -8228,6 +8361,8 @@
               <w:left w:val="single" w:sz="4" w:space="0" w:color="00000A"/>
               <w:bottom w:val="single" w:sz="4" w:space="0" w:color="00000A"/>
               <w:right w:val="single" w:sz="4" w:space="0" w:color="00000A"/>
+              <w:insideH w:val="single" w:sz="4" w:space="0" w:color="00000A"/>
+              <w:insideV w:val="single" w:sz="4" w:space="0" w:color="00000A"/>
             </w:tcBorders>
             <w:shd w:fill="auto" w:val="clear"/>
           </w:tcPr>
@@ -8244,18 +8379,20 @@
                 <w:sz w:val="24"/>
                 <w:szCs w:val="24"/>
               </w:rPr>
-              <w:t>Kiti NLG tyrimai</w:t>
+              <w:t>Projekto valdymas</w:t>
             </w:r>
           </w:p>
         </w:tc>
         <w:tc>
           <w:tcPr>
-            <w:tcW w:w="3582" w:type="dxa"/>
+            <w:tcW w:w="3583" w:type="dxa"/>
             <w:tcBorders>
               <w:top w:val="single" w:sz="4" w:space="0" w:color="00000A"/>
               <w:left w:val="single" w:sz="4" w:space="0" w:color="00000A"/>
               <w:bottom w:val="single" w:sz="4" w:space="0" w:color="00000A"/>
               <w:right w:val="single" w:sz="4" w:space="0" w:color="00000A"/>
+              <w:insideH w:val="single" w:sz="4" w:space="0" w:color="00000A"/>
+              <w:insideV w:val="single" w:sz="4" w:space="0" w:color="00000A"/>
             </w:tcBorders>
             <w:shd w:fill="auto" w:val="clear"/>
           </w:tcPr>
@@ -8278,12 +8415,14 @@
         </w:tc>
         <w:tc>
           <w:tcPr>
-            <w:tcW w:w="1392" w:type="dxa"/>
+            <w:tcW w:w="1391" w:type="dxa"/>
             <w:tcBorders>
               <w:top w:val="single" w:sz="4" w:space="0" w:color="00000A"/>
               <w:left w:val="single" w:sz="4" w:space="0" w:color="00000A"/>
               <w:bottom w:val="single" w:sz="4" w:space="0" w:color="00000A"/>
               <w:right w:val="single" w:sz="4" w:space="0" w:color="00000A"/>
+              <w:insideH w:val="single" w:sz="4" w:space="0" w:color="00000A"/>
+              <w:insideV w:val="single" w:sz="4" w:space="0" w:color="00000A"/>
             </w:tcBorders>
             <w:shd w:fill="auto" w:val="clear"/>
           </w:tcPr>
@@ -8299,7 +8438,7 @@
                 <w:sz w:val="24"/>
                 <w:szCs w:val="24"/>
               </w:rPr>
-              <w:t>80</w:t>
+              <w:t>116</w:t>
             </w:r>
           </w:p>
         </w:tc>
@@ -8317,8 +8456,8 @@
         <w:rPr/>
       </w:pPr>
       <w:bookmarkStart w:id="52" w:name="__RefHeading___Toc923_3920256043"/>
-      <w:bookmarkStart w:id="53" w:name="_Toc350342218"/>
-      <w:bookmarkStart w:id="54" w:name="_Toc11242490"/>
+      <w:bookmarkStart w:id="53" w:name="_Toc11242490"/>
+      <w:bookmarkStart w:id="54" w:name="_Toc350342218"/>
       <w:bookmarkStart w:id="55" w:name="_Toc389153661"/>
       <w:bookmarkEnd w:id="52"/>
       <w:bookmarkEnd w:id="55"/>
@@ -8383,7 +8522,7 @@
       </w:pPr>
       <w:r>
         <w:rPr/>
-        <w:t>Suteikia redaktoriui priemones apibrėžti komunikacijos tikslus ir planą. Šie turi būti apibrėžti taip, kad nekiltų pranešimo prasmės dviprasmybių ar kitų netikslumų.</w:t>
+        <w:t>Suteikia redaktoriui įrankius apibrėžti komunikacijos tikslus ir dokumento planą. Šie turi būti apibrėžti taip, kad nekiltų pranešimo prasmės dviprasmybių ar kitų netikslumų.</w:t>
       </w:r>
     </w:p>
     <w:p>
@@ -8450,6 +8589,29 @@
         <w:rPr/>
         <w:t xml:space="preserve"> dvi AMR koncepto naudojimo produkte pusės: </w:t>
       </w:r>
+    </w:p>
+    <w:p>
+      <w:pPr>
+        <w:pStyle w:val="Normal"/>
+        <w:spacing w:lineRule="auto" w:line="276"/>
+        <w:jc w:val="both"/>
+        <w:rPr/>
+      </w:pPr>
+      <w:r>
+        <w:rPr/>
+      </w:r>
+    </w:p>
+    <w:p>
+      <w:pPr>
+        <w:pStyle w:val="Normal"/>
+        <w:numPr>
+          <w:ilvl w:val="0"/>
+          <w:numId w:val="9"/>
+        </w:numPr>
+        <w:spacing w:lineRule="auto" w:line="276"/>
+        <w:jc w:val="both"/>
+        <w:rPr/>
+      </w:pPr>
       <w:r>
         <w:rPr>
           <w:i/>
@@ -8461,6 +8623,18 @@
         <w:rPr/>
         <w:t xml:space="preserve"> – apibrėžti prasmę ir </w:t>
       </w:r>
+    </w:p>
+    <w:p>
+      <w:pPr>
+        <w:pStyle w:val="Normal"/>
+        <w:numPr>
+          <w:ilvl w:val="0"/>
+          <w:numId w:val="9"/>
+        </w:numPr>
+        <w:spacing w:lineRule="auto" w:line="276"/>
+        <w:jc w:val="both"/>
+        <w:rPr/>
+      </w:pPr>
       <w:r>
         <w:rPr>
           <w:i/>
@@ -8539,6 +8713,18 @@
       </w:pPr>
       <w:r>
         <w:rPr/>
+      </w:r>
+    </w:p>
+    <w:p>
+      <w:pPr>
+        <w:pStyle w:val="Normal"/>
+        <w:rPr/>
+      </w:pPr>
+      <w:r>
+        <w:rPr/>
+      </w:r>
+      <w:r>
+        <w:br w:type="page"/>
       </w:r>
     </w:p>
     <w:p>
@@ -8606,8 +8792,8 @@
         <w:rPr/>
       </w:pPr>
       <w:bookmarkStart w:id="59" w:name="__RefHeading___Toc927_3920256043"/>
-      <w:bookmarkStart w:id="60" w:name="_Toc11242492"/>
-      <w:bookmarkStart w:id="61" w:name="_Toc389153664"/>
+      <w:bookmarkStart w:id="60" w:name="_Toc389153664"/>
+      <w:bookmarkStart w:id="61" w:name="_Toc11242492"/>
       <w:bookmarkEnd w:id="59"/>
       <w:r>
         <w:rPr/>
@@ -8630,14 +8816,7 @@
       <w:pPr>
         <w:pStyle w:val="Normal"/>
         <w:spacing w:lineRule="auto" w:line="276"/>
-        <w:rPr>
-          <w:rFonts w:ascii="Calibri" w:hAnsi="Calibri" w:eastAsia="Calibri" w:cs="DejaVu Sans"/>
-          <w:color w:val="00000A"/>
-          <w:kern w:val="0"/>
-          <w:sz w:val="22"/>
-          <w:szCs w:val="22"/>
-          <w:lang w:val="lt-LT" w:eastAsia="en-US" w:bidi="ar-SA"/>
-        </w:rPr>
+        <w:rPr/>
       </w:pPr>
       <w:r>
         <w:rPr>
@@ -8648,7 +8827,7 @@
           <w:szCs w:val="22"/>
           <w:lang w:val="lt-LT" w:eastAsia="en-US" w:bidi="ar-SA"/>
         </w:rPr>
-        <w:t>Remiantis praeito etapo tyrimu, buvo planuojama, kad dokumento plane mes galėsime remtis visiškai nuo gramatinės specifikos suformuluoti prasmės pranešimu. Kaip antai:</w:t>
+        <w:t>Remiantis praeito etapo tyrimu, buvo planuojama, kad dokumento plane mes galėsime remtis, visiškai nuo gramatinės specifikos nepriklausomai, suformuluotu prasmės pranešimu. Kaip antai:</w:t>
       </w:r>
     </w:p>
     <w:p>
@@ -8885,8 +9064,22 @@
           <w:szCs w:val="22"/>
           <w:lang w:val="lt-LT" w:eastAsia="en-US" w:bidi="ar-SA"/>
         </w:rPr>
-        <w:t xml:space="preserve">Tačiau šio etapo metu paaiškėjo, kad gramatinis šablonas, bent kol kas, yra būtinas ir aukščiau pateiktą AMR pavyzdį reikia papildyti sintaksės šalonu, kurį galima gauti per VerbNet’ą </w:t>
-      </w:r>
+        <w:t>Tačiau šio etapo metu paaiškėjo, kad gramatinis šablonas, bent kol kas, yra būtinas ir aukščiau pateiktą AMR pavyzdį reikia papildyti sintaksės šalonu, kurį galima gauti per VerbNet’ą [9].</w:t>
+      </w:r>
+    </w:p>
+    <w:p>
+      <w:pPr>
+        <w:pStyle w:val="Normal"/>
+        <w:spacing w:lineRule="auto" w:line="276"/>
+        <w:rPr>
+          <w:rFonts w:ascii="Calibri" w:hAnsi="Calibri" w:eastAsia="Calibri" w:cs="DejaVu Sans"/>
+          <w:color w:val="00000A"/>
+          <w:kern w:val="0"/>
+          <w:sz w:val="22"/>
+          <w:szCs w:val="22"/>
+          <w:lang w:val="lt-LT" w:eastAsia="en-US" w:bidi="ar-SA"/>
+        </w:rPr>
+      </w:pPr>
       <w:r>
         <w:rPr>
           <w:rFonts w:eastAsia="Calibri" w:cs="DejaVu Sans"/>
@@ -8896,8 +9089,21 @@
           <w:szCs w:val="22"/>
           <w:lang w:val="lt-LT" w:eastAsia="en-US" w:bidi="ar-SA"/>
         </w:rPr>
-        <w:t>[9]</w:t>
-      </w:r>
+      </w:r>
+    </w:p>
+    <w:p>
+      <w:pPr>
+        <w:pStyle w:val="Normal"/>
+        <w:spacing w:lineRule="auto" w:line="276"/>
+        <w:rPr>
+          <w:rFonts w:ascii="Calibri" w:hAnsi="Calibri" w:eastAsia="Calibri" w:cs="DejaVu Sans"/>
+          <w:color w:val="00000A"/>
+          <w:kern w:val="0"/>
+          <w:sz w:val="22"/>
+          <w:szCs w:val="22"/>
+          <w:lang w:val="lt-LT" w:eastAsia="en-US" w:bidi="ar-SA"/>
+        </w:rPr>
+      </w:pPr>
       <w:r>
         <w:rPr>
           <w:rFonts w:eastAsia="Calibri" w:cs="DejaVu Sans"/>
@@ -8907,22 +9113,127 @@
           <w:szCs w:val="22"/>
           <w:lang w:val="lt-LT" w:eastAsia="en-US" w:bidi="ar-SA"/>
         </w:rPr>
-        <w:t>.</w:t>
-      </w:r>
-    </w:p>
-    <w:p>
-      <w:pPr>
-        <w:pStyle w:val="Normal"/>
-        <w:spacing w:lineRule="auto" w:line="276"/>
-        <w:rPr>
-          <w:rFonts w:ascii="Calibri" w:hAnsi="Calibri" w:eastAsia="Calibri" w:cs="DejaVu Sans"/>
-          <w:color w:val="00000A"/>
-          <w:kern w:val="0"/>
-          <w:sz w:val="22"/>
-          <w:szCs w:val="22"/>
-          <w:lang w:val="lt-LT" w:eastAsia="en-US" w:bidi="ar-SA"/>
-        </w:rPr>
-      </w:pPr>
+        <w:t>Šis pakeitimas reikalauja papildomo, duomenų apdorojimo žingsnio, sistemos veikime, tačiau nekeičia jos konstrukcijos ir veikimo principų.</w:t>
+      </w:r>
+    </w:p>
+    <w:p>
+      <w:pPr>
+        <w:pStyle w:val="Heading1"/>
+        <w:numPr>
+          <w:ilvl w:val="0"/>
+          <w:numId w:val="3"/>
+        </w:numPr>
+        <w:spacing w:lineRule="auto" w:line="276"/>
+        <w:ind w:left="449" w:hanging="449"/>
+        <w:rPr/>
+      </w:pPr>
+      <w:bookmarkStart w:id="62" w:name="__RefHeading___Toc929_3920256043"/>
+      <w:bookmarkStart w:id="63" w:name="_Toc350342221"/>
+      <w:bookmarkStart w:id="64" w:name="_Toc11242493"/>
+      <w:bookmarkEnd w:id="62"/>
+      <w:r>
+        <w:rPr/>
+        <w:t>Rezultatų naujumas ir nauda projektui</w:t>
+      </w:r>
+      <w:bookmarkEnd w:id="63"/>
+      <w:bookmarkEnd w:id="64"/>
+    </w:p>
+    <w:p>
+      <w:pPr>
+        <w:pStyle w:val="Normal"/>
+        <w:spacing w:lineRule="auto" w:line="276"/>
+        <w:jc w:val="both"/>
+        <w:rPr>
+          <w:rFonts w:ascii="Times New Roman" w:hAnsi="Times New Roman" w:cs="Times New Roman"/>
+          <w:sz w:val="24"/>
+          <w:szCs w:val="24"/>
+        </w:rPr>
+      </w:pPr>
+      <w:r>
+        <w:rPr>
+          <w:rFonts w:cs="Times New Roman" w:ascii="Times New Roman" w:hAnsi="Times New Roman"/>
+          <w:sz w:val="24"/>
+          <w:szCs w:val="24"/>
+        </w:rPr>
+      </w:r>
+    </w:p>
+    <w:p>
+      <w:pPr>
+        <w:pStyle w:val="Normal"/>
+        <w:spacing w:lineRule="auto" w:line="276"/>
+        <w:jc w:val="both"/>
+        <w:rPr/>
+      </w:pPr>
+      <w:r>
+        <w:rPr/>
+        <w:t>Tolimesni tyrimai nebeatliekami, todėl šio etapo rezultatai nėra nukreipti į naujų teorijos taikymų atradimą. Šiame ir kituose etapuose yra įgyvendinama ir tobulinami ankstesnių tyrimų rezultatai.</w:t>
+      </w:r>
+    </w:p>
+    <w:p>
+      <w:pPr>
+        <w:pStyle w:val="Normal"/>
+        <w:spacing w:lineRule="auto" w:line="276"/>
+        <w:jc w:val="both"/>
+        <w:rPr/>
+      </w:pPr>
+      <w:r>
+        <w:rPr/>
+      </w:r>
+    </w:p>
+    <w:p>
+      <w:pPr>
+        <w:pStyle w:val="Normal"/>
+        <w:spacing w:lineRule="auto" w:line="276"/>
+        <w:jc w:val="both"/>
+        <w:rPr/>
+      </w:pPr>
+      <w:r>
+        <w:rPr/>
+        <w:t>Ankstesnių rezultatų ir jų taikymo šiame etape, nauda projektui:</w:t>
+      </w:r>
+    </w:p>
+    <w:p>
+      <w:pPr>
+        <w:pStyle w:val="Normal"/>
+        <w:spacing w:lineRule="auto" w:line="276"/>
+        <w:jc w:val="both"/>
+        <w:rPr/>
+      </w:pPr>
+      <w:r>
+        <w:rPr/>
+      </w:r>
+    </w:p>
+    <w:p>
+      <w:pPr>
+        <w:pStyle w:val="Normal"/>
+        <w:numPr>
+          <w:ilvl w:val="0"/>
+          <w:numId w:val="8"/>
+        </w:numPr>
+        <w:spacing w:lineRule="auto" w:line="276"/>
+        <w:jc w:val="both"/>
+        <w:rPr/>
+      </w:pPr>
+      <w:r>
+        <w:rPr/>
+        <w:t>Palaikomų AMR ir gramatikos konstrukcijų plėtimas, šio etapo metu, leido mums sukurti bandomąją parduotuvę.</w:t>
+      </w:r>
+    </w:p>
+    <w:p>
+      <w:pPr>
+        <w:pStyle w:val="Normal"/>
+        <w:numPr>
+          <w:ilvl w:val="0"/>
+          <w:numId w:val="8"/>
+        </w:numPr>
+        <w:spacing w:lineRule="auto" w:line="276"/>
+        <w:jc w:val="both"/>
+        <w:rPr/>
+      </w:pPr>
+      <w:r>
+        <w:rPr/>
+        <w:t xml:space="preserve">Dokumento plano redaktoriaus plėtimas leidžia </w:t>
+      </w:r>
       <w:r>
         <w:rPr>
           <w:rFonts w:eastAsia="Calibri" w:cs="DejaVu Sans"/>
@@ -8932,165 +9243,23 @@
           <w:szCs w:val="22"/>
           <w:lang w:val="lt-LT" w:eastAsia="en-US" w:bidi="ar-SA"/>
         </w:rPr>
-      </w:r>
-    </w:p>
-    <w:p>
-      <w:pPr>
-        <w:pStyle w:val="Normal"/>
-        <w:spacing w:lineRule="auto" w:line="276"/>
-        <w:rPr>
-          <w:rFonts w:ascii="Calibri" w:hAnsi="Calibri" w:eastAsia="Calibri" w:cs="DejaVu Sans"/>
-          <w:color w:val="00000A"/>
-          <w:kern w:val="0"/>
-          <w:sz w:val="22"/>
-          <w:szCs w:val="22"/>
-          <w:lang w:val="lt-LT" w:eastAsia="en-US" w:bidi="ar-SA"/>
-        </w:rPr>
-      </w:pPr>
-      <w:r>
-        <w:rPr>
-          <w:rFonts w:eastAsia="Calibri" w:cs="DejaVu Sans"/>
-          <w:color w:val="00000A"/>
-          <w:kern w:val="0"/>
-          <w:sz w:val="22"/>
-          <w:szCs w:val="22"/>
-          <w:lang w:val="lt-LT" w:eastAsia="en-US" w:bidi="ar-SA"/>
-        </w:rPr>
-        <w:t>Šis pakeitimas reikalauja papildomo, duomenų apdorojimo žingsnio, sistemos veikime, tačiau nekeičia jos konstrukcijos ir veikimo principų.</w:t>
-      </w:r>
-    </w:p>
-    <w:p>
-      <w:pPr>
-        <w:pStyle w:val="Heading1"/>
-        <w:numPr>
-          <w:ilvl w:val="0"/>
-          <w:numId w:val="3"/>
-        </w:numPr>
-        <w:spacing w:lineRule="auto" w:line="276"/>
-        <w:ind w:left="449" w:hanging="449"/>
-        <w:rPr/>
-      </w:pPr>
-      <w:bookmarkStart w:id="62" w:name="__RefHeading___Toc929_3920256043"/>
-      <w:bookmarkStart w:id="63" w:name="_Toc11242493"/>
-      <w:bookmarkStart w:id="64" w:name="_Toc350342221"/>
-      <w:bookmarkEnd w:id="62"/>
-      <w:r>
-        <w:rPr/>
-        <w:t>Rezultatų naujumas ir nauda projektui</w:t>
-      </w:r>
-      <w:bookmarkEnd w:id="63"/>
-      <w:bookmarkEnd w:id="64"/>
-    </w:p>
-    <w:p>
-      <w:pPr>
-        <w:pStyle w:val="Normal"/>
-        <w:spacing w:lineRule="auto" w:line="276"/>
-        <w:jc w:val="both"/>
-        <w:rPr>
-          <w:rFonts w:ascii="Times New Roman" w:hAnsi="Times New Roman" w:cs="Times New Roman"/>
-          <w:sz w:val="24"/>
-          <w:szCs w:val="24"/>
-        </w:rPr>
-      </w:pPr>
-      <w:r>
-        <w:rPr>
-          <w:rFonts w:cs="Times New Roman" w:ascii="Times New Roman" w:hAnsi="Times New Roman"/>
-          <w:sz w:val="24"/>
-          <w:szCs w:val="24"/>
-        </w:rPr>
-      </w:r>
-    </w:p>
-    <w:p>
-      <w:pPr>
-        <w:pStyle w:val="Normal"/>
-        <w:spacing w:lineRule="auto" w:line="276"/>
-        <w:jc w:val="both"/>
-        <w:rPr/>
-      </w:pPr>
-      <w:r>
-        <w:rPr/>
-        <w:t>Tolimesni tyrimai nebeatliekami, todėl šio etapo rezultatai nėra nukreipti į naujų teorijos taikymų atradimą. Šiame ir kituose etapuose yra įgyvendinama ir tobulinami ankstesnių tyrimų rezultatai.</w:t>
-      </w:r>
-    </w:p>
-    <w:p>
-      <w:pPr>
-        <w:pStyle w:val="Normal"/>
-        <w:spacing w:lineRule="auto" w:line="276"/>
-        <w:jc w:val="both"/>
-        <w:rPr/>
-      </w:pPr>
-      <w:r>
-        <w:rPr/>
-      </w:r>
-    </w:p>
-    <w:p>
-      <w:pPr>
-        <w:pStyle w:val="Normal"/>
-        <w:spacing w:lineRule="auto" w:line="276"/>
-        <w:jc w:val="both"/>
-        <w:rPr/>
-      </w:pPr>
-      <w:r>
-        <w:rPr/>
-        <w:t>Ankstesnių rezultatų ir jų taikymo šiame etape, nauda projektui:</w:t>
-      </w:r>
-    </w:p>
-    <w:p>
-      <w:pPr>
-        <w:pStyle w:val="Normal"/>
-        <w:spacing w:lineRule="auto" w:line="276"/>
-        <w:jc w:val="both"/>
-        <w:rPr/>
-      </w:pPr>
-      <w:r>
-        <w:rPr/>
-      </w:r>
-    </w:p>
-    <w:p>
-      <w:pPr>
-        <w:pStyle w:val="Normal"/>
-        <w:numPr>
-          <w:ilvl w:val="0"/>
-          <w:numId w:val="8"/>
-        </w:numPr>
-        <w:spacing w:lineRule="auto" w:line="276"/>
-        <w:jc w:val="both"/>
-        <w:rPr/>
-      </w:pPr>
-      <w:r>
-        <w:rPr/>
-        <w:t>Palaikomų AMR ir gramatikos konstrukcijų plėtimas, šio etapo metu, leido mums sukurti bandomąją parduotuvę.</w:t>
-      </w:r>
-    </w:p>
-    <w:p>
-      <w:pPr>
-        <w:pStyle w:val="Normal"/>
-        <w:numPr>
-          <w:ilvl w:val="0"/>
-          <w:numId w:val="8"/>
-        </w:numPr>
-        <w:spacing w:lineRule="auto" w:line="276"/>
-        <w:jc w:val="both"/>
-        <w:rPr/>
-      </w:pPr>
-      <w:r>
-        <w:rPr/>
-        <w:t xml:space="preserve">Dokumento plano redaktoriaus plėtimas leidžia </w:t>
-      </w:r>
-      <w:r>
-        <w:rPr>
-          <w:rFonts w:eastAsia="Calibri" w:cs="DejaVu Sans"/>
-          <w:color w:val="00000A"/>
-          <w:kern w:val="0"/>
-          <w:sz w:val="22"/>
-          <w:szCs w:val="22"/>
-          <w:lang w:val="lt-LT" w:eastAsia="en-US" w:bidi="ar-SA"/>
-        </w:rPr>
         <w:t>paprasčiau</w:t>
       </w:r>
       <w:r>
         <w:rPr/>
-        <w:t xml:space="preserve"> apibrėžti dokumento planą. Dabartinis redaktorius yra pilnai fukcionalus kurti įvariausiams tekstų tipams.</w:t>
+        <w:t xml:space="preserve"> apibrėžti dokumento planą. Dabartinis redaktorius yra pilnai funkcionalus kurti įvairiems tekstų tipams.</w:t>
+      </w:r>
+    </w:p>
+    <w:p>
+      <w:pPr>
+        <w:pStyle w:val="Normal"/>
+        <w:rPr/>
+      </w:pPr>
+      <w:r>
+        <w:rPr/>
+      </w:r>
+      <w:r>
+        <w:br w:type="page"/>
       </w:r>
     </w:p>
     <w:p>
@@ -9532,7 +9701,7 @@
         <w:sz w:val="18"/>
         <w:szCs w:val="18"/>
       </w:rPr>
-      <w:t>14</w:t>
+      <w:t>11</w:t>
     </w:r>
     <w:r>
       <w:rPr>
@@ -10238,7 +10407,6 @@
         </w:tabs>
         <w:ind w:left="720" w:hanging="360"/>
       </w:pPr>
-      <w:rPr/>
     </w:lvl>
     <w:lvl w:ilvl="1">
       <w:start w:val="1"/>
@@ -10251,7 +10419,6 @@
         </w:tabs>
         <w:ind w:left="1080" w:hanging="360"/>
       </w:pPr>
-      <w:rPr/>
     </w:lvl>
     <w:lvl w:ilvl="2">
       <w:start w:val="1"/>
@@ -10264,7 +10431,6 @@
         </w:tabs>
         <w:ind w:left="1440" w:hanging="360"/>
       </w:pPr>
-      <w:rPr/>
     </w:lvl>
     <w:lvl w:ilvl="3">
       <w:start w:val="1"/>
@@ -10277,7 +10443,6 @@
         </w:tabs>
         <w:ind w:left="1800" w:hanging="360"/>
       </w:pPr>
-      <w:rPr/>
     </w:lvl>
     <w:lvl w:ilvl="4">
       <w:start w:val="1"/>
@@ -10290,7 +10455,6 @@
         </w:tabs>
         <w:ind w:left="2160" w:hanging="360"/>
       </w:pPr>
-      <w:rPr/>
     </w:lvl>
     <w:lvl w:ilvl="5">
       <w:start w:val="1"/>
@@ -10303,7 +10467,6 @@
         </w:tabs>
         <w:ind w:left="2520" w:hanging="360"/>
       </w:pPr>
-      <w:rPr/>
     </w:lvl>
     <w:lvl w:ilvl="6">
       <w:start w:val="1"/>
@@ -10316,7 +10479,6 @@
         </w:tabs>
         <w:ind w:left="2880" w:hanging="360"/>
       </w:pPr>
-      <w:rPr/>
     </w:lvl>
     <w:lvl w:ilvl="7">
       <w:start w:val="1"/>
@@ -10329,7 +10491,6 @@
         </w:tabs>
         <w:ind w:left="3240" w:hanging="360"/>
       </w:pPr>
-      <w:rPr/>
     </w:lvl>
     <w:lvl w:ilvl="8">
       <w:start w:val="1"/>
@@ -10342,7 +10503,6 @@
         </w:tabs>
         <w:ind w:left="3600" w:hanging="360"/>
       </w:pPr>
-      <w:rPr/>
     </w:lvl>
   </w:abstractNum>
   <w:abstractNum w:abstractNumId="8">
@@ -10357,7 +10517,6 @@
         </w:tabs>
         <w:ind w:left="720" w:hanging="360"/>
       </w:pPr>
-      <w:rPr/>
     </w:lvl>
     <w:lvl w:ilvl="1">
       <w:start w:val="1"/>
@@ -10370,7 +10529,6 @@
         </w:tabs>
         <w:ind w:left="1080" w:hanging="360"/>
       </w:pPr>
-      <w:rPr/>
     </w:lvl>
     <w:lvl w:ilvl="2">
       <w:start w:val="1"/>
@@ -10383,7 +10541,6 @@
         </w:tabs>
         <w:ind w:left="1440" w:hanging="360"/>
       </w:pPr>
-      <w:rPr/>
     </w:lvl>
     <w:lvl w:ilvl="3">
       <w:start w:val="1"/>
@@ -10396,7 +10553,6 @@
         </w:tabs>
         <w:ind w:left="1800" w:hanging="360"/>
       </w:pPr>
-      <w:rPr/>
     </w:lvl>
     <w:lvl w:ilvl="4">
       <w:start w:val="1"/>
@@ -10409,7 +10565,6 @@
         </w:tabs>
         <w:ind w:left="2160" w:hanging="360"/>
       </w:pPr>
-      <w:rPr/>
     </w:lvl>
     <w:lvl w:ilvl="5">
       <w:start w:val="1"/>
@@ -10422,7 +10577,6 @@
         </w:tabs>
         <w:ind w:left="2520" w:hanging="360"/>
       </w:pPr>
-      <w:rPr/>
     </w:lvl>
     <w:lvl w:ilvl="6">
       <w:start w:val="1"/>
@@ -10435,7 +10589,6 @@
         </w:tabs>
         <w:ind w:left="2880" w:hanging="360"/>
       </w:pPr>
-      <w:rPr/>
     </w:lvl>
     <w:lvl w:ilvl="7">
       <w:start w:val="1"/>
@@ -10448,7 +10601,6 @@
         </w:tabs>
         <w:ind w:left="3240" w:hanging="360"/>
       </w:pPr>
-      <w:rPr/>
     </w:lvl>
     <w:lvl w:ilvl="8">
       <w:start w:val="1"/>
@@ -10461,7 +10613,152 @@
         </w:tabs>
         <w:ind w:left="3600" w:hanging="360"/>
       </w:pPr>
-      <w:rPr/>
+    </w:lvl>
+  </w:abstractNum>
+  <w:abstractNum w:abstractNumId="9">
+    <w:lvl w:ilvl="0">
+      <w:start w:val="1"/>
+      <w:numFmt w:val="bullet"/>
+      <w:lvlText w:val=""/>
+      <w:lvlJc w:val="left"/>
+      <w:pPr>
+        <w:tabs>
+          <w:tab w:val="num" w:pos="720"/>
+        </w:tabs>
+        <w:ind w:left="720" w:hanging="360"/>
+      </w:pPr>
+      <w:rPr>
+        <w:rFonts w:ascii="Symbol" w:hAnsi="Symbol" w:cs="Symbol" w:hint="default"/>
+        <w:rFonts w:cs="OpenSymbol"/>
+      </w:rPr>
+    </w:lvl>
+    <w:lvl w:ilvl="1">
+      <w:start w:val="1"/>
+      <w:numFmt w:val="bullet"/>
+      <w:lvlText w:val="◦"/>
+      <w:lvlJc w:val="left"/>
+      <w:pPr>
+        <w:tabs>
+          <w:tab w:val="num" w:pos="1080"/>
+        </w:tabs>
+        <w:ind w:left="1080" w:hanging="360"/>
+      </w:pPr>
+      <w:rPr>
+        <w:rFonts w:ascii="OpenSymbol" w:hAnsi="OpenSymbol" w:cs="OpenSymbol" w:hint="default"/>
+        <w:rFonts w:cs="OpenSymbol"/>
+      </w:rPr>
+    </w:lvl>
+    <w:lvl w:ilvl="2">
+      <w:start w:val="1"/>
+      <w:numFmt w:val="bullet"/>
+      <w:lvlText w:val="▪"/>
+      <w:lvlJc w:val="left"/>
+      <w:pPr>
+        <w:tabs>
+          <w:tab w:val="num" w:pos="1440"/>
+        </w:tabs>
+        <w:ind w:left="1440" w:hanging="360"/>
+      </w:pPr>
+      <w:rPr>
+        <w:rFonts w:ascii="OpenSymbol" w:hAnsi="OpenSymbol" w:cs="OpenSymbol" w:hint="default"/>
+        <w:rFonts w:cs="OpenSymbol"/>
+      </w:rPr>
+    </w:lvl>
+    <w:lvl w:ilvl="3">
+      <w:start w:val="1"/>
+      <w:numFmt w:val="bullet"/>
+      <w:lvlText w:val=""/>
+      <w:lvlJc w:val="left"/>
+      <w:pPr>
+        <w:tabs>
+          <w:tab w:val="num" w:pos="1800"/>
+        </w:tabs>
+        <w:ind w:left="1800" w:hanging="360"/>
+      </w:pPr>
+      <w:rPr>
+        <w:rFonts w:ascii="Symbol" w:hAnsi="Symbol" w:cs="Symbol" w:hint="default"/>
+        <w:rFonts w:cs="OpenSymbol"/>
+      </w:rPr>
+    </w:lvl>
+    <w:lvl w:ilvl="4">
+      <w:start w:val="1"/>
+      <w:numFmt w:val="bullet"/>
+      <w:lvlText w:val="◦"/>
+      <w:lvlJc w:val="left"/>
+      <w:pPr>
+        <w:tabs>
+          <w:tab w:val="num" w:pos="2160"/>
+        </w:tabs>
+        <w:ind w:left="2160" w:hanging="360"/>
+      </w:pPr>
+      <w:rPr>
+        <w:rFonts w:ascii="OpenSymbol" w:hAnsi="OpenSymbol" w:cs="OpenSymbol" w:hint="default"/>
+        <w:rFonts w:cs="OpenSymbol"/>
+      </w:rPr>
+    </w:lvl>
+    <w:lvl w:ilvl="5">
+      <w:start w:val="1"/>
+      <w:numFmt w:val="bullet"/>
+      <w:lvlText w:val="▪"/>
+      <w:lvlJc w:val="left"/>
+      <w:pPr>
+        <w:tabs>
+          <w:tab w:val="num" w:pos="2520"/>
+        </w:tabs>
+        <w:ind w:left="2520" w:hanging="360"/>
+      </w:pPr>
+      <w:rPr>
+        <w:rFonts w:ascii="OpenSymbol" w:hAnsi="OpenSymbol" w:cs="OpenSymbol" w:hint="default"/>
+        <w:rFonts w:cs="OpenSymbol"/>
+      </w:rPr>
+    </w:lvl>
+    <w:lvl w:ilvl="6">
+      <w:start w:val="1"/>
+      <w:numFmt w:val="bullet"/>
+      <w:lvlText w:val=""/>
+      <w:lvlJc w:val="left"/>
+      <w:pPr>
+        <w:tabs>
+          <w:tab w:val="num" w:pos="2880"/>
+        </w:tabs>
+        <w:ind w:left="2880" w:hanging="360"/>
+      </w:pPr>
+      <w:rPr>
+        <w:rFonts w:ascii="Symbol" w:hAnsi="Symbol" w:cs="Symbol" w:hint="default"/>
+        <w:rFonts w:cs="OpenSymbol"/>
+      </w:rPr>
+    </w:lvl>
+    <w:lvl w:ilvl="7">
+      <w:start w:val="1"/>
+      <w:numFmt w:val="bullet"/>
+      <w:lvlText w:val="◦"/>
+      <w:lvlJc w:val="left"/>
+      <w:pPr>
+        <w:tabs>
+          <w:tab w:val="num" w:pos="3240"/>
+        </w:tabs>
+        <w:ind w:left="3240" w:hanging="360"/>
+      </w:pPr>
+      <w:rPr>
+        <w:rFonts w:ascii="OpenSymbol" w:hAnsi="OpenSymbol" w:cs="OpenSymbol" w:hint="default"/>
+        <w:rFonts w:cs="OpenSymbol"/>
+      </w:rPr>
+    </w:lvl>
+    <w:lvl w:ilvl="8">
+      <w:start w:val="1"/>
+      <w:numFmt w:val="bullet"/>
+      <w:lvlText w:val="▪"/>
+      <w:lvlJc w:val="left"/>
+      <w:pPr>
+        <w:tabs>
+          <w:tab w:val="num" w:pos="3600"/>
+        </w:tabs>
+        <w:ind w:left="3600" w:hanging="360"/>
+      </w:pPr>
+      <w:rPr>
+        <w:rFonts w:ascii="OpenSymbol" w:hAnsi="OpenSymbol" w:cs="OpenSymbol" w:hint="default"/>
+        <w:rFonts w:cs="OpenSymbol"/>
+      </w:rPr>
     </w:lvl>
   </w:abstractNum>
   <w:num w:numId="1">
@@ -10487,6 +10784,9 @@
   </w:num>
   <w:num w:numId="8">
     <w:abstractNumId w:val="8"/>
+  </w:num>
+  <w:num w:numId="9">
+    <w:abstractNumId w:val="9"/>
   </w:num>
 </w:numbering>
 </file>
@@ -11337,6 +11637,171 @@
     <w:qFormat/>
     <w:rPr/>
   </w:style>
+  <w:style w:type="character" w:styleId="ListLabel1">
+    <w:name w:val="ListLabel 1"/>
+    <w:qFormat/>
+    <w:rPr/>
+  </w:style>
+  <w:style w:type="character" w:styleId="ListLabel2">
+    <w:name w:val="ListLabel 2"/>
+    <w:qFormat/>
+    <w:rPr>
+      <w:i w:val="false"/>
+      <w:iCs w:val="false"/>
+    </w:rPr>
+  </w:style>
+  <w:style w:type="character" w:styleId="ListLabel3">
+    <w:name w:val="ListLabel 3"/>
+    <w:qFormat/>
+    <w:rPr>
+      <w:rFonts w:cs="OpenSymbol"/>
+    </w:rPr>
+  </w:style>
+  <w:style w:type="character" w:styleId="ListLabel4">
+    <w:name w:val="ListLabel 4"/>
+    <w:qFormat/>
+    <w:rPr>
+      <w:rFonts w:cs="OpenSymbol"/>
+    </w:rPr>
+  </w:style>
+  <w:style w:type="character" w:styleId="ListLabel5">
+    <w:name w:val="ListLabel 5"/>
+    <w:qFormat/>
+    <w:rPr>
+      <w:rFonts w:cs="OpenSymbol"/>
+    </w:rPr>
+  </w:style>
+  <w:style w:type="character" w:styleId="ListLabel6">
+    <w:name w:val="ListLabel 6"/>
+    <w:qFormat/>
+    <w:rPr>
+      <w:rFonts w:cs="OpenSymbol"/>
+    </w:rPr>
+  </w:style>
+  <w:style w:type="character" w:styleId="ListLabel7">
+    <w:name w:val="ListLabel 7"/>
+    <w:qFormat/>
+    <w:rPr>
+      <w:rFonts w:cs="OpenSymbol"/>
+    </w:rPr>
+  </w:style>
+  <w:style w:type="character" w:styleId="ListLabel8">
+    <w:name w:val="ListLabel 8"/>
+    <w:qFormat/>
+    <w:rPr>
+      <w:rFonts w:cs="OpenSymbol"/>
+    </w:rPr>
+  </w:style>
+  <w:style w:type="character" w:styleId="ListLabel9">
+    <w:name w:val="ListLabel 9"/>
+    <w:qFormat/>
+    <w:rPr>
+      <w:rFonts w:cs="OpenSymbol"/>
+    </w:rPr>
+  </w:style>
+  <w:style w:type="character" w:styleId="ListLabel10">
+    <w:name w:val="ListLabel 10"/>
+    <w:qFormat/>
+    <w:rPr>
+      <w:rFonts w:cs="OpenSymbol"/>
+    </w:rPr>
+  </w:style>
+  <w:style w:type="character" w:styleId="ListLabel11">
+    <w:name w:val="ListLabel 11"/>
+    <w:qFormat/>
+    <w:rPr>
+      <w:rFonts w:cs="OpenSymbol"/>
+    </w:rPr>
+  </w:style>
+  <w:style w:type="character" w:styleId="ListLabel12">
+    <w:name w:val="ListLabel 12"/>
+    <w:qFormat/>
+    <w:rPr/>
+  </w:style>
+  <w:style w:type="character" w:styleId="ListLabel13">
+    <w:name w:val="ListLabel 13"/>
+    <w:qFormat/>
+    <w:rPr>
+      <w:i w:val="false"/>
+      <w:iCs w:val="false"/>
+    </w:rPr>
+  </w:style>
+  <w:style w:type="character" w:styleId="ListLabel14">
+    <w:name w:val="ListLabel 14"/>
+    <w:qFormat/>
+    <w:rPr>
+      <w:rFonts w:cs="OpenSymbol"/>
+    </w:rPr>
+  </w:style>
+  <w:style w:type="character" w:styleId="ListLabel15">
+    <w:name w:val="ListLabel 15"/>
+    <w:qFormat/>
+    <w:rPr>
+      <w:rFonts w:cs="OpenSymbol"/>
+    </w:rPr>
+  </w:style>
+  <w:style w:type="character" w:styleId="ListLabel16">
+    <w:name w:val="ListLabel 16"/>
+    <w:qFormat/>
+    <w:rPr>
+      <w:rFonts w:cs="OpenSymbol"/>
+    </w:rPr>
+  </w:style>
+  <w:style w:type="character" w:styleId="ListLabel17">
+    <w:name w:val="ListLabel 17"/>
+    <w:qFormat/>
+    <w:rPr>
+      <w:rFonts w:cs="OpenSymbol"/>
+    </w:rPr>
+  </w:style>
+  <w:style w:type="character" w:styleId="ListLabel18">
+    <w:name w:val="ListLabel 18"/>
+    <w:qFormat/>
+    <w:rPr>
+      <w:rFonts w:cs="OpenSymbol"/>
+    </w:rPr>
+  </w:style>
+  <w:style w:type="character" w:styleId="ListLabel19">
+    <w:name w:val="ListLabel 19"/>
+    <w:qFormat/>
+    <w:rPr>
+      <w:rFonts w:cs="OpenSymbol"/>
+    </w:rPr>
+  </w:style>
+  <w:style w:type="character" w:styleId="ListLabel20">
+    <w:name w:val="ListLabel 20"/>
+    <w:qFormat/>
+    <w:rPr>
+      <w:rFonts w:cs="OpenSymbol"/>
+    </w:rPr>
+  </w:style>
+  <w:style w:type="character" w:styleId="ListLabel21">
+    <w:name w:val="ListLabel 21"/>
+    <w:qFormat/>
+    <w:rPr>
+      <w:rFonts w:cs="OpenSymbol"/>
+    </w:rPr>
+  </w:style>
+  <w:style w:type="character" w:styleId="ListLabel22">
+    <w:name w:val="ListLabel 22"/>
+    <w:qFormat/>
+    <w:rPr>
+      <w:rFonts w:cs="OpenSymbol"/>
+    </w:rPr>
+  </w:style>
+  <w:style w:type="character" w:styleId="ListLabel23">
+    <w:name w:val="ListLabel 23"/>
+    <w:qFormat/>
+    <w:rPr/>
+  </w:style>
+  <w:style w:type="character" w:styleId="ListLabel24">
+    <w:name w:val="ListLabel 24"/>
+    <w:qFormat/>
+    <w:rPr>
+      <w:i w:val="false"/>
+      <w:iCs w:val="false"/>
+    </w:rPr>
+  </w:style>
   <w:style w:type="paragraph" w:styleId="Heading" w:customStyle="1">
     <w:name w:val="Heading"/>
     <w:basedOn w:val="Normal"/>
@@ -11644,20 +12109,6 @@
       <w:ind w:left="566" w:hanging="0"/>
     </w:pPr>
     <w:rPr/>
-  </w:style>
-  <w:style w:type="paragraph" w:styleId="ContentsHeading">
-    <w:name w:val="TOA Heading"/>
-    <w:basedOn w:val="Heading"/>
-    <w:pPr>
-      <w:suppressLineNumbers/>
-      <w:ind w:left="0" w:hanging="0"/>
-    </w:pPr>
-    <w:rPr>
-      <w:b/>
-      <w:bCs/>
-      <w:sz w:val="32"/>
-      <w:szCs w:val="32"/>
-    </w:rPr>
   </w:style>
   <w:style w:type="numbering" w:styleId="NoList" w:default="1">
     <w:name w:val="No List"/>

</xml_diff>